<commit_message>
[Realization] adds hyperlinks handling
-Adds handling of static hyperlinks : {HYPERLINK "www.obeo.fr"}
-Adds handling of dynamic hyperlinks : {HYPERLINK "{m:'link'}"}
-Adds a development documentation

Change-Id: I447f1760bbf12e105dd4901c9d093ae2811fb611
Signed-off-by: pguilet <pierre.guilet@obeo.fr>
</commit_message>
<xml_diff>
--- a/doc/doc/M2DocUserGuide.docx
+++ b/doc/doc/M2DocUserGuide.docx
@@ -52,7 +52,6 @@
         </w:rPr>
         <w:t>The M2Doc technology adopts an approach where the document authoring tools (</w:t>
       </w:r>
-      <w:proofErr w:type="spellStart"/>
       <w:r>
         <w:rPr>
           <w:rFonts w:cs="Arial"/>
@@ -63,7 +62,6 @@
         </w:rPr>
         <w:t>Libre</w:t>
       </w:r>
-      <w:proofErr w:type="spellEnd"/>
       <w:r>
         <w:rPr>
           <w:rFonts w:cs="Arial"/>
@@ -71,27 +69,7 @@
           <w:szCs w:val="20"/>
           <w:lang w:val="en-US"/>
         </w:rPr>
-        <w:t xml:space="preserve"> Office, Open Office, </w:t>
-      </w:r>
-      <w:proofErr w:type="gramStart"/>
-      <w:r>
-        <w:rPr>
-          <w:rFonts w:cs="Arial"/>
-          <w:color w:val="000000"/>
-          <w:szCs w:val="20"/>
-          <w:lang w:val="en-US"/>
-        </w:rPr>
-        <w:t>MS</w:t>
-      </w:r>
-      <w:proofErr w:type="gramEnd"/>
-      <w:r>
-        <w:rPr>
-          <w:rFonts w:cs="Arial"/>
-          <w:color w:val="000000"/>
-          <w:szCs w:val="20"/>
-          <w:lang w:val="en-US"/>
-        </w:rPr>
-        <w:t xml:space="preserve"> Word) are leverage as much as possible. What other tool is more adapted to style and static part authoring? </w:t>
+        <w:t xml:space="preserve"> Office, Open Office, MS Word) are leverage as much as possible. What other tool is more adapted to style and static part authoring? </w:t>
       </w:r>
     </w:p>
     <w:p>
@@ -115,7 +93,6 @@
         </w:rPr>
         <w:t xml:space="preserve">Furthermore, these tools are quite common and widely adopted so that there's no </w:t>
       </w:r>
-      <w:proofErr w:type="spellStart"/>
       <w:r>
         <w:rPr>
           <w:rFonts w:cs="Arial"/>
@@ -126,7 +103,6 @@
         </w:rPr>
         <w:t>necesity</w:t>
       </w:r>
-      <w:proofErr w:type="spellEnd"/>
       <w:r>
         <w:rPr>
           <w:rFonts w:cs="Arial"/>
@@ -478,7 +454,6 @@
           <w:lang w:val="en-US"/>
         </w:rPr>
       </w:pPr>
-      <w:proofErr w:type="gramStart"/>
       <w:r>
         <w:rPr>
           <w:lang w:val="en-US"/>
@@ -489,28 +464,7 @@
         <w:rPr>
           <w:lang w:val="en-US"/>
         </w:rPr>
-        <w:t>m:for</w:t>
-      </w:r>
-      <w:proofErr w:type="gramEnd"/>
-      <w:r>
-        <w:rPr>
-          <w:lang w:val="en-US"/>
-        </w:rPr>
-        <w:t xml:space="preserve"> &lt;</w:t>
-      </w:r>
-      <w:proofErr w:type="spellStart"/>
-      <w:r>
-        <w:rPr>
-          <w:lang w:val="en-US"/>
-        </w:rPr>
-        <w:t>var</w:t>
-      </w:r>
-      <w:proofErr w:type="spellEnd"/>
-      <w:r>
-        <w:rPr>
-          <w:lang w:val="en-US"/>
-        </w:rPr>
-        <w:t>&gt; | &lt;query&gt;</w:t>
+        <w:t>m:for &lt;var&gt; | &lt;query&gt;</w:t>
       </w:r>
       <w:r>
         <w:rPr>
@@ -546,13 +500,7 @@
         <w:rPr>
           <w:lang w:val="en-US"/>
         </w:rPr>
-        <w:t xml:space="preserve">m:endfor </w:t>
-      </w:r>
-      <w:r>
-        <w:rPr>
-          <w:lang w:val="en-US"/>
-        </w:rPr>
-        <w:t>}</w:t>
+        <w:t>m:endfor }</w:t>
       </w:r>
       <w:r>
         <w:rPr>
@@ -630,21 +578,7 @@
         <w:rPr>
           <w:lang w:val="en-US"/>
         </w:rPr>
-        <w:t xml:space="preserve"> m:elseif &lt;</w:t>
-      </w:r>
-      <w:proofErr w:type="spellStart"/>
-      <w:r>
-        <w:rPr>
-          <w:lang w:val="en-US"/>
-        </w:rPr>
-        <w:t>expression_n</w:t>
-      </w:r>
-      <w:proofErr w:type="spellEnd"/>
-      <w:r>
-        <w:rPr>
-          <w:lang w:val="en-US"/>
-        </w:rPr>
-        <w:t>&gt;</w:t>
+        <w:t xml:space="preserve"> m:elseif &lt;expression_n&gt;</w:t>
       </w:r>
       <w:r>
         <w:rPr>
@@ -704,35 +638,7 @@
         <w:rPr>
           <w:lang w:val="en-US"/>
         </w:rPr>
-        <w:t xml:space="preserve"> : conditional generation. The first branch among </w:t>
-      </w:r>
-      <w:proofErr w:type="gramStart"/>
-      <w:r>
-        <w:rPr>
-          <w:lang w:val="en-US"/>
-        </w:rPr>
-        <w:t>the if</w:t>
-      </w:r>
-      <w:proofErr w:type="gramEnd"/>
-      <w:r>
-        <w:rPr>
-          <w:lang w:val="en-US"/>
-        </w:rPr>
-        <w:t xml:space="preserve"> and </w:t>
-      </w:r>
-      <w:proofErr w:type="spellStart"/>
-      <w:r>
-        <w:rPr>
-          <w:lang w:val="en-US"/>
-        </w:rPr>
-        <w:t>elseif</w:t>
-      </w:r>
-      <w:proofErr w:type="spellEnd"/>
-      <w:r>
-        <w:rPr>
-          <w:lang w:val="en-US"/>
-        </w:rPr>
-        <w:t xml:space="preserve"> directives which expression evaluates to true is processed. If no expression evaluates to true, the else branch is processed (if present).</w:t>
+        <w:t> : conditional generation. The first branch among the if and elseif directives which expression evaluates to true is processed. If no expression evaluates to true, the else branch is processed (if present).</w:t>
       </w:r>
     </w:p>
     <w:p>
@@ -746,7 +652,6 @@
           <w:lang w:val="en-US"/>
         </w:rPr>
       </w:pPr>
-      <w:proofErr w:type="gramStart"/>
       <w:r>
         <w:rPr>
           <w:lang w:val="en-US"/>
@@ -757,84 +662,7 @@
         <w:rPr>
           <w:lang w:val="en-US"/>
         </w:rPr>
-        <w:t>m:image</w:t>
-      </w:r>
-      <w:proofErr w:type="gramEnd"/>
-      <w:r>
-        <w:rPr>
-          <w:lang w:val="en-US"/>
-        </w:rPr>
-        <w:t xml:space="preserve"> file:"image file path" </w:t>
-      </w:r>
-      <w:proofErr w:type="spellStart"/>
-      <w:r>
-        <w:rPr>
-          <w:lang w:val="en-US"/>
-        </w:rPr>
-        <w:t>width:"image</w:t>
-      </w:r>
-      <w:proofErr w:type="spellEnd"/>
-      <w:r>
-        <w:rPr>
-          <w:lang w:val="en-US"/>
-        </w:rPr>
-        <w:t xml:space="preserve"> insertion width"  </w:t>
-      </w:r>
-      <w:proofErr w:type="spellStart"/>
-      <w:r>
-        <w:rPr>
-          <w:lang w:val="en-US"/>
-        </w:rPr>
-        <w:t>heigth</w:t>
-      </w:r>
-      <w:proofErr w:type="spellEnd"/>
-      <w:r>
-        <w:rPr>
-          <w:lang w:val="en-US"/>
-        </w:rPr>
-        <w:t xml:space="preserve">:"image insertion </w:t>
-      </w:r>
-      <w:proofErr w:type="spellStart"/>
-      <w:r>
-        <w:rPr>
-          <w:lang w:val="en-US"/>
-        </w:rPr>
-        <w:t>heigth</w:t>
-      </w:r>
-      <w:proofErr w:type="spellEnd"/>
-      <w:r>
-        <w:rPr>
-          <w:lang w:val="en-US"/>
-        </w:rPr>
-        <w:t xml:space="preserve">" </w:t>
-      </w:r>
-      <w:proofErr w:type="spellStart"/>
-      <w:r>
-        <w:rPr>
-          <w:lang w:val="en-US"/>
-        </w:rPr>
-        <w:t>legend:"image</w:t>
-      </w:r>
-      <w:proofErr w:type="spellEnd"/>
-      <w:r>
-        <w:rPr>
-          <w:lang w:val="en-US"/>
-        </w:rPr>
-        <w:t xml:space="preserve"> legend" </w:t>
-      </w:r>
-      <w:proofErr w:type="spellStart"/>
-      <w:r>
-        <w:rPr>
-          <w:lang w:val="en-US"/>
-        </w:rPr>
-        <w:t>legendPos</w:t>
-      </w:r>
-      <w:proofErr w:type="spellEnd"/>
-      <w:r>
-        <w:rPr>
-          <w:lang w:val="en-US"/>
-        </w:rPr>
-        <w:t>:"above/below"</w:t>
+        <w:t>m:image file:"image file path" width:"image insertion width"  heigth:"image insertion heigth" legend:"image legend" legendPos:"above/below"</w:t>
       </w:r>
       <w:r>
         <w:rPr>
@@ -886,21 +714,7 @@
         <w:rPr>
           <w:lang w:val="en-US"/>
         </w:rPr>
-        <w:t>To specify what provider to use with a tag, an option specified by M2Doc core is provided. Currently, M2Doc uses one dynamic tag "diagram" that don't have a default handling. The option for this tag used to specify the provider is "</w:t>
-      </w:r>
-      <w:proofErr w:type="spellStart"/>
-      <w:r>
-        <w:rPr>
-          <w:lang w:val="en-US"/>
-        </w:rPr>
-        <w:t>diagramProvider</w:t>
-      </w:r>
-      <w:proofErr w:type="spellEnd"/>
-      <w:r>
-        <w:rPr>
-          <w:lang w:val="en-US"/>
-        </w:rPr>
-        <w:t xml:space="preserve">". </w:t>
+        <w:t xml:space="preserve">To specify what provider to use with a tag, an option specified by M2Doc core is provided. Currently, M2Doc uses one dynamic tag "diagram" that don't have a default handling. The option for this tag used to specify the provider is "diagramProvider". </w:t>
       </w:r>
       <w:r>
         <w:rPr>
@@ -927,7 +741,6 @@
         </w:rPr>
         <w:t xml:space="preserve">The diagram tag has the following format: </w:t>
       </w:r>
-      <w:proofErr w:type="gramStart"/>
       <w:r>
         <w:rPr>
           <w:lang w:val="en-US"/>
@@ -938,98 +751,7 @@
         <w:rPr>
           <w:lang w:val="en-US"/>
         </w:rPr>
-        <w:t>m:diagram</w:t>
-      </w:r>
-      <w:proofErr w:type="gramEnd"/>
-      <w:r>
-        <w:rPr>
-          <w:lang w:val="en-US"/>
-        </w:rPr>
-        <w:t xml:space="preserve"> </w:t>
-      </w:r>
-      <w:proofErr w:type="spellStart"/>
-      <w:r>
-        <w:rPr>
-          <w:lang w:val="en-US"/>
-        </w:rPr>
-        <w:t>width:"image</w:t>
-      </w:r>
-      <w:proofErr w:type="spellEnd"/>
-      <w:r>
-        <w:rPr>
-          <w:lang w:val="en-US"/>
-        </w:rPr>
-        <w:t xml:space="preserve"> insertion width"  </w:t>
-      </w:r>
-      <w:proofErr w:type="spellStart"/>
-      <w:r>
-        <w:rPr>
-          <w:lang w:val="en-US"/>
-        </w:rPr>
-        <w:t>heigth</w:t>
-      </w:r>
-      <w:proofErr w:type="spellEnd"/>
-      <w:r>
-        <w:rPr>
-          <w:lang w:val="en-US"/>
-        </w:rPr>
-        <w:t xml:space="preserve">:"image insertion </w:t>
-      </w:r>
-      <w:proofErr w:type="spellStart"/>
-      <w:r>
-        <w:rPr>
-          <w:lang w:val="en-US"/>
-        </w:rPr>
-        <w:t>heigth</w:t>
-      </w:r>
-      <w:proofErr w:type="spellEnd"/>
-      <w:r>
-        <w:rPr>
-          <w:lang w:val="en-US"/>
-        </w:rPr>
-        <w:t xml:space="preserve">" </w:t>
-      </w:r>
-      <w:proofErr w:type="spellStart"/>
-      <w:r>
-        <w:rPr>
-          <w:lang w:val="en-US"/>
-        </w:rPr>
-        <w:t>legend:"image</w:t>
-      </w:r>
-      <w:proofErr w:type="spellEnd"/>
-      <w:r>
-        <w:rPr>
-          <w:lang w:val="en-US"/>
-        </w:rPr>
-        <w:t xml:space="preserve"> legend" </w:t>
-      </w:r>
-      <w:proofErr w:type="spellStart"/>
-      <w:r>
-        <w:rPr>
-          <w:lang w:val="en-US"/>
-        </w:rPr>
-        <w:t>legendPos</w:t>
-      </w:r>
-      <w:proofErr w:type="spellEnd"/>
-      <w:r>
-        <w:rPr>
-          <w:lang w:val="en-US"/>
-        </w:rPr>
-        <w:t xml:space="preserve">:"above/below" providerOptionKey1:"providerOptionValue1" providerOptionKey2:"providerOptionValue2" </w:t>
-      </w:r>
-      <w:proofErr w:type="spellStart"/>
-      <w:r>
-        <w:rPr>
-          <w:lang w:val="en-US"/>
-        </w:rPr>
-        <w:t>etc</w:t>
-      </w:r>
-      <w:proofErr w:type="spellEnd"/>
-      <w:r>
-        <w:rPr>
-          <w:lang w:val="en-US"/>
-        </w:rPr>
-        <w:t>…</w:t>
+        <w:t>m:diagram width:"image insertion width"  heigth:"image insertion heigth" legend:"image legend" legendPos:"above/below" providerOptionKey1:"providerOptionValue1" providerOptionKey2:"providerOptionValue2" etc…</w:t>
       </w:r>
       <w:r>
         <w:rPr>
@@ -1081,7 +803,6 @@
         </w:rPr>
         <w:t xml:space="preserve"> </w:t>
       </w:r>
-      <w:proofErr w:type="gramStart"/>
       <w:r>
         <w:rPr>
           <w:sz w:val="24"/>
@@ -1096,106 +817,7 @@
           <w:szCs w:val="24"/>
           <w:lang w:val="en-US"/>
         </w:rPr>
-        <w:t>m:diagram</w:t>
-      </w:r>
-      <w:proofErr w:type="gramEnd"/>
-      <w:r>
-        <w:rPr>
-          <w:sz w:val="24"/>
-          <w:szCs w:val="24"/>
-          <w:lang w:val="en-US"/>
-        </w:rPr>
-        <w:t xml:space="preserve"> diagramProvider:"org.obeonetwork.m2doc.sirius.SiriusDiagramByTitleProvider" width:"200" height:"200" </w:t>
-      </w:r>
-      <w:proofErr w:type="spellStart"/>
-      <w:r>
-        <w:rPr>
-          <w:sz w:val="24"/>
-          <w:szCs w:val="24"/>
-          <w:lang w:val="en-US"/>
-        </w:rPr>
-        <w:t>legend:"plan</w:t>
-      </w:r>
-      <w:proofErr w:type="spellEnd"/>
-      <w:r>
-        <w:rPr>
-          <w:sz w:val="24"/>
-          <w:szCs w:val="24"/>
-          <w:lang w:val="en-US"/>
-        </w:rPr>
-        <w:t xml:space="preserve"> de </w:t>
-      </w:r>
-      <w:proofErr w:type="spellStart"/>
-      <w:r>
-        <w:rPr>
-          <w:sz w:val="24"/>
-          <w:szCs w:val="24"/>
-          <w:lang w:val="en-US"/>
-        </w:rPr>
-        <w:t>forme</w:t>
-      </w:r>
-      <w:proofErr w:type="spellEnd"/>
-      <w:r>
-        <w:rPr>
-          <w:sz w:val="24"/>
-          <w:szCs w:val="24"/>
-          <w:lang w:val="en-US"/>
-        </w:rPr>
-        <w:t xml:space="preserve"> du dingy </w:t>
-      </w:r>
-      <w:proofErr w:type="spellStart"/>
-      <w:r>
-        <w:rPr>
-          <w:sz w:val="24"/>
-          <w:szCs w:val="24"/>
-          <w:lang w:val="en-US"/>
-        </w:rPr>
-        <w:t>herbulot</w:t>
-      </w:r>
-      <w:proofErr w:type="spellEnd"/>
-      <w:r>
-        <w:rPr>
-          <w:sz w:val="24"/>
-          <w:szCs w:val="24"/>
-          <w:lang w:val="en-US"/>
-        </w:rPr>
-        <w:t xml:space="preserve">" </w:t>
-      </w:r>
-      <w:proofErr w:type="spellStart"/>
-      <w:r>
-        <w:rPr>
-          <w:sz w:val="24"/>
-          <w:szCs w:val="24"/>
-          <w:lang w:val="en-US"/>
-        </w:rPr>
-        <w:t>legendPos</w:t>
-      </w:r>
-      <w:proofErr w:type="spellEnd"/>
-      <w:r>
-        <w:rPr>
-          <w:sz w:val="24"/>
-          <w:szCs w:val="24"/>
-          <w:lang w:val="en-US"/>
-        </w:rPr>
-        <w:t xml:space="preserve">:"below" </w:t>
-      </w:r>
-      <w:proofErr w:type="spellStart"/>
-      <w:r>
-        <w:rPr>
-          <w:sz w:val="24"/>
-          <w:szCs w:val="24"/>
-          <w:lang w:val="en-US"/>
-        </w:rPr>
-        <w:t>title:"'RF</w:t>
-      </w:r>
-      <w:proofErr w:type="spellEnd"/>
-      <w:r>
-        <w:rPr>
-          <w:sz w:val="24"/>
-          <w:szCs w:val="24"/>
-          <w:lang w:val="en-US"/>
-        </w:rPr>
-        <w:t xml:space="preserve"> Schema'"</w:t>
+        <w:t>m:diagram diagramProvider:"org.obeonetwork.m2doc.sirius.SiriusDiagramByTitleProvider" width:"200" height:"200" legend:"plan de forme du dingy herbulot" legendPos:"below" title:"'RF Schema'"</w:t>
       </w:r>
       <w:r>
         <w:rPr>
@@ -1325,14 +947,7 @@
         <w:rPr>
           <w:lang w:val="en-US"/>
         </w:rPr>
-        <w:t xml:space="preserve">in this case, the tag would have the following </w:t>
-      </w:r>
-      <w:proofErr w:type="gramStart"/>
-      <w:r>
-        <w:rPr>
-          <w:lang w:val="en-US"/>
-        </w:rPr>
-        <w:t xml:space="preserve">format  </w:t>
+        <w:t xml:space="preserve">in this case, the tag would have the following format  </w:t>
       </w:r>
       <w:r>
         <w:rPr>
@@ -1342,7 +957,6 @@
         </w:rPr>
         <w:t>{</w:t>
       </w:r>
-      <w:proofErr w:type="gramEnd"/>
       <w:r>
         <w:rPr>
           <w:sz w:val="24"/>
@@ -1357,194 +971,24 @@
           <w:szCs w:val="24"/>
           <w:lang w:val="en-US"/>
         </w:rPr>
-        <w:t xml:space="preserve">m:diagram diagramProvider:"org.obeonetwork.m2doc.sirius.SiriusDiagramByRepresentationAndEObjectProvider" width:"200" height:"200" </w:t>
-      </w:r>
-      <w:proofErr w:type="spellStart"/>
+        <w:t>m:diagram diagramProvider:"org.obeonetwork.m2doc.sirius.SiriusDiagramByRepresentationAndEObjectProvider" width:"200" height:"200" legend:"plan de forme du dingy herbulot" legendPos:"below" rootObject:"db.schemas-&gt;first()" diagramDescriptionName:"Schema Diagram"}</w:t>
+      </w:r>
       <w:r>
         <w:rPr>
           <w:sz w:val="24"/>
           <w:szCs w:val="24"/>
           <w:lang w:val="en-US"/>
         </w:rPr>
-        <w:t>legend:"plan</w:t>
-      </w:r>
-      <w:proofErr w:type="spellEnd"/>
+        <w:t xml:space="preserve">. </w:t>
+      </w:r>
       <w:r>
         <w:rPr>
           <w:sz w:val="24"/>
           <w:szCs w:val="24"/>
           <w:lang w:val="en-US"/>
         </w:rPr>
-        <w:t xml:space="preserve"> de </w:t>
-      </w:r>
-      <w:proofErr w:type="spellStart"/>
-      <w:r>
-        <w:rPr>
-          <w:sz w:val="24"/>
-          <w:szCs w:val="24"/>
-          <w:lang w:val="en-US"/>
-        </w:rPr>
-        <w:t>forme</w:t>
-      </w:r>
-      <w:proofErr w:type="spellEnd"/>
-      <w:r>
-        <w:rPr>
-          <w:sz w:val="24"/>
-          <w:szCs w:val="24"/>
-          <w:lang w:val="en-US"/>
-        </w:rPr>
-        <w:t xml:space="preserve"> du dingy </w:t>
-      </w:r>
-      <w:proofErr w:type="spellStart"/>
-      <w:r>
-        <w:rPr>
-          <w:sz w:val="24"/>
-          <w:szCs w:val="24"/>
-          <w:lang w:val="en-US"/>
-        </w:rPr>
-        <w:t>herbulot</w:t>
-      </w:r>
-      <w:proofErr w:type="spellEnd"/>
-      <w:r>
-        <w:rPr>
-          <w:sz w:val="24"/>
-          <w:szCs w:val="24"/>
-          <w:lang w:val="en-US"/>
-        </w:rPr>
-        <w:t xml:space="preserve">" </w:t>
-      </w:r>
-      <w:proofErr w:type="spellStart"/>
-      <w:r>
-        <w:rPr>
-          <w:sz w:val="24"/>
-          <w:szCs w:val="24"/>
-          <w:lang w:val="en-US"/>
-        </w:rPr>
-        <w:t>legendPos</w:t>
-      </w:r>
-      <w:proofErr w:type="spellEnd"/>
-      <w:r>
-        <w:rPr>
-          <w:sz w:val="24"/>
-          <w:szCs w:val="24"/>
-          <w:lang w:val="en-US"/>
-        </w:rPr>
-        <w:t xml:space="preserve">:"below" </w:t>
-      </w:r>
-      <w:proofErr w:type="spellStart"/>
-      <w:r>
-        <w:rPr>
-          <w:sz w:val="24"/>
-          <w:szCs w:val="24"/>
-          <w:lang w:val="en-US"/>
-        </w:rPr>
-        <w:t>rootObject</w:t>
-      </w:r>
-      <w:proofErr w:type="spellEnd"/>
-      <w:r>
-        <w:rPr>
-          <w:sz w:val="24"/>
-          <w:szCs w:val="24"/>
-          <w:lang w:val="en-US"/>
-        </w:rPr>
-        <w:t>:"</w:t>
-      </w:r>
-      <w:proofErr w:type="spellStart"/>
-      <w:r>
-        <w:rPr>
-          <w:sz w:val="24"/>
-          <w:szCs w:val="24"/>
-          <w:lang w:val="en-US"/>
-        </w:rPr>
-        <w:t>db.schemas</w:t>
-      </w:r>
-      <w:proofErr w:type="spellEnd"/>
-      <w:r>
-        <w:rPr>
-          <w:sz w:val="24"/>
-          <w:szCs w:val="24"/>
-          <w:lang w:val="en-US"/>
-        </w:rPr>
-        <w:t xml:space="preserve">-&gt;first()" </w:t>
-      </w:r>
-      <w:proofErr w:type="spellStart"/>
-      <w:r>
-        <w:rPr>
-          <w:sz w:val="24"/>
-          <w:szCs w:val="24"/>
-          <w:lang w:val="en-US"/>
-        </w:rPr>
-        <w:t>diagramDescriptionName</w:t>
-      </w:r>
-      <w:proofErr w:type="spellEnd"/>
-      <w:r>
-        <w:rPr>
-          <w:sz w:val="24"/>
-          <w:szCs w:val="24"/>
-          <w:lang w:val="en-US"/>
-        </w:rPr>
-        <w:t>:"Schema Diagram"</w:t>
-      </w:r>
-      <w:r>
-        <w:rPr>
-          <w:sz w:val="24"/>
-          <w:szCs w:val="24"/>
-          <w:lang w:val="en-US"/>
-        </w:rPr>
-        <w:t>}</w:t>
-      </w:r>
-      <w:r>
-        <w:rPr>
-          <w:sz w:val="24"/>
-          <w:szCs w:val="24"/>
-          <w:lang w:val="en-US"/>
-        </w:rPr>
-        <w:t xml:space="preserve">. </w:t>
-      </w:r>
-      <w:r>
-        <w:rPr>
-          <w:sz w:val="24"/>
-          <w:szCs w:val="24"/>
-          <w:lang w:val="en-US"/>
-        </w:rPr>
         <w:br/>
-        <w:t>Provider's options are "</w:t>
-      </w:r>
-      <w:proofErr w:type="spellStart"/>
-      <w:r>
-        <w:rPr>
-          <w:sz w:val="24"/>
-          <w:szCs w:val="24"/>
-          <w:lang w:val="en-US"/>
-        </w:rPr>
-        <w:t>rootObject</w:t>
-      </w:r>
-      <w:proofErr w:type="spellEnd"/>
-      <w:r>
-        <w:rPr>
-          <w:sz w:val="24"/>
-          <w:szCs w:val="24"/>
-          <w:lang w:val="en-US"/>
-        </w:rPr>
-        <w:t>" and "</w:t>
-      </w:r>
-      <w:proofErr w:type="spellStart"/>
-      <w:r>
-        <w:rPr>
-          <w:sz w:val="24"/>
-          <w:szCs w:val="24"/>
-          <w:lang w:val="en-US"/>
-        </w:rPr>
-        <w:t>diagramDescriptionName</w:t>
-      </w:r>
-      <w:proofErr w:type="spellEnd"/>
-      <w:r>
-        <w:rPr>
-          <w:sz w:val="24"/>
-          <w:szCs w:val="24"/>
-          <w:lang w:val="en-US"/>
-        </w:rPr>
-        <w:t>".</w:t>
+        <w:t>Provider's options are "rootObject" and "diagramDescriptionName".</w:t>
       </w:r>
     </w:p>
     <w:p>
@@ -1558,25 +1002,13 @@
           <w:lang w:val="en-US"/>
         </w:rPr>
       </w:pPr>
-      <w:proofErr w:type="spellStart"/>
-      <w:proofErr w:type="gramStart"/>
       <w:r>
         <w:rPr>
           <w:sz w:val="24"/>
           <w:szCs w:val="24"/>
           <w:lang w:val="en-US"/>
         </w:rPr>
-        <w:t>rootObject</w:t>
-      </w:r>
-      <w:proofErr w:type="spellEnd"/>
-      <w:proofErr w:type="gramEnd"/>
-      <w:r>
-        <w:rPr>
-          <w:sz w:val="24"/>
-          <w:szCs w:val="24"/>
-          <w:lang w:val="en-US"/>
-        </w:rPr>
-        <w:t xml:space="preserve"> is an AQL expression allowing to select the semantic objet that must be the root object of Sirius representations were to look for the one with the title provided by the other option. </w:t>
+        <w:t xml:space="preserve">rootObject is an AQL expression allowing to select the semantic objet that must be the root object of Sirius representations were to look for the one with the title provided by the other option. </w:t>
       </w:r>
     </w:p>
     <w:p>
@@ -1590,25 +1022,13 @@
           <w:lang w:val="en-US"/>
         </w:rPr>
       </w:pPr>
-      <w:proofErr w:type="spellStart"/>
-      <w:proofErr w:type="gramStart"/>
       <w:r>
         <w:rPr>
           <w:sz w:val="24"/>
           <w:szCs w:val="24"/>
           <w:lang w:val="en-US"/>
         </w:rPr>
-        <w:t>diagramDescriptionName</w:t>
-      </w:r>
-      <w:proofErr w:type="spellEnd"/>
-      <w:proofErr w:type="gramEnd"/>
-      <w:r>
-        <w:rPr>
-          <w:sz w:val="24"/>
-          <w:szCs w:val="24"/>
-          <w:lang w:val="en-US"/>
-        </w:rPr>
-        <w:t xml:space="preserve"> is a String corresponding to the diagram description name that the representation from which we want an image must have.</w:t>
+        <w:t>diagramDescriptionName is a String corresponding to the diagram description name that the representation from which we want an image must have.</w:t>
       </w:r>
     </w:p>
     <w:p>
@@ -1623,21 +1043,7 @@
         <w:rPr>
           <w:lang w:val="en-US"/>
         </w:rPr>
-        <w:t>To retrieve the same representation image than the previous example, we will have to use the corresponding diagram description that we find in the design file (Schema Diagram</w:t>
-      </w:r>
-      <w:proofErr w:type="gramStart"/>
-      <w:r>
-        <w:rPr>
-          <w:lang w:val="en-US"/>
-        </w:rPr>
-        <w:t>) :</w:t>
-      </w:r>
-      <w:proofErr w:type="gramEnd"/>
-      <w:r>
-        <w:rPr>
-          <w:lang w:val="en-US"/>
-        </w:rPr>
-        <w:t xml:space="preserve"> </w:t>
+        <w:t xml:space="preserve">To retrieve the same representation image than the previous example, we will have to use the corresponding diagram description that we find in the design file (Schema Diagram) : </w:t>
       </w:r>
     </w:p>
     <w:p>
@@ -1707,21 +1113,7 @@
           <w:lang w:val="en-US"/>
         </w:rPr>
         <w:br/>
-        <w:t>To select the root object we use a variable "</w:t>
-      </w:r>
-      <w:proofErr w:type="spellStart"/>
-      <w:r>
-        <w:rPr>
-          <w:lang w:val="en-US"/>
-        </w:rPr>
-        <w:t>db</w:t>
-      </w:r>
-      <w:proofErr w:type="spellEnd"/>
-      <w:r>
-        <w:rPr>
-          <w:lang w:val="en-US"/>
-        </w:rPr>
-        <w:t>" specified in the generation configuration model pointing at the semantic database root model element. Then we go through it until we find the root element from which we want an image of the representation using it as a root element.</w:t>
+        <w:t>To select the root object we use a variable "db" specified in the generation configuration model pointing at the semantic database root model element. Then we go through it until we find the root element from which we want an image of the representation using it as a root element.</w:t>
       </w:r>
       <w:r>
         <w:rPr>
@@ -1783,19 +1175,11 @@
           <w:lang w:val="en-US"/>
         </w:rPr>
       </w:pPr>
-      <w:proofErr w:type="gramStart"/>
-      <w:r>
-        <w:rPr>
-          <w:lang w:val="en-US"/>
-        </w:rPr>
-        <w:t>Iteration :</w:t>
-      </w:r>
-      <w:proofErr w:type="gramEnd"/>
-      <w:r>
-        <w:rPr>
-          <w:lang w:val="en-US"/>
-        </w:rPr>
-        <w:t xml:space="preserve"> there’s no text style in the tag itself. The style of the body is reproduced as is. The style of the paragraph holding the opening </w:t>
+      <w:r>
+        <w:rPr>
+          <w:lang w:val="en-US"/>
+        </w:rPr>
+        <w:t xml:space="preserve">Iteration : there’s no text style in the tag itself. The style of the body is reproduced as is. The style of the paragraph holding the opening </w:t>
       </w:r>
       <w:r>
         <w:rPr>
@@ -1803,18 +1187,8 @@
           <w:i/>
           <w:lang w:val="en-US"/>
         </w:rPr>
-        <w:t>m</w:t>
-      </w:r>
-      <w:proofErr w:type="gramStart"/>
-      <w:r>
-        <w:rPr>
-          <w:b/>
-          <w:i/>
-          <w:lang w:val="en-US"/>
-        </w:rPr>
-        <w:t>:for</w:t>
-      </w:r>
-      <w:proofErr w:type="gramEnd"/>
+        <w:t>m:for</w:t>
+      </w:r>
       <w:r>
         <w:rPr>
           <w:lang w:val="en-US"/>
@@ -1833,27 +1207,11 @@
           <w:lang w:val="en-US"/>
         </w:rPr>
       </w:pPr>
-      <w:proofErr w:type="spellStart"/>
-      <w:proofErr w:type="gramStart"/>
-      <w:r>
-        <w:rPr>
-          <w:lang w:val="en-US"/>
-        </w:rPr>
-        <w:t>Conditionnal</w:t>
-      </w:r>
-      <w:proofErr w:type="spellEnd"/>
-      <w:r>
-        <w:rPr>
-          <w:lang w:val="en-US"/>
-        </w:rPr>
-        <w:t> :</w:t>
-      </w:r>
-      <w:proofErr w:type="gramEnd"/>
-      <w:r>
-        <w:rPr>
-          <w:lang w:val="en-US"/>
-        </w:rPr>
-        <w:t xml:space="preserve"> there’s no text style in the tag itself. The style of the branch's bodies are reproduced as is.</w:t>
+      <w:r>
+        <w:rPr>
+          <w:lang w:val="en-US"/>
+        </w:rPr>
+        <w:t>Conditionnal : there’s no text style in the tag itself. The style of the branch's bodies are reproduced as is.</w:t>
       </w:r>
     </w:p>
     <w:p>
@@ -1867,19 +1225,11 @@
           <w:lang w:val="en-US"/>
         </w:rPr>
       </w:pPr>
-      <w:proofErr w:type="gramStart"/>
-      <w:r>
-        <w:rPr>
-          <w:lang w:val="en-US"/>
-        </w:rPr>
-        <w:t>Image :</w:t>
-      </w:r>
-      <w:proofErr w:type="gramEnd"/>
-      <w:r>
-        <w:rPr>
-          <w:lang w:val="en-US"/>
-        </w:rPr>
-        <w:t xml:space="preserve"> there’s no text style associated to this style. The paragraph style is reproduced thought. </w:t>
+      <w:r>
+        <w:rPr>
+          <w:lang w:val="en-US"/>
+        </w:rPr>
+        <w:t xml:space="preserve">Image : there’s no text style associated to this style. The paragraph style is reproduced thought. </w:t>
       </w:r>
     </w:p>
     <w:p>
@@ -1893,28 +1243,12 @@
           <w:lang w:val="en-US"/>
         </w:rPr>
       </w:pPr>
-      <w:proofErr w:type="gramStart"/>
-      <w:r>
-        <w:rPr>
-          <w:lang w:val="en-US"/>
-        </w:rPr>
-        <w:t>Queries :</w:t>
-      </w:r>
-      <w:proofErr w:type="gramEnd"/>
-      <w:r>
-        <w:rPr>
-          <w:lang w:val="en-US"/>
-        </w:rPr>
-        <w:t xml:space="preserve"> the style of the first run of the expression is used to generate the text that replaces the query’s field. For instance, {</w:t>
-      </w:r>
-      <w:proofErr w:type="gramStart"/>
-      <w:r>
-        <w:rPr>
-          <w:lang w:val="en-US"/>
-        </w:rPr>
-        <w:t>m :</w:t>
-      </w:r>
-      <w:proofErr w:type="spellStart"/>
+      <w:r>
+        <w:rPr>
+          <w:lang w:val="en-US"/>
+        </w:rPr>
+        <w:t>Queries : the style of the first run of the expression is used to generate the text that replaces the query’s field. For instance, {m :</w:t>
+      </w:r>
       <w:r>
         <w:rPr>
           <w:color w:val="E36C0A" w:themeColor="accent6" w:themeShade="BF"/>
@@ -1926,22 +1260,7 @@
         <w:rPr>
           <w:lang w:val="en-US"/>
         </w:rPr>
-        <w:t>.comments</w:t>
-      </w:r>
-      <w:proofErr w:type="spellEnd"/>
-      <w:proofErr w:type="gramEnd"/>
-      <w:r>
-        <w:rPr>
-          <w:lang w:val="en-US"/>
-        </w:rPr>
-        <w:t>} will produce comments in orange while {m :</w:t>
-      </w:r>
-      <w:proofErr w:type="spellStart"/>
-      <w:r>
-        <w:rPr>
-          <w:lang w:val="en-US"/>
-        </w:rPr>
-        <w:t>table.</w:t>
+        <w:t>.comments} will produce comments in orange while {m :table.</w:t>
       </w:r>
       <w:r>
         <w:rPr>
@@ -1950,7 +1269,6 @@
         </w:rPr>
         <w:t>comments</w:t>
       </w:r>
-      <w:proofErr w:type="spellEnd"/>
       <w:r>
         <w:rPr>
           <w:lang w:val="en-US"/>
@@ -2051,45 +1369,11 @@
           <w:lang w:val="en-US"/>
         </w:rPr>
       </w:pPr>
-      <w:proofErr w:type="gramStart"/>
-      <w:r>
-        <w:rPr>
-          <w:lang w:val="en-US"/>
-        </w:rPr>
-        <w:t xml:space="preserve">{ </w:t>
-      </w:r>
-      <w:r>
-        <w:rPr>
-          <w:lang w:val="en-US"/>
-        </w:rPr>
-        <w:t>m:for</w:t>
-      </w:r>
-      <w:proofErr w:type="gramEnd"/>
-      <w:r>
-        <w:rPr>
-          <w:lang w:val="en-US"/>
-        </w:rPr>
-        <w:t xml:space="preserve"> table | </w:t>
-      </w:r>
-      <w:proofErr w:type="spellStart"/>
-      <w:r>
-        <w:rPr>
-          <w:lang w:val="en-US"/>
-        </w:rPr>
-        <w:t>db.tables</w:t>
-      </w:r>
-      <w:proofErr w:type="spellEnd"/>
-      <w:r>
-        <w:rPr>
-          <w:lang w:val="en-US"/>
-        </w:rPr>
-        <w:t xml:space="preserve"> </w:t>
-      </w:r>
-      <w:r>
-        <w:rPr>
-          <w:lang w:val="en-US"/>
-        </w:rPr>
-        <w:t>}</w:t>
+      <w:r>
+        <w:rPr>
+          <w:lang w:val="en-US"/>
+        </w:rPr>
+        <w:t>{ m:for table | db.tables }</w:t>
       </w:r>
     </w:p>
     <w:tbl>
@@ -2119,12 +1403,8 @@
             <w:pPr>
               <w:spacing w:after="0" w:line="240" w:lineRule="auto"/>
             </w:pPr>
-            <w:proofErr w:type="gramStart"/>
             <w:r>
-              <w:t xml:space="preserve">{ </w:t>
-            </w:r>
-            <w:r>
-              <w:t>m:</w:t>
+              <w:t>{ m:</w:t>
             </w:r>
             <w:r>
               <w:rPr>
@@ -2133,7 +1413,6 @@
               </w:rPr>
               <w:t>table.name</w:t>
             </w:r>
-            <w:proofErr w:type="gramEnd"/>
             <w:r>
               <w:t xml:space="preserve"> }</w:t>
             </w:r>
@@ -2154,23 +1433,14 @@
             <w:pPr>
               <w:spacing w:after="0" w:line="240" w:lineRule="auto"/>
             </w:pPr>
-            <w:proofErr w:type="gramStart"/>
             <w:r>
-              <w:t xml:space="preserve">{ </w:t>
-            </w:r>
-            <w:r>
-              <w:t>m:table.comments</w:t>
-            </w:r>
-            <w:proofErr w:type="gramEnd"/>
-            <w:r>
-              <w:t xml:space="preserve"> }</w:t>
+              <w:t>{ m:table.comments }</w:t>
             </w:r>
           </w:p>
         </w:tc>
       </w:tr>
     </w:tbl>
     <w:p>
-      <w:proofErr w:type="gramStart"/>
       <w:r>
         <w:t>{</w:t>
       </w:r>
@@ -2178,11 +1448,7 @@
         <w:t xml:space="preserve"> </w:t>
       </w:r>
       <w:r>
-        <w:t>m:endfor</w:t>
-      </w:r>
-      <w:proofErr w:type="gramEnd"/>
-      <w:r>
-        <w:t xml:space="preserve"> }</w:t>
+        <w:t>m:endfor }</w:t>
       </w:r>
     </w:p>
     <w:p>
@@ -2201,7 +1467,6 @@
         </w:rPr>
         <w:t xml:space="preserve">Table </w:t>
       </w:r>
-      <w:proofErr w:type="gramStart"/>
       <w:r>
         <w:rPr>
           <w:b/>
@@ -2216,7 +1481,7 @@
           <w:i/>
           <w:color w:val="548DD4" w:themeColor="text2" w:themeTint="99"/>
         </w:rPr>
-        <w:t xml:space="preserve"> </w:t>
+        <w:t xml:space="preserve"> SEQ Tableau \* ARABIC </w:t>
       </w:r>
       <w:r>
         <w:rPr>
@@ -2224,31 +1489,14 @@
           <w:i/>
           <w:color w:val="548DD4" w:themeColor="text2" w:themeTint="99"/>
         </w:rPr>
-        <w:t>SEQ</w:t>
-      </w:r>
-      <w:proofErr w:type="gramEnd"/>
+        <w:t>}</w:t>
+      </w:r>
       <w:r>
         <w:rPr>
           <w:b/>
           <w:i/>
           <w:color w:val="548DD4" w:themeColor="text2" w:themeTint="99"/>
         </w:rPr>
-        <w:t xml:space="preserve"> Tableau \* ARABIC </w:t>
-      </w:r>
-      <w:r>
-        <w:rPr>
-          <w:b/>
-          <w:i/>
-          <w:color w:val="548DD4" w:themeColor="text2" w:themeTint="99"/>
-        </w:rPr>
-        <w:t>}</w:t>
-      </w:r>
-      <w:r>
-        <w:rPr>
-          <w:b/>
-          <w:i/>
-          <w:color w:val="548DD4" w:themeColor="text2" w:themeTint="99"/>
-        </w:rPr>
         <w:t xml:space="preserve"> : tables description</w:t>
       </w:r>
     </w:p>
@@ -2262,56 +1510,20 @@
         <w:rPr>
           <w:lang w:val="en-US"/>
         </w:rPr>
-        <w:t xml:space="preserve">It is sufficient to enclose the dynamic part in a generation tag. Here, we have a simple iteration tag. We could have a combination of iteration and </w:t>
-      </w:r>
-      <w:proofErr w:type="spellStart"/>
-      <w:r>
-        <w:rPr>
-          <w:lang w:val="en-US"/>
-        </w:rPr>
-        <w:t>conditionnal</w:t>
-      </w:r>
-      <w:proofErr w:type="spellEnd"/>
-      <w:r>
-        <w:rPr>
-          <w:lang w:val="en-US"/>
-        </w:rPr>
-        <w:t xml:space="preserve"> tags or whatever other combinations is necessary.</w:t>
-      </w:r>
-    </w:p>
-    <w:p>
-      <w:pPr>
-        <w:rPr>
-          <w:lang w:val="en-US"/>
-        </w:rPr>
-      </w:pPr>
-      <w:proofErr w:type="gramStart"/>
-      <w:r>
-        <w:rPr>
-          <w:lang w:val="en-US"/>
-        </w:rPr>
-        <w:t>Note :</w:t>
-      </w:r>
-      <w:proofErr w:type="gramEnd"/>
-      <w:r>
-        <w:rPr>
-          <w:lang w:val="en-US"/>
-        </w:rPr>
-        <w:t xml:space="preserve"> invisible characters might sneak in between the two table fragments (the header and the iterated body). Toggle on the mode where these characters are shown and remove them, if there are any, after </w:t>
-      </w:r>
-      <w:proofErr w:type="gramStart"/>
-      <w:r>
-        <w:rPr>
-          <w:lang w:val="en-US"/>
-        </w:rPr>
-        <w:t>the for</w:t>
-      </w:r>
-      <w:proofErr w:type="gramEnd"/>
-      <w:r>
-        <w:rPr>
-          <w:lang w:val="en-US"/>
-        </w:rPr>
-        <w:t xml:space="preserve"> tag. </w:t>
+        <w:t>It is sufficient to enclose the dynamic part in a generation tag. Here, we have a simple iteration tag. We could have a combination of iteration and conditionnal tags or whatever other combinations is necessary.</w:t>
+      </w:r>
+    </w:p>
+    <w:p>
+      <w:pPr>
+        <w:rPr>
+          <w:lang w:val="en-US"/>
+        </w:rPr>
+      </w:pPr>
+      <w:r>
+        <w:rPr>
+          <w:lang w:val="en-US"/>
+        </w:rPr>
+        <w:t xml:space="preserve">Note : invisible characters might sneak in between the two table fragments (the header and the iterated body). Toggle on the mode where these characters are shown and remove them, if there are any, after the for tag. </w:t>
       </w:r>
     </w:p>
     <w:p>
@@ -2338,35 +1550,7 @@
         <w:rPr>
           <w:lang w:val="en-US"/>
         </w:rPr>
-        <w:t xml:space="preserve">Creation of dynamic lists is quite similar to dynamic </w:t>
-      </w:r>
-      <w:proofErr w:type="gramStart"/>
-      <w:r>
-        <w:rPr>
-          <w:lang w:val="en-US"/>
-        </w:rPr>
-        <w:t>tables :</w:t>
-      </w:r>
-      <w:proofErr w:type="gramEnd"/>
-      <w:r>
-        <w:rPr>
-          <w:lang w:val="en-US"/>
-        </w:rPr>
-        <w:t xml:space="preserve"> there’s no specific tag required. As bulleted or numbered lists are style attributes the style is carried from the template to the generated doc as </w:t>
-      </w:r>
-      <w:proofErr w:type="gramStart"/>
-      <w:r>
-        <w:rPr>
-          <w:lang w:val="en-US"/>
-        </w:rPr>
-        <w:t>is :</w:t>
-      </w:r>
-      <w:proofErr w:type="gramEnd"/>
-      <w:r>
-        <w:rPr>
-          <w:lang w:val="en-US"/>
-        </w:rPr>
-        <w:t xml:space="preserve"> </w:t>
+        <w:t xml:space="preserve">Creation of dynamic lists is quite similar to dynamic tables : there’s no specific tag required. As bulleted or numbered lists are style attributes the style is carried from the template to the generated doc as is : </w:t>
       </w:r>
     </w:p>
     <w:p>
@@ -2381,66 +1565,24 @@
         </w:rPr>
         <w:t xml:space="preserve">Tables for database </w:t>
       </w:r>
-      <w:proofErr w:type="gramStart"/>
-      <w:r>
-        <w:rPr>
-          <w:lang w:val="en-US"/>
-        </w:rPr>
-        <w:t xml:space="preserve">{ </w:t>
-      </w:r>
-      <w:r>
-        <w:rPr>
-          <w:lang w:val="en-US"/>
-        </w:rPr>
-        <w:t>m:db.name</w:t>
-      </w:r>
-      <w:proofErr w:type="gramEnd"/>
-      <w:r>
-        <w:rPr>
-          <w:lang w:val="en-US"/>
-        </w:rPr>
-        <w:t xml:space="preserve"> }</w:t>
-      </w:r>
-    </w:p>
-    <w:p>
-      <w:pPr>
-        <w:rPr>
-          <w:lang w:val="en-US"/>
-        </w:rPr>
-      </w:pPr>
-      <w:proofErr w:type="gramStart"/>
-      <w:r>
-        <w:rPr>
-          <w:lang w:val="en-US"/>
-        </w:rPr>
-        <w:t xml:space="preserve">{ </w:t>
-      </w:r>
-      <w:r>
-        <w:rPr>
-          <w:lang w:val="en-US"/>
-        </w:rPr>
-        <w:t>m:for</w:t>
-      </w:r>
-      <w:proofErr w:type="gramEnd"/>
-      <w:r>
-        <w:rPr>
-          <w:lang w:val="en-US"/>
-        </w:rPr>
-        <w:t xml:space="preserve"> table | </w:t>
-      </w:r>
-      <w:proofErr w:type="spellStart"/>
-      <w:r>
-        <w:rPr>
-          <w:lang w:val="en-US"/>
-        </w:rPr>
-        <w:t>db.tables</w:t>
-      </w:r>
-      <w:proofErr w:type="spellEnd"/>
-      <w:r>
-        <w:rPr>
-          <w:lang w:val="en-US"/>
-        </w:rPr>
-        <w:t xml:space="preserve"> }</w:t>
+      <w:r>
+        <w:rPr>
+          <w:lang w:val="en-US"/>
+        </w:rPr>
+        <w:t>{ m:db.name }</w:t>
+      </w:r>
+    </w:p>
+    <w:p>
+      <w:pPr>
+        <w:rPr>
+          <w:lang w:val="en-US"/>
+        </w:rPr>
+      </w:pPr>
+      <w:r>
+        <w:rPr>
+          <w:lang w:val="en-US"/>
+        </w:rPr>
+        <w:t>{ m:for table | db.tables }</w:t>
       </w:r>
     </w:p>
     <w:p>
@@ -2451,7 +1593,6 @@
           <w:numId w:val="6"/>
         </w:numPr>
       </w:pPr>
-      <w:proofErr w:type="gramStart"/>
       <w:r>
         <w:t>{</w:t>
       </w:r>
@@ -2459,11 +1600,7 @@
         <w:t xml:space="preserve"> </w:t>
       </w:r>
       <w:r>
-        <w:t>m:table.name</w:t>
-      </w:r>
-      <w:proofErr w:type="gramEnd"/>
-      <w:r>
-        <w:t xml:space="preserve"> }</w:t>
+        <w:t>m:table.name }</w:t>
       </w:r>
       <w:r>
         <w:t xml:space="preserve"> : </w:t>
@@ -2477,50 +1614,17 @@
           <w:numId w:val="6"/>
         </w:numPr>
       </w:pPr>
-      <w:proofErr w:type="gramStart"/>
-      <w:r>
-        <w:t xml:space="preserve">{ </w:t>
-      </w:r>
-      <w:r>
-        <w:t>m:for</w:t>
-      </w:r>
-      <w:proofErr w:type="gramEnd"/>
-      <w:r>
-        <w:t xml:space="preserve"> col | </w:t>
-      </w:r>
-      <w:proofErr w:type="spellStart"/>
-      <w:r>
-        <w:t>table.columns</w:t>
-      </w:r>
-      <w:proofErr w:type="spellEnd"/>
-      <w:r>
-        <w:t xml:space="preserve"> }</w:t>
-      </w:r>
-      <w:proofErr w:type="gramStart"/>
+      <w:r>
+        <w:t>{ m:for col | table.columns }{ m:col.name }</w:t>
+      </w:r>
+      <w:r>
+        <w:t xml:space="preserve"> : </w:t>
+      </w:r>
       <w:r>
         <w:t>{</w:t>
       </w:r>
       <w:r>
-        <w:t xml:space="preserve"> m:col.name</w:t>
-      </w:r>
-      <w:proofErr w:type="gramEnd"/>
-      <w:r>
-        <w:t xml:space="preserve"> </w:t>
-      </w:r>
-      <w:r>
-        <w:t>}</w:t>
-      </w:r>
-      <w:r>
-        <w:t xml:space="preserve"> : </w:t>
-      </w:r>
-      <w:r>
-        <w:t>{</w:t>
-      </w:r>
-      <w:r>
-        <w:t xml:space="preserve"> </w:t>
-      </w:r>
-      <w:r>
-        <w:t xml:space="preserve">m:col.comments </w:t>
+        <w:t xml:space="preserve"> m:col.comments </w:t>
       </w:r>
       <w:r>
         <w:t>}</w:t>
@@ -2534,7 +1638,6 @@
           <w:numId w:val="6"/>
         </w:numPr>
       </w:pPr>
-      <w:proofErr w:type="gramStart"/>
       <w:r>
         <w:t>{</w:t>
       </w:r>
@@ -2542,11 +1645,7 @@
         <w:t xml:space="preserve"> </w:t>
       </w:r>
       <w:r>
-        <w:t>m:endfor</w:t>
-      </w:r>
-      <w:proofErr w:type="gramEnd"/>
-      <w:r>
-        <w:t xml:space="preserve"> }</w:t>
+        <w:t>m:endfor }</w:t>
       </w:r>
     </w:p>
     <w:p>
@@ -2557,7 +1656,6 @@
           <w:numId w:val="6"/>
         </w:numPr>
       </w:pPr>
-      <w:proofErr w:type="gramStart"/>
       <w:r>
         <w:t>{</w:t>
       </w:r>
@@ -2565,11 +1663,7 @@
         <w:t xml:space="preserve"> </w:t>
       </w:r>
       <w:r>
-        <w:t>m:endfor</w:t>
-      </w:r>
-      <w:proofErr w:type="gramEnd"/>
-      <w:r>
-        <w:t xml:space="preserve"> }</w:t>
+        <w:t>m:endfor }</w:t>
       </w:r>
     </w:p>
     <w:p>
@@ -2590,21 +1684,7 @@
         <w:rPr>
           <w:lang w:val="en-US"/>
         </w:rPr>
-        <w:t xml:space="preserve"> : for the bullets to be correctly spaced and so that there’s no spurious carriage return introduced, the </w:t>
-      </w:r>
-      <w:proofErr w:type="spellStart"/>
-      <w:r>
-        <w:rPr>
-          <w:lang w:val="en-US"/>
-        </w:rPr>
-        <w:t>endfor</w:t>
-      </w:r>
-      <w:proofErr w:type="spellEnd"/>
-      <w:r>
-        <w:rPr>
-          <w:lang w:val="en-US"/>
-        </w:rPr>
-        <w:t xml:space="preserve"> tags must be on bullets at the same level as the corresponding tag (as above).</w:t>
+        <w:t> : for the bullets to be correctly spaced and so that there’s no spurious carriage return introduced, the endfor tags must be on bullets at the same level as the corresponding tag (as above).</w:t>
       </w:r>
     </w:p>
     <w:p>
@@ -2618,6 +1698,136 @@
         <w:rPr>
           <w:lang w:val="en-US"/>
         </w:rPr>
+        <w:t>How to create dynamic hyperlinks</w:t>
+      </w:r>
+    </w:p>
+    <w:p>
+      <w:pPr>
+        <w:rPr>
+          <w:lang w:val="en-US"/>
+        </w:rPr>
+      </w:pPr>
+      <w:r>
+        <w:rPr>
+          <w:lang w:val="en-US"/>
+        </w:rPr>
+        <w:t>Hyperlinks are WORD fields looking like the following example {HYPERLINK "http://</w:t>
+      </w:r>
+      <w:r>
+        <w:rPr>
+          <w:lang w:val="en-US"/>
+        </w:rPr>
+        <w:t>www.</w:t>
+      </w:r>
+      <w:r>
+        <w:rPr>
+          <w:lang w:val="en-US"/>
+        </w:rPr>
+        <w:t>obeo.fr"}.</w:t>
+      </w:r>
+    </w:p>
+    <w:p>
+      <w:pPr>
+        <w:rPr>
+          <w:lang w:val="en-US"/>
+        </w:rPr>
+      </w:pPr>
+      <w:r>
+        <w:rPr>
+          <w:lang w:val="en-US"/>
+        </w:rPr>
+        <w:t xml:space="preserve">If you want to dynamically retrieve the link with an AQL expression, it is possible. </w:t>
+      </w:r>
+      <w:r>
+        <w:rPr>
+          <w:lang w:val="en-US"/>
+        </w:rPr>
+        <w:t>Just adds the request in a WORD field in the double quote like that:</w:t>
+      </w:r>
+    </w:p>
+    <w:p>
+      <w:pPr>
+        <w:rPr>
+          <w:lang w:val="en-US"/>
+        </w:rPr>
+      </w:pPr>
+      <w:r>
+        <w:rPr>
+          <w:lang w:val="en-US"/>
+        </w:rPr>
+        <w:t>{HYPERLINK "</w:t>
+      </w:r>
+      <w:r>
+        <w:rPr>
+          <w:lang w:val="en-US"/>
+        </w:rPr>
+        <w:t>m:''</w:t>
+      </w:r>
+      <w:r>
+        <w:rPr>
+          <w:lang w:val="en-US"/>
+        </w:rPr>
+        <w:t xml:space="preserve"> </w:t>
+      </w:r>
+      <w:r>
+        <w:rPr>
+          <w:lang w:val="en-US"/>
+        </w:rPr>
+        <w:t>http://www.obeo.fr</w:t>
+      </w:r>
+      <w:r>
+        <w:rPr>
+          <w:lang w:val="en-US"/>
+        </w:rPr>
+        <w:t xml:space="preserve"> </w:t>
+      </w:r>
+      <w:r>
+        <w:rPr>
+          <w:lang w:val="en-US"/>
+        </w:rPr>
+        <w:t>"}</w:t>
+      </w:r>
+    </w:p>
+    <w:p>
+      <w:pPr>
+        <w:rPr>
+          <w:lang w:val="en-US"/>
+        </w:rPr>
+      </w:pPr>
+      <w:r>
+        <w:rPr>
+          <w:b/>
+          <w:lang w:val="en-US"/>
+        </w:rPr>
+        <w:t>Warning</w:t>
+      </w:r>
+      <w:r>
+        <w:rPr>
+          <w:lang w:val="en-US"/>
+        </w:rPr>
+        <w:t xml:space="preserve"> : This feature is currently an experimental one. In some context it may be not working.</w:t>
+      </w:r>
+      <w:bookmarkStart w:id="0" w:name="_GoBack"/>
+      <w:bookmarkEnd w:id="0"/>
+    </w:p>
+    <w:p>
+      <w:pPr>
+        <w:rPr>
+          <w:lang w:val="en-US"/>
+        </w:rPr>
+      </w:pPr>
+    </w:p>
+    <w:p>
+      <w:pPr>
+        <w:pStyle w:val="Titre2"/>
+        <w:rPr>
+          <w:lang w:val="en-US"/>
+        </w:rPr>
+      </w:pPr>
+      <w:r>
+        <w:rPr>
+          <w:lang w:val="en-US"/>
+        </w:rPr>
         <w:t>Headings and tables of contents</w:t>
       </w:r>
     </w:p>
@@ -2631,21 +1841,7 @@
         <w:rPr>
           <w:lang w:val="en-US"/>
         </w:rPr>
-        <w:t xml:space="preserve">Headings are just treated like tables and lists </w:t>
-      </w:r>
-      <w:proofErr w:type="gramStart"/>
-      <w:r>
-        <w:rPr>
-          <w:lang w:val="en-US"/>
-        </w:rPr>
-        <w:t>are :</w:t>
-      </w:r>
-      <w:proofErr w:type="gramEnd"/>
-      <w:r>
-        <w:rPr>
-          <w:lang w:val="en-US"/>
-        </w:rPr>
-        <w:t xml:space="preserve"> the style makes it all. </w:t>
+        <w:t xml:space="preserve">Headings are just treated like tables and lists are : the style makes it all. </w:t>
       </w:r>
     </w:p>
     <w:p>
@@ -2668,39 +1864,11 @@
           <w:lang w:val="en-US"/>
         </w:rPr>
       </w:pPr>
-      <w:proofErr w:type="gramStart"/>
-      <w:r>
-        <w:rPr>
-          <w:lang w:val="en-US"/>
-        </w:rPr>
-        <w:t xml:space="preserve">{ </w:t>
-      </w:r>
-      <w:r>
-        <w:rPr>
-          <w:lang w:val="en-US"/>
-        </w:rPr>
-        <w:t>m:for</w:t>
-      </w:r>
-      <w:proofErr w:type="gramEnd"/>
-      <w:r>
-        <w:rPr>
-          <w:lang w:val="en-US"/>
-        </w:rPr>
-        <w:t xml:space="preserve"> table |</w:t>
-      </w:r>
-      <w:proofErr w:type="spellStart"/>
-      <w:r>
-        <w:rPr>
-          <w:lang w:val="en-US"/>
-        </w:rPr>
-        <w:t>db.tables</w:t>
-      </w:r>
-      <w:proofErr w:type="spellEnd"/>
-      <w:r>
-        <w:rPr>
-          <w:lang w:val="en-US"/>
-        </w:rPr>
-        <w:t xml:space="preserve"> } </w:t>
+      <w:r>
+        <w:rPr>
+          <w:lang w:val="en-US"/>
+        </w:rPr>
+        <w:t xml:space="preserve">{ m:for table |db.tables } </w:t>
       </w:r>
       <w:r>
         <w:rPr>
@@ -2708,47 +1876,31 @@
         </w:rPr>
         <w:t xml:space="preserve">Table </w:t>
       </w:r>
-      <w:proofErr w:type="gramStart"/>
-      <w:r>
-        <w:rPr>
-          <w:lang w:val="en-US"/>
-        </w:rPr>
-        <w:t xml:space="preserve">{ </w:t>
-      </w:r>
-      <w:r>
-        <w:rPr>
-          <w:lang w:val="en-US"/>
-        </w:rPr>
-        <w:t>m:table.name</w:t>
-      </w:r>
-      <w:proofErr w:type="gramEnd"/>
-      <w:r>
-        <w:rPr>
-          <w:lang w:val="en-US"/>
-        </w:rPr>
-        <w:t xml:space="preserve"> }</w:t>
-      </w:r>
-    </w:p>
-    <w:p>
+      <w:r>
+        <w:rPr>
+          <w:lang w:val="en-US"/>
+        </w:rPr>
+        <w:t>{ m:table.name }</w:t>
+      </w:r>
+    </w:p>
+    <w:p>
+      <w:pPr>
+        <w:rPr>
+          <w:lang w:val="en-US"/>
+        </w:rPr>
+      </w:pPr>
       <w:r>
         <w:rPr>
           <w:b/>
+          <w:lang w:val="en-US"/>
         </w:rPr>
         <w:t xml:space="preserve">Description : </w:t>
       </w:r>
-      <w:proofErr w:type="gramStart"/>
-      <w:r>
-        <w:t>{</w:t>
-      </w:r>
-      <w:r>
-        <w:t xml:space="preserve"> </w:t>
-      </w:r>
-      <w:r>
-        <w:t>m:table.comments</w:t>
-      </w:r>
-      <w:proofErr w:type="gramEnd"/>
-      <w:r>
-        <w:t xml:space="preserve"> }</w:t>
+      <w:r>
+        <w:rPr>
+          <w:lang w:val="en-US"/>
+        </w:rPr>
+        <w:t>{ m:table.comments }</w:t>
       </w:r>
     </w:p>
     <w:p>
@@ -2758,39 +1910,11 @@
           <w:lang w:val="en-US"/>
         </w:rPr>
       </w:pPr>
-      <w:proofErr w:type="gramStart"/>
-      <w:r>
-        <w:rPr>
-          <w:lang w:val="en-US"/>
-        </w:rPr>
-        <w:t xml:space="preserve">{ </w:t>
-      </w:r>
-      <w:r>
-        <w:rPr>
-          <w:lang w:val="en-US"/>
-        </w:rPr>
-        <w:t>m:for</w:t>
-      </w:r>
-      <w:proofErr w:type="gramEnd"/>
-      <w:r>
-        <w:rPr>
-          <w:lang w:val="en-US"/>
-        </w:rPr>
-        <w:t xml:space="preserve"> col |</w:t>
-      </w:r>
-      <w:proofErr w:type="spellStart"/>
-      <w:r>
-        <w:rPr>
-          <w:lang w:val="en-US"/>
-        </w:rPr>
-        <w:t>table.columns</w:t>
-      </w:r>
-      <w:proofErr w:type="spellEnd"/>
-      <w:r>
-        <w:rPr>
-          <w:lang w:val="en-US"/>
-        </w:rPr>
-        <w:t xml:space="preserve"> }</w:t>
+      <w:r>
+        <w:rPr>
+          <w:lang w:val="en-US"/>
+        </w:rPr>
+        <w:t>{ m:for col |table.columns }</w:t>
       </w:r>
       <w:r>
         <w:rPr>
@@ -2798,25 +1922,11 @@
         </w:rPr>
         <w:t xml:space="preserve">Column </w:t>
       </w:r>
-      <w:proofErr w:type="gramStart"/>
-      <w:r>
-        <w:rPr>
-          <w:lang w:val="en-US"/>
-        </w:rPr>
-        <w:t xml:space="preserve">{ </w:t>
-      </w:r>
-      <w:r>
-        <w:rPr>
-          <w:lang w:val="en-US"/>
-        </w:rPr>
-        <w:t>m:col.name</w:t>
-      </w:r>
-      <w:proofErr w:type="gramEnd"/>
-      <w:r>
-        <w:rPr>
-          <w:lang w:val="en-US"/>
-        </w:rPr>
-        <w:t xml:space="preserve"> }</w:t>
+      <w:r>
+        <w:rPr>
+          <w:lang w:val="en-US"/>
+        </w:rPr>
+        <w:t>{ m:col.name }</w:t>
       </w:r>
     </w:p>
     <w:p>
@@ -2835,69 +1945,33 @@
         <w:rPr>
           <w:lang w:val="en-US"/>
         </w:rPr>
-        <w:t xml:space="preserve">{ </w:t>
-      </w:r>
-      <w:r>
-        <w:rPr>
-          <w:lang w:val="en-US"/>
-        </w:rPr>
-        <w:t>m:col.comments</w:t>
-      </w:r>
-      <w:r>
-        <w:rPr>
-          <w:lang w:val="en-US"/>
-        </w:rPr>
-        <w:t xml:space="preserve"> }</w:t>
-      </w:r>
-    </w:p>
-    <w:p>
-      <w:pPr>
-        <w:rPr>
-          <w:lang w:val="en-US"/>
-        </w:rPr>
-      </w:pPr>
-      <w:r>
-        <w:rPr>
-          <w:lang w:val="en-US"/>
-        </w:rPr>
-        <w:t xml:space="preserve">{ </w:t>
-      </w:r>
-      <w:r>
-        <w:rPr>
-          <w:lang w:val="en-US"/>
-        </w:rPr>
-        <w:t xml:space="preserve">m:endfor </w:t>
-      </w:r>
-      <w:r>
-        <w:rPr>
-          <w:lang w:val="en-US"/>
-        </w:rPr>
-        <w:t>}</w:t>
-      </w:r>
-    </w:p>
-    <w:p>
-      <w:pPr>
-        <w:rPr>
-          <w:lang w:val="en-US"/>
-        </w:rPr>
-      </w:pPr>
-      <w:r>
-        <w:rPr>
-          <w:lang w:val="en-US"/>
-        </w:rPr>
-        <w:t xml:space="preserve">{ </w:t>
-      </w:r>
-      <w:r>
-        <w:rPr>
-          <w:lang w:val="en-US"/>
-        </w:rPr>
-        <w:t>m:endfor</w:t>
-      </w:r>
-      <w:r>
-        <w:rPr>
-          <w:lang w:val="en-US"/>
-        </w:rPr>
-        <w:t xml:space="preserve"> }</w:t>
+        <w:t>{ m:col.comments }</w:t>
+      </w:r>
+    </w:p>
+    <w:p>
+      <w:pPr>
+        <w:rPr>
+          <w:lang w:val="en-US"/>
+        </w:rPr>
+      </w:pPr>
+      <w:r>
+        <w:rPr>
+          <w:lang w:val="en-US"/>
+        </w:rPr>
+        <w:t>{ m:endfor }</w:t>
+      </w:r>
+    </w:p>
+    <w:p>
+      <w:pPr>
+        <w:rPr>
+          <w:lang w:val="en-US"/>
+        </w:rPr>
+      </w:pPr>
+      <w:r>
+        <w:rPr>
+          <w:lang w:val="en-US"/>
+        </w:rPr>
+        <w:t>{ m:endfor }</w:t>
       </w:r>
     </w:p>
     <w:p>
@@ -2917,13 +1991,8 @@
       <w:pPr>
         <w:pStyle w:val="Titre2"/>
       </w:pPr>
-      <w:proofErr w:type="spellStart"/>
-      <w:r>
-        <w:t>Miscelaneous</w:t>
-      </w:r>
-      <w:proofErr w:type="spellEnd"/>
-      <w:r>
-        <w:t xml:space="preserve"> points</w:t>
+      <w:r>
+        <w:t>Miscelaneous points</w:t>
       </w:r>
     </w:p>
     <w:p>
@@ -2941,15 +2010,7 @@
         <w:rPr>
           <w:lang w:val="en-US"/>
         </w:rPr>
-        <w:t>Ad</w:t>
-      </w:r>
-      <w:bookmarkStart w:id="0" w:name="_GoBack"/>
-      <w:bookmarkEnd w:id="0"/>
-      <w:r>
-        <w:rPr>
-          <w:lang w:val="en-US"/>
-        </w:rPr>
-        <w:t xml:space="preserve">ding dynamic content in headers and footers is simply done by inserting generation tags in the header and footer. </w:t>
+        <w:t xml:space="preserve">Adding dynamic content in headers and footers is simply done by inserting generation tags in the header and footer. </w:t>
       </w:r>
     </w:p>
     <w:p>
@@ -3016,16 +2077,8 @@
         <w:rPr>
           <w:lang w:val="en-US"/>
         </w:rPr>
-        <w:t xml:space="preserve">Document generation is done in three </w:t>
-      </w:r>
-      <w:proofErr w:type="gramStart"/>
-      <w:r>
-        <w:rPr>
-          <w:lang w:val="en-US"/>
-        </w:rPr>
-        <w:t>steps :</w:t>
-      </w:r>
-      <w:proofErr w:type="gramEnd"/>
+        <w:t>Document generation is done in three steps :</w:t>
+      </w:r>
     </w:p>
     <w:p>
       <w:pPr>
@@ -3071,21 +2124,8 @@
           <w:numId w:val="8"/>
         </w:numPr>
       </w:pPr>
-      <w:proofErr w:type="spellStart"/>
-      <w:r>
-        <w:t>Generation</w:t>
-      </w:r>
-      <w:proofErr w:type="spellEnd"/>
-      <w:r>
-        <w:t xml:space="preserve"> </w:t>
-      </w:r>
-      <w:proofErr w:type="spellStart"/>
-      <w:r>
-        <w:t>it</w:t>
-      </w:r>
-      <w:proofErr w:type="spellEnd"/>
-      <w:r>
-        <w:t xml:space="preserve"> self</w:t>
+      <w:r>
+        <w:t>Generation it self</w:t>
       </w:r>
     </w:p>
     <w:p>
@@ -3096,39 +2136,7 @@
         <w:t xml:space="preserve">We provide a step by step tutorial that explains how to generate a document from a database model. To start with, M2Doc and the database DSL must be installed in your bundle. Then, import the example modeling project (org.obeonetwork.m2doc.dbexample) in your workspace. (File&gt;Import&gt;General&gt;Existing Project into Workspace). Open the project. </w:t>
       </w:r>
       <w:r>
-        <w:t xml:space="preserve">You </w:t>
-      </w:r>
-      <w:proofErr w:type="spellStart"/>
-      <w:r>
-        <w:t>should</w:t>
-      </w:r>
-      <w:proofErr w:type="spellEnd"/>
-      <w:r>
-        <w:t xml:space="preserve"> have </w:t>
-      </w:r>
-      <w:proofErr w:type="spellStart"/>
-      <w:r>
-        <w:t>this</w:t>
-      </w:r>
-      <w:proofErr w:type="spellEnd"/>
-      <w:r>
-        <w:t xml:space="preserve"> </w:t>
-      </w:r>
-      <w:proofErr w:type="spellStart"/>
-      <w:r>
-        <w:t>folder</w:t>
-      </w:r>
-      <w:proofErr w:type="spellEnd"/>
-      <w:r>
-        <w:t xml:space="preserve"> </w:t>
-      </w:r>
-      <w:proofErr w:type="spellStart"/>
-      <w:r>
-        <w:t>layout</w:t>
-      </w:r>
-      <w:proofErr w:type="spellEnd"/>
-      <w:r>
-        <w:t> :</w:t>
+        <w:t>You should have this folder layout :</w:t>
       </w:r>
     </w:p>
     <w:p>
@@ -3197,56 +2205,20 @@
         <w:rPr>
           <w:lang w:val="en-US"/>
         </w:rPr>
-        <w:t xml:space="preserve">We will keep the existing </w:t>
-      </w:r>
-      <w:proofErr w:type="spellStart"/>
-      <w:r>
-        <w:rPr>
-          <w:lang w:val="en-US"/>
-        </w:rPr>
-        <w:t>genconf</w:t>
-      </w:r>
-      <w:proofErr w:type="spellEnd"/>
-      <w:r>
-        <w:rPr>
-          <w:lang w:val="en-US"/>
-        </w:rPr>
-        <w:t xml:space="preserve"> model and create another one to document the procedure</w:t>
-      </w:r>
-      <w:proofErr w:type="gramStart"/>
-      <w:r>
-        <w:rPr>
-          <w:lang w:val="en-US"/>
-        </w:rPr>
-        <w:t>..</w:t>
-      </w:r>
-      <w:proofErr w:type="gramEnd"/>
-    </w:p>
-    <w:p>
-      <w:pPr>
-        <w:rPr>
-          <w:lang w:val="en-US"/>
-        </w:rPr>
-      </w:pPr>
-      <w:r>
-        <w:rPr>
-          <w:lang w:val="en-US"/>
-        </w:rPr>
-        <w:t xml:space="preserve">First, create the </w:t>
-      </w:r>
-      <w:proofErr w:type="gramStart"/>
-      <w:r>
-        <w:rPr>
-          <w:lang w:val="en-US"/>
-        </w:rPr>
-        <w:t>model :</w:t>
-      </w:r>
-      <w:proofErr w:type="gramEnd"/>
-      <w:r>
-        <w:rPr>
-          <w:lang w:val="en-US"/>
-        </w:rPr>
-        <w:t xml:space="preserve"> Open the generation configuration model wizard :</w:t>
+        <w:t>We will keep the existing genconf model and create another one to document the procedure..</w:t>
+      </w:r>
+    </w:p>
+    <w:p>
+      <w:pPr>
+        <w:rPr>
+          <w:lang w:val="en-US"/>
+        </w:rPr>
+      </w:pPr>
+      <w:r>
+        <w:rPr>
+          <w:lang w:val="en-US"/>
+        </w:rPr>
+        <w:t>First, create the model : Open the generation configuration model wizard :</w:t>
       </w:r>
     </w:p>
     <w:p>
@@ -3315,30 +2287,8 @@
         <w:rPr>
           <w:lang w:val="en-US"/>
         </w:rPr>
-        <w:t xml:space="preserve">Select the </w:t>
-      </w:r>
-      <w:proofErr w:type="spellStart"/>
-      <w:r>
-        <w:rPr>
-          <w:lang w:val="en-US"/>
-        </w:rPr>
-        <w:t>Genconf</w:t>
-      </w:r>
-      <w:proofErr w:type="spellEnd"/>
-      <w:r>
-        <w:rPr>
-          <w:lang w:val="en-US"/>
-        </w:rPr>
-        <w:t xml:space="preserve"> Model wizard and fill the fields as </w:t>
-      </w:r>
-      <w:proofErr w:type="gramStart"/>
-      <w:r>
-        <w:rPr>
-          <w:lang w:val="en-US"/>
-        </w:rPr>
-        <w:t>follows :</w:t>
-      </w:r>
-      <w:proofErr w:type="gramEnd"/>
+        <w:t>Select the Genconf Model wizard and fill the fields as follows :</w:t>
+      </w:r>
     </w:p>
     <w:p>
       <w:r>
@@ -3406,16 +2356,8 @@
         <w:rPr>
           <w:lang w:val="en-US"/>
         </w:rPr>
-        <w:t xml:space="preserve">Select to create a Generation model </w:t>
-      </w:r>
-      <w:proofErr w:type="gramStart"/>
-      <w:r>
-        <w:rPr>
-          <w:lang w:val="en-US"/>
-        </w:rPr>
-        <w:t>object :</w:t>
-      </w:r>
-      <w:proofErr w:type="gramEnd"/>
+        <w:t>Select to create a Generation model object :</w:t>
+      </w:r>
     </w:p>
     <w:p>
       <w:r>
@@ -3608,21 +2550,7 @@
         <w:rPr>
           <w:lang w:val="en-US"/>
         </w:rPr>
-        <w:t xml:space="preserve">Now you have to load the main database </w:t>
-      </w:r>
-      <w:proofErr w:type="gramStart"/>
-      <w:r>
-        <w:rPr>
-          <w:lang w:val="en-US"/>
-        </w:rPr>
-        <w:t>resource :</w:t>
-      </w:r>
-      <w:proofErr w:type="gramEnd"/>
-      <w:r>
-        <w:rPr>
-          <w:lang w:val="en-US"/>
-        </w:rPr>
-        <w:t xml:space="preserve"> </w:t>
+        <w:t xml:space="preserve">Now you have to load the main database resource : </w:t>
       </w:r>
     </w:p>
     <w:p>
@@ -3694,16 +2622,8 @@
         <w:rPr>
           <w:lang w:val="en-US"/>
         </w:rPr>
-        <w:t xml:space="preserve">Select the database model that is in the model </w:t>
-      </w:r>
-      <w:proofErr w:type="gramStart"/>
-      <w:r>
-        <w:rPr>
-          <w:lang w:val="en-US"/>
-        </w:rPr>
-        <w:t>directory :</w:t>
-      </w:r>
-      <w:proofErr w:type="gramEnd"/>
+        <w:t>Select the database model that is in the model directory :</w:t>
+      </w:r>
     </w:p>
     <w:p>
       <w:r>
@@ -3784,16 +2704,8 @@
         <w:rPr>
           <w:lang w:val="en-US"/>
         </w:rPr>
-        <w:t xml:space="preserve">We first create a string </w:t>
-      </w:r>
-      <w:proofErr w:type="gramStart"/>
-      <w:r>
-        <w:rPr>
-          <w:lang w:val="en-US"/>
-        </w:rPr>
-        <w:t>variable :</w:t>
-      </w:r>
-      <w:proofErr w:type="gramEnd"/>
+        <w:t>We first create a string variable :</w:t>
+      </w:r>
     </w:p>
     <w:p>
       <w:r>
@@ -3922,16 +2834,8 @@
         <w:rPr>
           <w:lang w:val="en-US"/>
         </w:rPr>
-        <w:t xml:space="preserve">Set the values of the variables in the property view. The model variable must be defined like </w:t>
-      </w:r>
-      <w:proofErr w:type="gramStart"/>
-      <w:r>
-        <w:rPr>
-          <w:lang w:val="en-US"/>
-        </w:rPr>
-        <w:t>follows :</w:t>
-      </w:r>
-      <w:proofErr w:type="gramEnd"/>
+        <w:t>Set the values of the variables in the property view. The model variable must be defined like follows :</w:t>
+      </w:r>
     </w:p>
     <w:p>
       <w:r>
@@ -3999,16 +2903,8 @@
         <w:rPr>
           <w:lang w:val="en-US"/>
         </w:rPr>
-        <w:t xml:space="preserve">Now, you just have to invoke the generation by right clicking on the generation model </w:t>
-      </w:r>
-      <w:proofErr w:type="gramStart"/>
-      <w:r>
-        <w:rPr>
-          <w:lang w:val="en-US"/>
-        </w:rPr>
-        <w:t>element :</w:t>
-      </w:r>
-      <w:proofErr w:type="gramEnd"/>
+        <w:t>Now, you just have to invoke the generation by right clicking on the generation model element :</w:t>
+      </w:r>
     </w:p>
     <w:p>
       <w:r>
@@ -4076,16 +2972,8 @@
         <w:rPr>
           <w:lang w:val="en-US"/>
         </w:rPr>
-        <w:t xml:space="preserve">A message indicates everything went </w:t>
-      </w:r>
-      <w:proofErr w:type="gramStart"/>
-      <w:r>
-        <w:rPr>
-          <w:lang w:val="en-US"/>
-        </w:rPr>
-        <w:t>well :</w:t>
-      </w:r>
-      <w:proofErr w:type="gramEnd"/>
+        <w:t>A message indicates everything went well :</w:t>
+      </w:r>
     </w:p>
     <w:p>
       <w:r>
@@ -4153,21 +3041,7 @@
         <w:rPr>
           <w:lang w:val="en-US"/>
         </w:rPr>
-        <w:t xml:space="preserve">Refresh the </w:t>
-      </w:r>
-      <w:proofErr w:type="spellStart"/>
-      <w:r>
-        <w:rPr>
-          <w:lang w:val="en-US"/>
-        </w:rPr>
-        <w:t>the</w:t>
-      </w:r>
-      <w:proofErr w:type="spellEnd"/>
-      <w:r>
-        <w:rPr>
-          <w:lang w:val="en-US"/>
-        </w:rPr>
-        <w:t xml:space="preserve"> doc directory. The result should be in it. </w:t>
+        <w:t xml:space="preserve">Refresh the the doc directory. The result should be in it. </w:t>
       </w:r>
     </w:p>
     <w:sectPr>
@@ -5746,7 +4620,7 @@
 </file>
 
 <file path=customXml/itemProps1.xml><?xml version="1.0" encoding="utf-8"?>
-<ds:datastoreItem xmlns:ds="http://schemas.openxmlformats.org/officeDocument/2006/customXml" ds:itemID="{A0D28806-CC83-48C4-80E1-FA374468E45E}">
+<ds:datastoreItem xmlns:ds="http://schemas.openxmlformats.org/officeDocument/2006/customXml" ds:itemID="{63FA1CC0-982A-478D-91B7-AB02631319C9}">
   <ds:schemaRefs>
     <ds:schemaRef ds:uri="http://schemas.openxmlformats.org/officeDocument/2006/bibliography"/>
   </ds:schemaRefs>

</xml_diff>

<commit_message>
update documentation for UI
Change-Id: I9a735a2c1ae92ee974e4589b04b508eed4756463
</commit_message>
<xml_diff>
--- a/doc/doc/M2DocUserGuide.docx
+++ b/doc/doc/M2DocUserGuide.docx
@@ -1,6 +1,6 @@
 
 <file path=word/document.xml><?xml version="1.0" encoding="utf-8"?>
-<w:document xmlns:wpc="http://schemas.microsoft.com/office/word/2010/wordprocessingCanvas" xmlns:mc="http://schemas.openxmlformats.org/markup-compatibility/2006" xmlns:o="urn:schemas-microsoft-com:office:office" xmlns:r="http://schemas.openxmlformats.org/officeDocument/2006/relationships" xmlns:m="http://schemas.openxmlformats.org/officeDocument/2006/math" xmlns:v="urn:schemas-microsoft-com:vml" xmlns:wp14="http://schemas.microsoft.com/office/word/2010/wordprocessingDrawing" xmlns:wp="http://schemas.openxmlformats.org/drawingml/2006/wordprocessingDrawing" xmlns:w10="urn:schemas-microsoft-com:office:word" xmlns:w="http://schemas.openxmlformats.org/wordprocessingml/2006/main" xmlns:w14="http://schemas.microsoft.com/office/word/2010/wordml" xmlns:w15="http://schemas.microsoft.com/office/word/2012/wordml" xmlns:wpg="http://schemas.microsoft.com/office/word/2010/wordprocessingGroup" xmlns:wpi="http://schemas.microsoft.com/office/word/2010/wordprocessingInk" xmlns:wne="http://schemas.microsoft.com/office/word/2006/wordml" xmlns:wps="http://schemas.microsoft.com/office/word/2010/wordprocessingShape" mc:Ignorable="w14 w15 wp14">
+<w:document xmlns:wpc="http://schemas.microsoft.com/office/word/2010/wordprocessingCanvas" xmlns:mc="http://schemas.openxmlformats.org/markup-compatibility/2006" xmlns:o="urn:schemas-microsoft-com:office:office" xmlns:r="http://schemas.openxmlformats.org/officeDocument/2006/relationships" xmlns:m="http://schemas.openxmlformats.org/officeDocument/2006/math" xmlns:v="urn:schemas-microsoft-com:vml" xmlns:wp14="http://schemas.microsoft.com/office/word/2010/wordprocessingDrawing" xmlns:wp="http://schemas.openxmlformats.org/drawingml/2006/wordprocessingDrawing" xmlns:w10="urn:schemas-microsoft-com:office:word" xmlns:w="http://schemas.openxmlformats.org/wordprocessingml/2006/main" xmlns:w14="http://schemas.microsoft.com/office/word/2010/wordml" xmlns:wpg="http://schemas.microsoft.com/office/word/2010/wordprocessingGroup" xmlns:wpi="http://schemas.microsoft.com/office/word/2010/wordprocessingInk" xmlns:wne="http://schemas.microsoft.com/office/word/2006/wordml" xmlns:wps="http://schemas.microsoft.com/office/word/2010/wordprocessingShape" mc:Ignorable="w14 wp14">
   <w:body>
     <w:p>
       <w:pPr>
@@ -52,6 +52,7 @@
         </w:rPr>
         <w:t>The M2Doc technology adopts an approach where the document authoring tools (</w:t>
       </w:r>
+      <w:proofErr w:type="spellStart"/>
       <w:r>
         <w:rPr>
           <w:rFonts w:cs="Arial"/>
@@ -62,6 +63,7 @@
         </w:rPr>
         <w:t>Libre</w:t>
       </w:r>
+      <w:proofErr w:type="spellEnd"/>
       <w:r>
         <w:rPr>
           <w:rFonts w:cs="Arial"/>
@@ -69,7 +71,27 @@
           <w:szCs w:val="20"/>
           <w:lang w:val="en-US"/>
         </w:rPr>
-        <w:t xml:space="preserve"> Office, Open Office, MS Word) are leverage as much as possible. What other tool is more adapted to style and static part authoring? </w:t>
+        <w:t xml:space="preserve"> Office, Open Office, </w:t>
+      </w:r>
+      <w:proofErr w:type="gramStart"/>
+      <w:r>
+        <w:rPr>
+          <w:rFonts w:cs="Arial"/>
+          <w:color w:val="000000"/>
+          <w:szCs w:val="20"/>
+          <w:lang w:val="en-US"/>
+        </w:rPr>
+        <w:t>MS</w:t>
+      </w:r>
+      <w:proofErr w:type="gramEnd"/>
+      <w:r>
+        <w:rPr>
+          <w:rFonts w:cs="Arial"/>
+          <w:color w:val="000000"/>
+          <w:szCs w:val="20"/>
+          <w:lang w:val="en-US"/>
+        </w:rPr>
+        <w:t xml:space="preserve"> Word) are leverage as much as possible. What other tool is more adapted to style and static part authoring? </w:t>
       </w:r>
     </w:p>
     <w:p>
@@ -101,7 +123,27 @@
           <w:u w:val="single"/>
           <w:lang w:val="en-US"/>
         </w:rPr>
-        <w:t>necesity</w:t>
+        <w:t>nece</w:t>
+      </w:r>
+      <w:r>
+        <w:rPr>
+          <w:rFonts w:cs="Arial"/>
+          <w:color w:val="000000"/>
+          <w:szCs w:val="20"/>
+          <w:u w:val="single"/>
+          <w:lang w:val="en-US"/>
+        </w:rPr>
+        <w:t>s</w:t>
+      </w:r>
+      <w:r>
+        <w:rPr>
+          <w:rFonts w:cs="Arial"/>
+          <w:color w:val="000000"/>
+          <w:szCs w:val="20"/>
+          <w:u w:val="single"/>
+          <w:lang w:val="en-US"/>
+        </w:rPr>
+        <w:t>sity</w:t>
       </w:r>
       <w:r>
         <w:rPr>
@@ -234,7 +276,7 @@
                     </pic:cNvPicPr>
                   </pic:nvPicPr>
                   <pic:blipFill>
-                    <a:blip r:embed="rId6">
+                    <a:blip r:embed="rId7">
                       <a:extLst>
                         <a:ext uri="{28A0092B-C50C-407E-A947-70E740481C1C}">
                           <a14:useLocalDpi xmlns:a14="http://schemas.microsoft.com/office/drawing/2010/main" val="0"/>
@@ -309,7 +351,7 @@
                     </pic:cNvPicPr>
                   </pic:nvPicPr>
                   <pic:blipFill>
-                    <a:blip r:embed="rId7">
+                    <a:blip r:embed="rId8">
                       <a:extLst>
                         <a:ext uri="{28A0092B-C50C-407E-A947-70E740481C1C}">
                           <a14:useLocalDpi xmlns:a14="http://schemas.microsoft.com/office/drawing/2010/main" val="0"/>
@@ -454,6 +496,7 @@
           <w:lang w:val="en-US"/>
         </w:rPr>
       </w:pPr>
+      <w:proofErr w:type="gramStart"/>
       <w:r>
         <w:rPr>
           <w:lang w:val="en-US"/>
@@ -464,7 +507,28 @@
         <w:rPr>
           <w:lang w:val="en-US"/>
         </w:rPr>
-        <w:t>m:for &lt;var&gt; | &lt;query&gt;</w:t>
+        <w:t>m:for</w:t>
+      </w:r>
+      <w:proofErr w:type="gramEnd"/>
+      <w:r>
+        <w:rPr>
+          <w:lang w:val="en-US"/>
+        </w:rPr>
+        <w:t xml:space="preserve"> &lt;</w:t>
+      </w:r>
+      <w:proofErr w:type="spellStart"/>
+      <w:r>
+        <w:rPr>
+          <w:lang w:val="en-US"/>
+        </w:rPr>
+        <w:t>var</w:t>
+      </w:r>
+      <w:proofErr w:type="spellEnd"/>
+      <w:r>
+        <w:rPr>
+          <w:lang w:val="en-US"/>
+        </w:rPr>
+        <w:t>&gt; | &lt;query&gt;</w:t>
       </w:r>
       <w:r>
         <w:rPr>
@@ -578,7 +642,21 @@
         <w:rPr>
           <w:lang w:val="en-US"/>
         </w:rPr>
-        <w:t xml:space="preserve"> m:elseif &lt;expression_n&gt;</w:t>
+        <w:t xml:space="preserve"> m:elseif &lt;</w:t>
+      </w:r>
+      <w:proofErr w:type="spellStart"/>
+      <w:r>
+        <w:rPr>
+          <w:lang w:val="en-US"/>
+        </w:rPr>
+        <w:t>expression_n</w:t>
+      </w:r>
+      <w:proofErr w:type="spellEnd"/>
+      <w:r>
+        <w:rPr>
+          <w:lang w:val="en-US"/>
+        </w:rPr>
+        <w:t>&gt;</w:t>
       </w:r>
       <w:r>
         <w:rPr>
@@ -638,7 +716,35 @@
         <w:rPr>
           <w:lang w:val="en-US"/>
         </w:rPr>
-        <w:t> : conditional generation. The first branch among the if and elseif directives which expression evaluates to true is processed. If no expression evaluates to true, the else branch is processed (if present).</w:t>
+        <w:t xml:space="preserve"> : conditional generation. The first branch among </w:t>
+      </w:r>
+      <w:proofErr w:type="gramStart"/>
+      <w:r>
+        <w:rPr>
+          <w:lang w:val="en-US"/>
+        </w:rPr>
+        <w:t>the if</w:t>
+      </w:r>
+      <w:proofErr w:type="gramEnd"/>
+      <w:r>
+        <w:rPr>
+          <w:lang w:val="en-US"/>
+        </w:rPr>
+        <w:t xml:space="preserve"> and </w:t>
+      </w:r>
+      <w:proofErr w:type="spellStart"/>
+      <w:r>
+        <w:rPr>
+          <w:lang w:val="en-US"/>
+        </w:rPr>
+        <w:t>elseif</w:t>
+      </w:r>
+      <w:proofErr w:type="spellEnd"/>
+      <w:r>
+        <w:rPr>
+          <w:lang w:val="en-US"/>
+        </w:rPr>
+        <w:t xml:space="preserve"> directives which expression evaluates to true is processed. If no expression evaluates to true, the else branch is processed (if present).</w:t>
       </w:r>
     </w:p>
     <w:p>
@@ -652,6 +758,7 @@
           <w:lang w:val="en-US"/>
         </w:rPr>
       </w:pPr>
+      <w:proofErr w:type="gramStart"/>
       <w:r>
         <w:rPr>
           <w:lang w:val="en-US"/>
@@ -662,7 +769,84 @@
         <w:rPr>
           <w:lang w:val="en-US"/>
         </w:rPr>
-        <w:t>m:image file:"image file path" width:"image insertion width"  heigth:"image insertion heigth" legend:"image legend" legendPos:"above/below"</w:t>
+        <w:t>m:image</w:t>
+      </w:r>
+      <w:proofErr w:type="gramEnd"/>
+      <w:r>
+        <w:rPr>
+          <w:lang w:val="en-US"/>
+        </w:rPr>
+        <w:t xml:space="preserve"> file:"image file path" </w:t>
+      </w:r>
+      <w:proofErr w:type="spellStart"/>
+      <w:r>
+        <w:rPr>
+          <w:lang w:val="en-US"/>
+        </w:rPr>
+        <w:t>width:"image</w:t>
+      </w:r>
+      <w:proofErr w:type="spellEnd"/>
+      <w:r>
+        <w:rPr>
+          <w:lang w:val="en-US"/>
+        </w:rPr>
+        <w:t xml:space="preserve"> insertion width"  </w:t>
+      </w:r>
+      <w:proofErr w:type="spellStart"/>
+      <w:r>
+        <w:rPr>
+          <w:lang w:val="en-US"/>
+        </w:rPr>
+        <w:t>heigth</w:t>
+      </w:r>
+      <w:proofErr w:type="spellEnd"/>
+      <w:r>
+        <w:rPr>
+          <w:lang w:val="en-US"/>
+        </w:rPr>
+        <w:t xml:space="preserve">:"image insertion </w:t>
+      </w:r>
+      <w:proofErr w:type="spellStart"/>
+      <w:r>
+        <w:rPr>
+          <w:lang w:val="en-US"/>
+        </w:rPr>
+        <w:t>heigth</w:t>
+      </w:r>
+      <w:proofErr w:type="spellEnd"/>
+      <w:r>
+        <w:rPr>
+          <w:lang w:val="en-US"/>
+        </w:rPr>
+        <w:t xml:space="preserve">" </w:t>
+      </w:r>
+      <w:proofErr w:type="spellStart"/>
+      <w:r>
+        <w:rPr>
+          <w:lang w:val="en-US"/>
+        </w:rPr>
+        <w:t>legend:"image</w:t>
+      </w:r>
+      <w:proofErr w:type="spellEnd"/>
+      <w:r>
+        <w:rPr>
+          <w:lang w:val="en-US"/>
+        </w:rPr>
+        <w:t xml:space="preserve"> legend" </w:t>
+      </w:r>
+      <w:proofErr w:type="spellStart"/>
+      <w:r>
+        <w:rPr>
+          <w:lang w:val="en-US"/>
+        </w:rPr>
+        <w:t>legendPos</w:t>
+      </w:r>
+      <w:proofErr w:type="spellEnd"/>
+      <w:r>
+        <w:rPr>
+          <w:lang w:val="en-US"/>
+        </w:rPr>
+        <w:t>:"above/below"</w:t>
       </w:r>
       <w:r>
         <w:rPr>
@@ -714,7 +898,21 @@
         <w:rPr>
           <w:lang w:val="en-US"/>
         </w:rPr>
-        <w:t xml:space="preserve">To specify what provider to use with a tag, an option specified by M2Doc core is provided. Currently, M2Doc uses one dynamic tag "diagram" that don't have a default handling. The option for this tag used to specify the provider is "diagramProvider". </w:t>
+        <w:t>To specify what provider to use with a tag, an option specified by M2Doc core is provided. Currently, M2Doc uses one dynamic tag "diagram" that don't have a default handling. The option for this tag used to specify the provider is "</w:t>
+      </w:r>
+      <w:proofErr w:type="spellStart"/>
+      <w:r>
+        <w:rPr>
+          <w:lang w:val="en-US"/>
+        </w:rPr>
+        <w:t>diagramProvider</w:t>
+      </w:r>
+      <w:proofErr w:type="spellEnd"/>
+      <w:r>
+        <w:rPr>
+          <w:lang w:val="en-US"/>
+        </w:rPr>
+        <w:t xml:space="preserve">". </w:t>
       </w:r>
       <w:r>
         <w:rPr>
@@ -741,6 +939,7 @@
         </w:rPr>
         <w:t xml:space="preserve">The diagram tag has the following format: </w:t>
       </w:r>
+      <w:proofErr w:type="gramStart"/>
       <w:r>
         <w:rPr>
           <w:lang w:val="en-US"/>
@@ -751,7 +950,84 @@
         <w:rPr>
           <w:lang w:val="en-US"/>
         </w:rPr>
-        <w:t>m:diagram width:"image insertion width"  heigth:"image insertion heigth" legend:"image legend" legendPos:"above/below" providerOptionKey1:"providerOptionValue1" providerOptionKey2:"providerOptionValue2" etc…</w:t>
+        <w:t>m:diagram</w:t>
+      </w:r>
+      <w:proofErr w:type="gramEnd"/>
+      <w:r>
+        <w:rPr>
+          <w:lang w:val="en-US"/>
+        </w:rPr>
+        <w:t xml:space="preserve"> </w:t>
+      </w:r>
+      <w:proofErr w:type="spellStart"/>
+      <w:r>
+        <w:rPr>
+          <w:lang w:val="en-US"/>
+        </w:rPr>
+        <w:t>width:"image</w:t>
+      </w:r>
+      <w:proofErr w:type="spellEnd"/>
+      <w:r>
+        <w:rPr>
+          <w:lang w:val="en-US"/>
+        </w:rPr>
+        <w:t xml:space="preserve"> insertion width"  </w:t>
+      </w:r>
+      <w:proofErr w:type="spellStart"/>
+      <w:r>
+        <w:rPr>
+          <w:lang w:val="en-US"/>
+        </w:rPr>
+        <w:t>heigth</w:t>
+      </w:r>
+      <w:proofErr w:type="spellEnd"/>
+      <w:r>
+        <w:rPr>
+          <w:lang w:val="en-US"/>
+        </w:rPr>
+        <w:t xml:space="preserve">:"image insertion </w:t>
+      </w:r>
+      <w:proofErr w:type="spellStart"/>
+      <w:r>
+        <w:rPr>
+          <w:lang w:val="en-US"/>
+        </w:rPr>
+        <w:t>heigth</w:t>
+      </w:r>
+      <w:proofErr w:type="spellEnd"/>
+      <w:r>
+        <w:rPr>
+          <w:lang w:val="en-US"/>
+        </w:rPr>
+        <w:t xml:space="preserve">" </w:t>
+      </w:r>
+      <w:proofErr w:type="spellStart"/>
+      <w:r>
+        <w:rPr>
+          <w:lang w:val="en-US"/>
+        </w:rPr>
+        <w:t>legend:"image</w:t>
+      </w:r>
+      <w:proofErr w:type="spellEnd"/>
+      <w:r>
+        <w:rPr>
+          <w:lang w:val="en-US"/>
+        </w:rPr>
+        <w:t xml:space="preserve"> legend" </w:t>
+      </w:r>
+      <w:proofErr w:type="spellStart"/>
+      <w:r>
+        <w:rPr>
+          <w:lang w:val="en-US"/>
+        </w:rPr>
+        <w:t>legendPos</w:t>
+      </w:r>
+      <w:proofErr w:type="spellEnd"/>
+      <w:r>
+        <w:rPr>
+          <w:lang w:val="en-US"/>
+        </w:rPr>
+        <w:t>:"above/below" providerOptionKey1:"providerOptionValue1" providerOptionKey2:"providerOptionValue2" etc…</w:t>
       </w:r>
       <w:r>
         <w:rPr>
@@ -803,6 +1079,7 @@
         </w:rPr>
         <w:t xml:space="preserve"> </w:t>
       </w:r>
+      <w:proofErr w:type="gramStart"/>
       <w:r>
         <w:rPr>
           <w:sz w:val="24"/>
@@ -817,7 +1094,106 @@
           <w:szCs w:val="24"/>
           <w:lang w:val="en-US"/>
         </w:rPr>
-        <w:t>m:diagram diagramProvider:"org.obeonetwork.m2doc.sirius.SiriusDiagramByTitleProvider" width:"200" height:"200" legend:"plan de forme du dingy herbulot" legendPos:"below" title:"'RF Schema'"</w:t>
+        <w:t>m:diagram</w:t>
+      </w:r>
+      <w:proofErr w:type="gramEnd"/>
+      <w:r>
+        <w:rPr>
+          <w:sz w:val="24"/>
+          <w:szCs w:val="24"/>
+          <w:lang w:val="en-US"/>
+        </w:rPr>
+        <w:t xml:space="preserve"> diagramProvider:"org.obeonetwork.m2doc.sirius.SiriusDiagramByTitleProvider" width:"200" height:"200" </w:t>
+      </w:r>
+      <w:proofErr w:type="spellStart"/>
+      <w:r>
+        <w:rPr>
+          <w:sz w:val="24"/>
+          <w:szCs w:val="24"/>
+          <w:lang w:val="en-US"/>
+        </w:rPr>
+        <w:t>legend:"plan</w:t>
+      </w:r>
+      <w:proofErr w:type="spellEnd"/>
+      <w:r>
+        <w:rPr>
+          <w:sz w:val="24"/>
+          <w:szCs w:val="24"/>
+          <w:lang w:val="en-US"/>
+        </w:rPr>
+        <w:t xml:space="preserve"> de </w:t>
+      </w:r>
+      <w:proofErr w:type="spellStart"/>
+      <w:r>
+        <w:rPr>
+          <w:sz w:val="24"/>
+          <w:szCs w:val="24"/>
+          <w:lang w:val="en-US"/>
+        </w:rPr>
+        <w:t>forme</w:t>
+      </w:r>
+      <w:proofErr w:type="spellEnd"/>
+      <w:r>
+        <w:rPr>
+          <w:sz w:val="24"/>
+          <w:szCs w:val="24"/>
+          <w:lang w:val="en-US"/>
+        </w:rPr>
+        <w:t xml:space="preserve"> du dingy </w:t>
+      </w:r>
+      <w:proofErr w:type="spellStart"/>
+      <w:r>
+        <w:rPr>
+          <w:sz w:val="24"/>
+          <w:szCs w:val="24"/>
+          <w:lang w:val="en-US"/>
+        </w:rPr>
+        <w:t>herbulot</w:t>
+      </w:r>
+      <w:proofErr w:type="spellEnd"/>
+      <w:r>
+        <w:rPr>
+          <w:sz w:val="24"/>
+          <w:szCs w:val="24"/>
+          <w:lang w:val="en-US"/>
+        </w:rPr>
+        <w:t xml:space="preserve">" </w:t>
+      </w:r>
+      <w:proofErr w:type="spellStart"/>
+      <w:r>
+        <w:rPr>
+          <w:sz w:val="24"/>
+          <w:szCs w:val="24"/>
+          <w:lang w:val="en-US"/>
+        </w:rPr>
+        <w:t>legendPos</w:t>
+      </w:r>
+      <w:proofErr w:type="spellEnd"/>
+      <w:r>
+        <w:rPr>
+          <w:sz w:val="24"/>
+          <w:szCs w:val="24"/>
+          <w:lang w:val="en-US"/>
+        </w:rPr>
+        <w:t xml:space="preserve">:"below" </w:t>
+      </w:r>
+      <w:proofErr w:type="spellStart"/>
+      <w:r>
+        <w:rPr>
+          <w:sz w:val="24"/>
+          <w:szCs w:val="24"/>
+          <w:lang w:val="en-US"/>
+        </w:rPr>
+        <w:t>title:"'RF</w:t>
+      </w:r>
+      <w:proofErr w:type="spellEnd"/>
+      <w:r>
+        <w:rPr>
+          <w:sz w:val="24"/>
+          <w:szCs w:val="24"/>
+          <w:lang w:val="en-US"/>
+        </w:rPr>
+        <w:t xml:space="preserve"> Schema'"</w:t>
       </w:r>
       <w:r>
         <w:rPr>
@@ -866,7 +1242,7 @@
                     </pic:cNvPicPr>
                   </pic:nvPicPr>
                   <pic:blipFill>
-                    <a:blip r:embed="rId8">
+                    <a:blip r:embed="rId9">
                       <a:extLst>
                         <a:ext uri="{28A0092B-C50C-407E-A947-70E740481C1C}">
                           <a14:useLocalDpi xmlns:a14="http://schemas.microsoft.com/office/drawing/2010/main" val="0"/>
@@ -913,7 +1289,43 @@
           <w:lang w:val="en-US"/>
         </w:rPr>
         <w:br/>
-        <w:t>This method is the easiest one to use. But it cannot be use if the same title is used for more than one representation. In this case, the provider retrieve the first representation found with the given title. If this is a problem, then you will have to use the other method provided by M2Doc.</w:t>
+        <w:t xml:space="preserve">This method is the easiest one to use. But it cannot be </w:t>
+      </w:r>
+      <w:proofErr w:type="spellStart"/>
+      <w:r>
+        <w:rPr>
+          <w:sz w:val="24"/>
+          <w:szCs w:val="24"/>
+          <w:lang w:val="en-US"/>
+        </w:rPr>
+        <w:t>use</w:t>
+      </w:r>
+      <w:proofErr w:type="spellEnd"/>
+      <w:r>
+        <w:rPr>
+          <w:sz w:val="24"/>
+          <w:szCs w:val="24"/>
+          <w:lang w:val="en-US"/>
+        </w:rPr>
+        <w:t xml:space="preserve"> if the same title is used for more than one representation. In this case, the </w:t>
+      </w:r>
+      <w:proofErr w:type="gramStart"/>
+      <w:r>
+        <w:rPr>
+          <w:sz w:val="24"/>
+          <w:szCs w:val="24"/>
+          <w:lang w:val="en-US"/>
+        </w:rPr>
+        <w:t>provider retrieve</w:t>
+      </w:r>
+      <w:proofErr w:type="gramEnd"/>
+      <w:r>
+        <w:rPr>
+          <w:sz w:val="24"/>
+          <w:szCs w:val="24"/>
+          <w:lang w:val="en-US"/>
+        </w:rPr>
+        <w:t xml:space="preserve"> the first representation found with the given title. If this is a problem, then you will have to use the other method provided by M2Doc.</w:t>
       </w:r>
       <w:r>
         <w:rPr>
@@ -947,7 +1359,14 @@
         <w:rPr>
           <w:lang w:val="en-US"/>
         </w:rPr>
-        <w:t xml:space="preserve">in this case, the tag would have the following format  </w:t>
+        <w:t xml:space="preserve">in this case, the tag would have the following </w:t>
+      </w:r>
+      <w:proofErr w:type="gramStart"/>
+      <w:r>
+        <w:rPr>
+          <w:lang w:val="en-US"/>
+        </w:rPr>
+        <w:t xml:space="preserve">format  </w:t>
       </w:r>
       <w:r>
         <w:rPr>
@@ -957,6 +1376,7 @@
         </w:rPr>
         <w:t>{</w:t>
       </w:r>
+      <w:proofErr w:type="gramEnd"/>
       <w:r>
         <w:rPr>
           <w:sz w:val="24"/>
@@ -971,24 +1391,186 @@
           <w:szCs w:val="24"/>
           <w:lang w:val="en-US"/>
         </w:rPr>
-        <w:t>m:diagram diagramProvider:"org.obeonetwork.m2doc.sirius.SiriusDiagramByRepresentationAndEObjectProvider" width:"200" height:"200" legend:"plan de forme du dingy herbulot" legendPos:"below" rootObject:"db.schemas-&gt;first()" diagramDescriptionName:"Schema Diagram"}</w:t>
-      </w:r>
+        <w:t xml:space="preserve">m:diagram diagramProvider:"org.obeonetwork.m2doc.sirius.SiriusDiagramByRepresentationAndEObjectProvider" width:"200" height:"200" </w:t>
+      </w:r>
+      <w:proofErr w:type="spellStart"/>
       <w:r>
         <w:rPr>
           <w:sz w:val="24"/>
           <w:szCs w:val="24"/>
           <w:lang w:val="en-US"/>
         </w:rPr>
-        <w:t xml:space="preserve">. </w:t>
-      </w:r>
+        <w:t>legend:"plan</w:t>
+      </w:r>
+      <w:proofErr w:type="spellEnd"/>
       <w:r>
         <w:rPr>
           <w:sz w:val="24"/>
           <w:szCs w:val="24"/>
           <w:lang w:val="en-US"/>
         </w:rPr>
+        <w:t xml:space="preserve"> de </w:t>
+      </w:r>
+      <w:proofErr w:type="spellStart"/>
+      <w:r>
+        <w:rPr>
+          <w:sz w:val="24"/>
+          <w:szCs w:val="24"/>
+          <w:lang w:val="en-US"/>
+        </w:rPr>
+        <w:t>forme</w:t>
+      </w:r>
+      <w:proofErr w:type="spellEnd"/>
+      <w:r>
+        <w:rPr>
+          <w:sz w:val="24"/>
+          <w:szCs w:val="24"/>
+          <w:lang w:val="en-US"/>
+        </w:rPr>
+        <w:t xml:space="preserve"> du dingy </w:t>
+      </w:r>
+      <w:proofErr w:type="spellStart"/>
+      <w:r>
+        <w:rPr>
+          <w:sz w:val="24"/>
+          <w:szCs w:val="24"/>
+          <w:lang w:val="en-US"/>
+        </w:rPr>
+        <w:t>herbulot</w:t>
+      </w:r>
+      <w:proofErr w:type="spellEnd"/>
+      <w:r>
+        <w:rPr>
+          <w:sz w:val="24"/>
+          <w:szCs w:val="24"/>
+          <w:lang w:val="en-US"/>
+        </w:rPr>
+        <w:t xml:space="preserve">" </w:t>
+      </w:r>
+      <w:proofErr w:type="spellStart"/>
+      <w:r>
+        <w:rPr>
+          <w:sz w:val="24"/>
+          <w:szCs w:val="24"/>
+          <w:lang w:val="en-US"/>
+        </w:rPr>
+        <w:t>legendPos</w:t>
+      </w:r>
+      <w:proofErr w:type="spellEnd"/>
+      <w:r>
+        <w:rPr>
+          <w:sz w:val="24"/>
+          <w:szCs w:val="24"/>
+          <w:lang w:val="en-US"/>
+        </w:rPr>
+        <w:t xml:space="preserve">:"below" </w:t>
+      </w:r>
+      <w:proofErr w:type="spellStart"/>
+      <w:r>
+        <w:rPr>
+          <w:sz w:val="24"/>
+          <w:szCs w:val="24"/>
+          <w:lang w:val="en-US"/>
+        </w:rPr>
+        <w:t>rootObject</w:t>
+      </w:r>
+      <w:proofErr w:type="spellEnd"/>
+      <w:r>
+        <w:rPr>
+          <w:sz w:val="24"/>
+          <w:szCs w:val="24"/>
+          <w:lang w:val="en-US"/>
+        </w:rPr>
+        <w:t>:"</w:t>
+      </w:r>
+      <w:proofErr w:type="spellStart"/>
+      <w:r>
+        <w:rPr>
+          <w:sz w:val="24"/>
+          <w:szCs w:val="24"/>
+          <w:lang w:val="en-US"/>
+        </w:rPr>
+        <w:t>db.schemas</w:t>
+      </w:r>
+      <w:proofErr w:type="spellEnd"/>
+      <w:r>
+        <w:rPr>
+          <w:sz w:val="24"/>
+          <w:szCs w:val="24"/>
+          <w:lang w:val="en-US"/>
+        </w:rPr>
+        <w:t xml:space="preserve">-&gt;first()" </w:t>
+      </w:r>
+      <w:proofErr w:type="spellStart"/>
+      <w:r>
+        <w:rPr>
+          <w:sz w:val="24"/>
+          <w:szCs w:val="24"/>
+          <w:lang w:val="en-US"/>
+        </w:rPr>
+        <w:t>diagramDescriptionName</w:t>
+      </w:r>
+      <w:proofErr w:type="spellEnd"/>
+      <w:r>
+        <w:rPr>
+          <w:sz w:val="24"/>
+          <w:szCs w:val="24"/>
+          <w:lang w:val="en-US"/>
+        </w:rPr>
+        <w:t>:"Schema Diagram"}</w:t>
+      </w:r>
+      <w:r>
+        <w:rPr>
+          <w:sz w:val="24"/>
+          <w:szCs w:val="24"/>
+          <w:lang w:val="en-US"/>
+        </w:rPr>
+        <w:t xml:space="preserve">. </w:t>
+      </w:r>
+      <w:r>
+        <w:rPr>
+          <w:sz w:val="24"/>
+          <w:szCs w:val="24"/>
+          <w:lang w:val="en-US"/>
+        </w:rPr>
         <w:br/>
-        <w:t>Provider's options are "rootObject" and "diagramDescriptionName".</w:t>
+        <w:t>Provider's options are "</w:t>
+      </w:r>
+      <w:proofErr w:type="spellStart"/>
+      <w:r>
+        <w:rPr>
+          <w:sz w:val="24"/>
+          <w:szCs w:val="24"/>
+          <w:lang w:val="en-US"/>
+        </w:rPr>
+        <w:t>rootObject</w:t>
+      </w:r>
+      <w:proofErr w:type="spellEnd"/>
+      <w:r>
+        <w:rPr>
+          <w:sz w:val="24"/>
+          <w:szCs w:val="24"/>
+          <w:lang w:val="en-US"/>
+        </w:rPr>
+        <w:t>" and "</w:t>
+      </w:r>
+      <w:proofErr w:type="spellStart"/>
+      <w:r>
+        <w:rPr>
+          <w:sz w:val="24"/>
+          <w:szCs w:val="24"/>
+          <w:lang w:val="en-US"/>
+        </w:rPr>
+        <w:t>diagramDescriptionName</w:t>
+      </w:r>
+      <w:proofErr w:type="spellEnd"/>
+      <w:r>
+        <w:rPr>
+          <w:sz w:val="24"/>
+          <w:szCs w:val="24"/>
+          <w:lang w:val="en-US"/>
+        </w:rPr>
+        <w:t>".</w:t>
       </w:r>
     </w:p>
     <w:p>
@@ -1002,13 +1584,25 @@
           <w:lang w:val="en-US"/>
         </w:rPr>
       </w:pPr>
+      <w:proofErr w:type="spellStart"/>
+      <w:proofErr w:type="gramStart"/>
       <w:r>
         <w:rPr>
           <w:sz w:val="24"/>
           <w:szCs w:val="24"/>
           <w:lang w:val="en-US"/>
         </w:rPr>
-        <w:t xml:space="preserve">rootObject is an AQL expression allowing to select the semantic objet that must be the root object of Sirius representations were to look for the one with the title provided by the other option. </w:t>
+        <w:t>rootObject</w:t>
+      </w:r>
+      <w:proofErr w:type="spellEnd"/>
+      <w:proofErr w:type="gramEnd"/>
+      <w:r>
+        <w:rPr>
+          <w:sz w:val="24"/>
+          <w:szCs w:val="24"/>
+          <w:lang w:val="en-US"/>
+        </w:rPr>
+        <w:t xml:space="preserve"> is an AQL expression allowing to select the semantic objet that must be the root object of Sirius representations were to look for the one with the title provided by the other option. </w:t>
       </w:r>
     </w:p>
     <w:p>
@@ -1022,13 +1616,25 @@
           <w:lang w:val="en-US"/>
         </w:rPr>
       </w:pPr>
+      <w:proofErr w:type="spellStart"/>
+      <w:proofErr w:type="gramStart"/>
       <w:r>
         <w:rPr>
           <w:sz w:val="24"/>
           <w:szCs w:val="24"/>
           <w:lang w:val="en-US"/>
         </w:rPr>
-        <w:t>diagramDescriptionName is a String corresponding to the diagram description name that the representation from which we want an image must have.</w:t>
+        <w:t>diagramDescriptionName</w:t>
+      </w:r>
+      <w:proofErr w:type="spellEnd"/>
+      <w:proofErr w:type="gramEnd"/>
+      <w:r>
+        <w:rPr>
+          <w:sz w:val="24"/>
+          <w:szCs w:val="24"/>
+          <w:lang w:val="en-US"/>
+        </w:rPr>
+        <w:t xml:space="preserve"> is a String corresponding to the diagram description name that the representation from which we want an image must have.</w:t>
       </w:r>
     </w:p>
     <w:p>
@@ -1043,7 +1649,21 @@
         <w:rPr>
           <w:lang w:val="en-US"/>
         </w:rPr>
-        <w:t xml:space="preserve">To retrieve the same representation image than the previous example, we will have to use the corresponding diagram description that we find in the design file (Schema Diagram) : </w:t>
+        <w:t>To retrieve the same representation image than the previous example, we will have to use the corresponding diagram description that we find in the design file (Schema Diagram</w:t>
+      </w:r>
+      <w:proofErr w:type="gramStart"/>
+      <w:r>
+        <w:rPr>
+          <w:lang w:val="en-US"/>
+        </w:rPr>
+        <w:t>) :</w:t>
+      </w:r>
+      <w:proofErr w:type="gramEnd"/>
+      <w:r>
+        <w:rPr>
+          <w:lang w:val="en-US"/>
+        </w:rPr>
+        <w:t xml:space="preserve"> </w:t>
       </w:r>
     </w:p>
     <w:p>
@@ -1077,7 +1697,7 @@
                     </pic:cNvPicPr>
                   </pic:nvPicPr>
                   <pic:blipFill>
-                    <a:blip r:embed="rId9">
+                    <a:blip r:embed="rId10">
                       <a:extLst>
                         <a:ext uri="{28A0092B-C50C-407E-A947-70E740481C1C}">
                           <a14:useLocalDpi xmlns:a14="http://schemas.microsoft.com/office/drawing/2010/main" val="0"/>
@@ -1113,7 +1733,21 @@
           <w:lang w:val="en-US"/>
         </w:rPr>
         <w:br/>
-        <w:t>To select the root object we use a variable "db" specified in the generation configuration model pointing at the semantic database root model element. Then we go through it until we find the root element from which we want an image of the representation using it as a root element.</w:t>
+        <w:t>To select the root object we use a variable "</w:t>
+      </w:r>
+      <w:proofErr w:type="spellStart"/>
+      <w:r>
+        <w:rPr>
+          <w:lang w:val="en-US"/>
+        </w:rPr>
+        <w:t>db</w:t>
+      </w:r>
+      <w:proofErr w:type="spellEnd"/>
+      <w:r>
+        <w:rPr>
+          <w:lang w:val="en-US"/>
+        </w:rPr>
+        <w:t>" specified in the generation configuration model pointing at the semantic database root model element. Then we go through it until we find the root element from which we want an image of the representation using it as a root element.</w:t>
       </w:r>
       <w:r>
         <w:rPr>
@@ -1175,11 +1809,19 @@
           <w:lang w:val="en-US"/>
         </w:rPr>
       </w:pPr>
-      <w:r>
-        <w:rPr>
-          <w:lang w:val="en-US"/>
-        </w:rPr>
-        <w:t xml:space="preserve">Iteration : there’s no text style in the tag itself. The style of the body is reproduced as is. The style of the paragraph holding the opening </w:t>
+      <w:proofErr w:type="gramStart"/>
+      <w:r>
+        <w:rPr>
+          <w:lang w:val="en-US"/>
+        </w:rPr>
+        <w:t>Iteration :</w:t>
+      </w:r>
+      <w:proofErr w:type="gramEnd"/>
+      <w:r>
+        <w:rPr>
+          <w:lang w:val="en-US"/>
+        </w:rPr>
+        <w:t xml:space="preserve"> there’s no text style in the tag itself. The style of the body is reproduced as is. The style of the paragraph holding the opening </w:t>
       </w:r>
       <w:r>
         <w:rPr>
@@ -1187,8 +1829,18 @@
           <w:i/>
           <w:lang w:val="en-US"/>
         </w:rPr>
-        <w:t>m:for</w:t>
-      </w:r>
+        <w:t>m</w:t>
+      </w:r>
+      <w:proofErr w:type="gramStart"/>
+      <w:r>
+        <w:rPr>
+          <w:b/>
+          <w:i/>
+          <w:lang w:val="en-US"/>
+        </w:rPr>
+        <w:t>:for</w:t>
+      </w:r>
+      <w:proofErr w:type="gramEnd"/>
       <w:r>
         <w:rPr>
           <w:lang w:val="en-US"/>
@@ -1207,11 +1859,39 @@
           <w:lang w:val="en-US"/>
         </w:rPr>
       </w:pPr>
-      <w:r>
-        <w:rPr>
-          <w:lang w:val="en-US"/>
-        </w:rPr>
-        <w:t>Conditionnal : there’s no text style in the tag itself. The style of the branch's bodies are reproduced as is.</w:t>
+      <w:proofErr w:type="gramStart"/>
+      <w:r>
+        <w:rPr>
+          <w:lang w:val="en-US"/>
+        </w:rPr>
+        <w:t>Conditio</w:t>
+      </w:r>
+      <w:r>
+        <w:rPr>
+          <w:lang w:val="en-US"/>
+        </w:rPr>
+        <w:t>nal :</w:t>
+      </w:r>
+      <w:proofErr w:type="gramEnd"/>
+      <w:r>
+        <w:rPr>
+          <w:lang w:val="en-US"/>
+        </w:rPr>
+        <w:t xml:space="preserve"> there’s no text style in the tag itself. The </w:t>
+      </w:r>
+      <w:proofErr w:type="gramStart"/>
+      <w:r>
+        <w:rPr>
+          <w:lang w:val="en-US"/>
+        </w:rPr>
+        <w:t>style of the branch's bodies are</w:t>
+      </w:r>
+      <w:proofErr w:type="gramEnd"/>
+      <w:r>
+        <w:rPr>
+          <w:lang w:val="en-US"/>
+        </w:rPr>
+        <w:t xml:space="preserve"> reproduced as is.</w:t>
       </w:r>
     </w:p>
     <w:p>
@@ -1225,11 +1905,19 @@
           <w:lang w:val="en-US"/>
         </w:rPr>
       </w:pPr>
-      <w:r>
-        <w:rPr>
-          <w:lang w:val="en-US"/>
-        </w:rPr>
-        <w:t xml:space="preserve">Image : there’s no text style associated to this style. The paragraph style is reproduced thought. </w:t>
+      <w:proofErr w:type="gramStart"/>
+      <w:r>
+        <w:rPr>
+          <w:lang w:val="en-US"/>
+        </w:rPr>
+        <w:t>Image :</w:t>
+      </w:r>
+      <w:proofErr w:type="gramEnd"/>
+      <w:r>
+        <w:rPr>
+          <w:lang w:val="en-US"/>
+        </w:rPr>
+        <w:t xml:space="preserve"> there’s no text style associated to this style. The paragraph style is reproduced thought. </w:t>
       </w:r>
     </w:p>
     <w:p>
@@ -1243,12 +1931,28 @@
           <w:lang w:val="en-US"/>
         </w:rPr>
       </w:pPr>
-      <w:r>
-        <w:rPr>
-          <w:lang w:val="en-US"/>
-        </w:rPr>
-        <w:t>Queries : the style of the first run of the expression is used to generate the text that replaces the query’s field. For instance, {m :</w:t>
-      </w:r>
+      <w:proofErr w:type="gramStart"/>
+      <w:r>
+        <w:rPr>
+          <w:lang w:val="en-US"/>
+        </w:rPr>
+        <w:t>Queries :</w:t>
+      </w:r>
+      <w:proofErr w:type="gramEnd"/>
+      <w:r>
+        <w:rPr>
+          <w:lang w:val="en-US"/>
+        </w:rPr>
+        <w:t xml:space="preserve"> the style of the first run of the expression is used to generate the text that replaces the query’s field. For instance, {</w:t>
+      </w:r>
+      <w:proofErr w:type="gramStart"/>
+      <w:r>
+        <w:rPr>
+          <w:lang w:val="en-US"/>
+        </w:rPr>
+        <w:t>m :</w:t>
+      </w:r>
+      <w:proofErr w:type="spellStart"/>
       <w:r>
         <w:rPr>
           <w:color w:val="E36C0A" w:themeColor="accent6" w:themeShade="BF"/>
@@ -1260,7 +1964,22 @@
         <w:rPr>
           <w:lang w:val="en-US"/>
         </w:rPr>
-        <w:t>.comments} will produce comments in orange while {m :table.</w:t>
+        <w:t>.comments</w:t>
+      </w:r>
+      <w:proofErr w:type="spellEnd"/>
+      <w:proofErr w:type="gramEnd"/>
+      <w:r>
+        <w:rPr>
+          <w:lang w:val="en-US"/>
+        </w:rPr>
+        <w:t>} will produce comments in orange while {m :</w:t>
+      </w:r>
+      <w:proofErr w:type="spellStart"/>
+      <w:r>
+        <w:rPr>
+          <w:lang w:val="en-US"/>
+        </w:rPr>
+        <w:t>table.</w:t>
       </w:r>
       <w:r>
         <w:rPr>
@@ -1269,6 +1988,7 @@
         </w:rPr>
         <w:t>comments</w:t>
       </w:r>
+      <w:proofErr w:type="spellEnd"/>
       <w:r>
         <w:rPr>
           <w:lang w:val="en-US"/>
@@ -1369,11 +2089,33 @@
           <w:lang w:val="en-US"/>
         </w:rPr>
       </w:pPr>
-      <w:r>
-        <w:rPr>
-          <w:lang w:val="en-US"/>
-        </w:rPr>
-        <w:t>{ m:for table | db.tables }</w:t>
+      <w:proofErr w:type="gramStart"/>
+      <w:r>
+        <w:rPr>
+          <w:lang w:val="en-US"/>
+        </w:rPr>
+        <w:t>{ m:for</w:t>
+      </w:r>
+      <w:proofErr w:type="gramEnd"/>
+      <w:r>
+        <w:rPr>
+          <w:lang w:val="en-US"/>
+        </w:rPr>
+        <w:t xml:space="preserve"> table | </w:t>
+      </w:r>
+      <w:proofErr w:type="spellStart"/>
+      <w:r>
+        <w:rPr>
+          <w:lang w:val="en-US"/>
+        </w:rPr>
+        <w:t>db.tables</w:t>
+      </w:r>
+      <w:proofErr w:type="spellEnd"/>
+      <w:r>
+        <w:rPr>
+          <w:lang w:val="en-US"/>
+        </w:rPr>
+        <w:t xml:space="preserve"> }</w:t>
       </w:r>
     </w:p>
     <w:tbl>
@@ -1403,6 +2145,7 @@
             <w:pPr>
               <w:spacing w:after="0" w:line="240" w:lineRule="auto"/>
             </w:pPr>
+            <w:proofErr w:type="gramStart"/>
             <w:r>
               <w:t>{ m:</w:t>
             </w:r>
@@ -1413,6 +2156,7 @@
               </w:rPr>
               <w:t>table.name</w:t>
             </w:r>
+            <w:proofErr w:type="gramEnd"/>
             <w:r>
               <w:t xml:space="preserve"> }</w:t>
             </w:r>
@@ -1433,14 +2177,20 @@
             <w:pPr>
               <w:spacing w:after="0" w:line="240" w:lineRule="auto"/>
             </w:pPr>
+            <w:proofErr w:type="gramStart"/>
             <w:r>
-              <w:t>{ m:table.comments }</w:t>
+              <w:t>{ m:table.comments</w:t>
+            </w:r>
+            <w:proofErr w:type="gramEnd"/>
+            <w:r>
+              <w:t xml:space="preserve"> }</w:t>
             </w:r>
           </w:p>
         </w:tc>
       </w:tr>
     </w:tbl>
     <w:p>
+      <w:proofErr w:type="gramStart"/>
       <w:r>
         <w:t>{</w:t>
       </w:r>
@@ -1448,7 +2198,11 @@
         <w:t xml:space="preserve"> </w:t>
       </w:r>
       <w:r>
-        <w:t>m:endfor }</w:t>
+        <w:t>m:endfor</w:t>
+      </w:r>
+      <w:proofErr w:type="gramEnd"/>
+      <w:r>
+        <w:t xml:space="preserve"> }</w:t>
       </w:r>
     </w:p>
     <w:p>
@@ -1467,6 +2221,7 @@
         </w:rPr>
         <w:t xml:space="preserve">Table </w:t>
       </w:r>
+      <w:proofErr w:type="gramStart"/>
       <w:r>
         <w:rPr>
           <w:b/>
@@ -1481,15 +2236,16 @@
           <w:i/>
           <w:color w:val="548DD4" w:themeColor="text2" w:themeTint="99"/>
         </w:rPr>
-        <w:t xml:space="preserve"> SEQ Tableau \* ARABIC </w:t>
-      </w:r>
+        <w:t xml:space="preserve"> SEQ</w:t>
+      </w:r>
+      <w:proofErr w:type="gramEnd"/>
       <w:r>
         <w:rPr>
           <w:b/>
           <w:i/>
           <w:color w:val="548DD4" w:themeColor="text2" w:themeTint="99"/>
         </w:rPr>
-        <w:t>}</w:t>
+        <w:t xml:space="preserve"> Tableau \* ARABIC </w:t>
       </w:r>
       <w:r>
         <w:rPr>
@@ -1497,6 +2253,14 @@
           <w:i/>
           <w:color w:val="548DD4" w:themeColor="text2" w:themeTint="99"/>
         </w:rPr>
+        <w:t>}</w:t>
+      </w:r>
+      <w:r>
+        <w:rPr>
+          <w:b/>
+          <w:i/>
+          <w:color w:val="548DD4" w:themeColor="text2" w:themeTint="99"/>
+        </w:rPr>
         <w:t xml:space="preserve"> : tables description</w:t>
       </w:r>
     </w:p>
@@ -1510,20 +2274,54 @@
         <w:rPr>
           <w:lang w:val="en-US"/>
         </w:rPr>
-        <w:t>It is sufficient to enclose the dynamic part in a generation tag. Here, we have a simple iteration tag. We could have a combination of iteration and conditionnal tags or whatever other combinations is necessary.</w:t>
-      </w:r>
-    </w:p>
-    <w:p>
-      <w:pPr>
-        <w:rPr>
-          <w:lang w:val="en-US"/>
-        </w:rPr>
-      </w:pPr>
-      <w:r>
-        <w:rPr>
-          <w:lang w:val="en-US"/>
-        </w:rPr>
-        <w:t xml:space="preserve">Note : invisible characters might sneak in between the two table fragments (the header and the iterated body). Toggle on the mode where these characters are shown and remove them, if there are any, after the for tag. </w:t>
+        <w:t>It is sufficient to enclose the dynamic part in a generation tag. Here, we have a simple iteration tag. We could have a combina</w:t>
+      </w:r>
+      <w:r>
+        <w:rPr>
+          <w:lang w:val="en-US"/>
+        </w:rPr>
+        <w:t>tion of iteration and condition</w:t>
+      </w:r>
+      <w:r>
+        <w:rPr>
+          <w:lang w:val="en-US"/>
+        </w:rPr>
+        <w:t>al tags or whatever other combinations is necessary.</w:t>
+      </w:r>
+    </w:p>
+    <w:p>
+      <w:pPr>
+        <w:rPr>
+          <w:lang w:val="en-US"/>
+        </w:rPr>
+      </w:pPr>
+      <w:proofErr w:type="gramStart"/>
+      <w:r>
+        <w:rPr>
+          <w:lang w:val="en-US"/>
+        </w:rPr>
+        <w:t>Note :</w:t>
+      </w:r>
+      <w:proofErr w:type="gramEnd"/>
+      <w:r>
+        <w:rPr>
+          <w:lang w:val="en-US"/>
+        </w:rPr>
+        <w:t xml:space="preserve"> invisible characters might sneak in between the two table fragments (the header and the iterated body). Toggle on the mode where these characters are shown and remove them, if there are any, after </w:t>
+      </w:r>
+      <w:proofErr w:type="gramStart"/>
+      <w:r>
+        <w:rPr>
+          <w:lang w:val="en-US"/>
+        </w:rPr>
+        <w:t>the for</w:t>
+      </w:r>
+      <w:proofErr w:type="gramEnd"/>
+      <w:r>
+        <w:rPr>
+          <w:lang w:val="en-US"/>
+        </w:rPr>
+        <w:t xml:space="preserve"> tag. </w:t>
       </w:r>
     </w:p>
     <w:p>
@@ -1550,7 +2348,35 @@
         <w:rPr>
           <w:lang w:val="en-US"/>
         </w:rPr>
-        <w:t xml:space="preserve">Creation of dynamic lists is quite similar to dynamic tables : there’s no specific tag required. As bulleted or numbered lists are style attributes the style is carried from the template to the generated doc as is : </w:t>
+        <w:t xml:space="preserve">Creation of dynamic lists is quite similar to dynamic </w:t>
+      </w:r>
+      <w:proofErr w:type="gramStart"/>
+      <w:r>
+        <w:rPr>
+          <w:lang w:val="en-US"/>
+        </w:rPr>
+        <w:t>tables :</w:t>
+      </w:r>
+      <w:proofErr w:type="gramEnd"/>
+      <w:r>
+        <w:rPr>
+          <w:lang w:val="en-US"/>
+        </w:rPr>
+        <w:t xml:space="preserve"> there’s no specific tag required. As bulleted or numbered lists are style attributes the style is carried from the template to the generated doc as </w:t>
+      </w:r>
+      <w:proofErr w:type="gramStart"/>
+      <w:r>
+        <w:rPr>
+          <w:lang w:val="en-US"/>
+        </w:rPr>
+        <w:t>is :</w:t>
+      </w:r>
+      <w:proofErr w:type="gramEnd"/>
+      <w:r>
+        <w:rPr>
+          <w:lang w:val="en-US"/>
+        </w:rPr>
+        <w:t xml:space="preserve"> </w:t>
       </w:r>
     </w:p>
     <w:p>
@@ -1565,24 +2391,54 @@
         </w:rPr>
         <w:t xml:space="preserve">Tables for database </w:t>
       </w:r>
-      <w:r>
-        <w:rPr>
-          <w:lang w:val="en-US"/>
-        </w:rPr>
-        <w:t>{ m:db.name }</w:t>
-      </w:r>
-    </w:p>
-    <w:p>
-      <w:pPr>
-        <w:rPr>
-          <w:lang w:val="en-US"/>
-        </w:rPr>
-      </w:pPr>
-      <w:r>
-        <w:rPr>
-          <w:lang w:val="en-US"/>
-        </w:rPr>
-        <w:t>{ m:for table | db.tables }</w:t>
+      <w:proofErr w:type="gramStart"/>
+      <w:r>
+        <w:rPr>
+          <w:lang w:val="en-US"/>
+        </w:rPr>
+        <w:t>{ m:db.name</w:t>
+      </w:r>
+      <w:proofErr w:type="gramEnd"/>
+      <w:r>
+        <w:rPr>
+          <w:lang w:val="en-US"/>
+        </w:rPr>
+        <w:t xml:space="preserve"> }</w:t>
+      </w:r>
+    </w:p>
+    <w:p>
+      <w:pPr>
+        <w:rPr>
+          <w:lang w:val="en-US"/>
+        </w:rPr>
+      </w:pPr>
+      <w:proofErr w:type="gramStart"/>
+      <w:r>
+        <w:rPr>
+          <w:lang w:val="en-US"/>
+        </w:rPr>
+        <w:t>{ m:for</w:t>
+      </w:r>
+      <w:proofErr w:type="gramEnd"/>
+      <w:r>
+        <w:rPr>
+          <w:lang w:val="en-US"/>
+        </w:rPr>
+        <w:t xml:space="preserve"> table | </w:t>
+      </w:r>
+      <w:proofErr w:type="spellStart"/>
+      <w:r>
+        <w:rPr>
+          <w:lang w:val="en-US"/>
+        </w:rPr>
+        <w:t>db.tables</w:t>
+      </w:r>
+      <w:proofErr w:type="spellEnd"/>
+      <w:r>
+        <w:rPr>
+          <w:lang w:val="en-US"/>
+        </w:rPr>
+        <w:t xml:space="preserve"> }</w:t>
       </w:r>
     </w:p>
     <w:p>
@@ -1593,6 +2449,7 @@
           <w:numId w:val="6"/>
         </w:numPr>
       </w:pPr>
+      <w:proofErr w:type="gramStart"/>
       <w:r>
         <w:t>{</w:t>
       </w:r>
@@ -1600,7 +2457,11 @@
         <w:t xml:space="preserve"> </w:t>
       </w:r>
       <w:r>
-        <w:t>m:table.name }</w:t>
+        <w:t>m:table.name</w:t>
+      </w:r>
+      <w:proofErr w:type="gramEnd"/>
+      <w:r>
+        <w:t xml:space="preserve"> }</w:t>
       </w:r>
       <w:r>
         <w:t xml:space="preserve"> : </w:t>
@@ -1614,8 +2475,29 @@
           <w:numId w:val="6"/>
         </w:numPr>
       </w:pPr>
-      <w:r>
-        <w:t>{ m:for col | table.columns }{ m:col.name }</w:t>
+      <w:proofErr w:type="gramStart"/>
+      <w:r>
+        <w:t>{ m:for</w:t>
+      </w:r>
+      <w:proofErr w:type="gramEnd"/>
+      <w:r>
+        <w:t xml:space="preserve"> col | </w:t>
+      </w:r>
+      <w:proofErr w:type="spellStart"/>
+      <w:r>
+        <w:t>table.columns</w:t>
+      </w:r>
+      <w:proofErr w:type="spellEnd"/>
+      <w:r>
+        <w:t xml:space="preserve"> }</w:t>
+      </w:r>
+      <w:proofErr w:type="gramStart"/>
+      <w:r>
+        <w:t>{ m:col.name</w:t>
+      </w:r>
+      <w:proofErr w:type="gramEnd"/>
+      <w:r>
+        <w:t xml:space="preserve"> }</w:t>
       </w:r>
       <w:r>
         <w:t xml:space="preserve"> : </w:t>
@@ -1638,6 +2520,7 @@
           <w:numId w:val="6"/>
         </w:numPr>
       </w:pPr>
+      <w:proofErr w:type="gramStart"/>
       <w:r>
         <w:t>{</w:t>
       </w:r>
@@ -1645,7 +2528,11 @@
         <w:t xml:space="preserve"> </w:t>
       </w:r>
       <w:r>
-        <w:t>m:endfor }</w:t>
+        <w:t>m:endfor</w:t>
+      </w:r>
+      <w:proofErr w:type="gramEnd"/>
+      <w:r>
+        <w:t xml:space="preserve"> }</w:t>
       </w:r>
     </w:p>
     <w:p>
@@ -1656,6 +2543,7 @@
           <w:numId w:val="6"/>
         </w:numPr>
       </w:pPr>
+      <w:proofErr w:type="gramStart"/>
       <w:r>
         <w:t>{</w:t>
       </w:r>
@@ -1663,7 +2551,11 @@
         <w:t xml:space="preserve"> </w:t>
       </w:r>
       <w:r>
-        <w:t>m:endfor }</w:t>
+        <w:t>m:endfor</w:t>
+      </w:r>
+      <w:proofErr w:type="gramEnd"/>
+      <w:r>
+        <w:t xml:space="preserve"> }</w:t>
       </w:r>
     </w:p>
     <w:p>
@@ -1684,7 +2576,21 @@
         <w:rPr>
           <w:lang w:val="en-US"/>
         </w:rPr>
-        <w:t> : for the bullets to be correctly spaced and so that there’s no spurious carriage return introduced, the endfor tags must be on bullets at the same level as the corresponding tag (as above).</w:t>
+        <w:t xml:space="preserve"> : for the bullets to be correctly spaced and so that there’s no spurious carriage return introduced, the </w:t>
+      </w:r>
+      <w:proofErr w:type="spellStart"/>
+      <w:r>
+        <w:rPr>
+          <w:lang w:val="en-US"/>
+        </w:rPr>
+        <w:t>endfor</w:t>
+      </w:r>
+      <w:proofErr w:type="spellEnd"/>
+      <w:r>
+        <w:rPr>
+          <w:lang w:val="en-US"/>
+        </w:rPr>
+        <w:t xml:space="preserve"> tags must be on bullets at the same level as the corresponding tag (as above).</w:t>
       </w:r>
     </w:p>
     <w:p>
@@ -1755,13 +2661,7 @@
         <w:rPr>
           <w:lang w:val="en-US"/>
         </w:rPr>
-        <w:t>{HYPERLINK "</w:t>
-      </w:r>
-      <w:r>
-        <w:rPr>
-          <w:lang w:val="en-US"/>
-        </w:rPr>
-        <w:t>m:''</w:t>
+        <w:t>{HYPERLINK "m:''</w:t>
       </w:r>
       <w:r>
         <w:rPr>
@@ -1773,10 +2673,172 @@
         <w:rPr>
           <w:lang w:val="en-US"/>
         </w:rPr>
-        <w:t>http://www.obeo.fr</w:t>
-      </w:r>
-      <w:r>
-        <w:rPr>
+        <w:t>http://www.obeo.fr "}</w:t>
+      </w:r>
+    </w:p>
+    <w:p>
+      <w:pPr>
+        <w:rPr>
+          <w:lang w:val="en-US"/>
+        </w:rPr>
+      </w:pPr>
+      <w:proofErr w:type="gramStart"/>
+      <w:r>
+        <w:rPr>
+          <w:b/>
+          <w:lang w:val="en-US"/>
+        </w:rPr>
+        <w:t>Warning</w:t>
+      </w:r>
+      <w:r>
+        <w:rPr>
+          <w:lang w:val="en-US"/>
+        </w:rPr>
+        <w:t xml:space="preserve"> :</w:t>
+      </w:r>
+      <w:proofErr w:type="gramEnd"/>
+      <w:r>
+        <w:rPr>
+          <w:lang w:val="en-US"/>
+        </w:rPr>
+        <w:t xml:space="preserve"> This feature is currently an experimental one. In some context it may be not working.</w:t>
+      </w:r>
+    </w:p>
+    <w:p>
+      <w:pPr>
+        <w:rPr>
+          <w:lang w:val="en-US"/>
+        </w:rPr>
+      </w:pPr>
+    </w:p>
+    <w:p>
+      <w:pPr>
+        <w:pStyle w:val="Titre2"/>
+        <w:rPr>
+          <w:lang w:val="en-US"/>
+        </w:rPr>
+      </w:pPr>
+      <w:r>
+        <w:rPr>
+          <w:lang w:val="en-US"/>
+        </w:rPr>
+        <w:t>Headings and tables of contents</w:t>
+      </w:r>
+    </w:p>
+    <w:p>
+      <w:pPr>
+        <w:rPr>
+          <w:lang w:val="en-US"/>
+        </w:rPr>
+      </w:pPr>
+      <w:r>
+        <w:rPr>
+          <w:lang w:val="en-US"/>
+        </w:rPr>
+        <w:t xml:space="preserve">Headings are just treated like tables and lists </w:t>
+      </w:r>
+      <w:proofErr w:type="gramStart"/>
+      <w:r>
+        <w:rPr>
+          <w:lang w:val="en-US"/>
+        </w:rPr>
+        <w:t>are :</w:t>
+      </w:r>
+      <w:proofErr w:type="gramEnd"/>
+      <w:r>
+        <w:rPr>
+          <w:lang w:val="en-US"/>
+        </w:rPr>
+        <w:t xml:space="preserve"> the style makes it all. </w:t>
+      </w:r>
+    </w:p>
+    <w:p>
+      <w:pPr>
+        <w:rPr>
+          <w:lang w:val="en-US"/>
+        </w:rPr>
+      </w:pPr>
+      <w:r>
+        <w:rPr>
+          <w:lang w:val="en-US"/>
+        </w:rPr>
+        <w:t>Here’s how we would create headings that corresponds to a database tables:</w:t>
+      </w:r>
+    </w:p>
+    <w:p>
+      <w:pPr>
+        <w:pStyle w:val="Titre2"/>
+        <w:rPr>
+          <w:lang w:val="en-US"/>
+        </w:rPr>
+      </w:pPr>
+      <w:proofErr w:type="gramStart"/>
+      <w:r>
+        <w:rPr>
+          <w:lang w:val="en-US"/>
+        </w:rPr>
+        <w:t>{ m:for</w:t>
+      </w:r>
+      <w:proofErr w:type="gramEnd"/>
+      <w:r>
+        <w:rPr>
+          <w:lang w:val="en-US"/>
+        </w:rPr>
+        <w:t xml:space="preserve"> table |</w:t>
+      </w:r>
+      <w:proofErr w:type="spellStart"/>
+      <w:r>
+        <w:rPr>
+          <w:lang w:val="en-US"/>
+        </w:rPr>
+        <w:t>db.tables</w:t>
+      </w:r>
+      <w:proofErr w:type="spellEnd"/>
+      <w:r>
+        <w:rPr>
+          <w:lang w:val="en-US"/>
+        </w:rPr>
+        <w:t xml:space="preserve"> } </w:t>
+      </w:r>
+      <w:r>
+        <w:rPr>
+          <w:lang w:val="en-US"/>
+        </w:rPr>
+        <w:t xml:space="preserve">Table </w:t>
+      </w:r>
+      <w:proofErr w:type="gramStart"/>
+      <w:r>
+        <w:rPr>
+          <w:lang w:val="en-US"/>
+        </w:rPr>
+        <w:t>{ m:table.name</w:t>
+      </w:r>
+      <w:proofErr w:type="gramEnd"/>
+      <w:r>
+        <w:rPr>
+          <w:lang w:val="en-US"/>
+        </w:rPr>
+        <w:t xml:space="preserve"> }</w:t>
+      </w:r>
+    </w:p>
+    <w:p>
+      <w:pPr>
+        <w:rPr>
+          <w:lang w:val="en-US"/>
+        </w:rPr>
+      </w:pPr>
+      <w:proofErr w:type="gramStart"/>
+      <w:r>
+        <w:rPr>
+          <w:b/>
+          <w:lang w:val="en-US"/>
+        </w:rPr>
+        <w:t>Description :</w:t>
+      </w:r>
+      <w:proofErr w:type="gramEnd"/>
+      <w:r>
+        <w:rPr>
+          <w:b/>
           <w:lang w:val="en-US"/>
         </w:rPr>
         <w:t xml:space="preserve"> </w:t>
@@ -1785,214 +2847,177 @@
         <w:rPr>
           <w:lang w:val="en-US"/>
         </w:rPr>
-        <w:t>"}</w:t>
-      </w:r>
-    </w:p>
-    <w:p>
-      <w:pPr>
-        <w:rPr>
-          <w:lang w:val="en-US"/>
-        </w:rPr>
-      </w:pPr>
-      <w:r>
-        <w:rPr>
-          <w:b/>
-          <w:lang w:val="en-US"/>
-        </w:rPr>
-        <w:t>Warning</w:t>
-      </w:r>
-      <w:r>
-        <w:rPr>
-          <w:lang w:val="en-US"/>
-        </w:rPr>
-        <w:t xml:space="preserve"> : This feature is currently an experimental one. In some context it may be not working.</w:t>
+        <w:t>{ m:table.comments }</w:t>
+      </w:r>
+    </w:p>
+    <w:p>
+      <w:pPr>
+        <w:pStyle w:val="Titre3"/>
+        <w:rPr>
+          <w:lang w:val="en-US"/>
+        </w:rPr>
+      </w:pPr>
+      <w:proofErr w:type="gramStart"/>
+      <w:r>
+        <w:rPr>
+          <w:lang w:val="en-US"/>
+        </w:rPr>
+        <w:t>{ m:for</w:t>
+      </w:r>
+      <w:proofErr w:type="gramEnd"/>
+      <w:r>
+        <w:rPr>
+          <w:lang w:val="en-US"/>
+        </w:rPr>
+        <w:t xml:space="preserve"> col |</w:t>
+      </w:r>
+      <w:proofErr w:type="spellStart"/>
+      <w:r>
+        <w:rPr>
+          <w:lang w:val="en-US"/>
+        </w:rPr>
+        <w:t>table.columns</w:t>
+      </w:r>
+      <w:proofErr w:type="spellEnd"/>
+      <w:r>
+        <w:rPr>
+          <w:lang w:val="en-US"/>
+        </w:rPr>
+        <w:t xml:space="preserve"> }</w:t>
+      </w:r>
+      <w:r>
+        <w:rPr>
+          <w:lang w:val="en-US"/>
+        </w:rPr>
+        <w:t xml:space="preserve">Column </w:t>
+      </w:r>
+      <w:proofErr w:type="gramStart"/>
+      <w:r>
+        <w:rPr>
+          <w:lang w:val="en-US"/>
+        </w:rPr>
+        <w:t>{ m:col.name</w:t>
+      </w:r>
+      <w:proofErr w:type="gramEnd"/>
+      <w:r>
+        <w:rPr>
+          <w:lang w:val="en-US"/>
+        </w:rPr>
+        <w:t xml:space="preserve"> }</w:t>
+      </w:r>
+    </w:p>
+    <w:p>
+      <w:pPr>
+        <w:rPr>
+          <w:lang w:val="en-US"/>
+        </w:rPr>
+      </w:pPr>
+      <w:proofErr w:type="gramStart"/>
+      <w:r>
+        <w:rPr>
+          <w:lang w:val="en-US"/>
+        </w:rPr>
+        <w:t>Description :</w:t>
+      </w:r>
+      <w:proofErr w:type="gramEnd"/>
+      <w:r>
+        <w:rPr>
+          <w:lang w:val="en-US"/>
+        </w:rPr>
+        <w:t xml:space="preserve"> </w:t>
+      </w:r>
+      <w:r>
+        <w:rPr>
+          <w:lang w:val="en-US"/>
+        </w:rPr>
+        <w:t>{ m:col.comments }</w:t>
+      </w:r>
+    </w:p>
+    <w:p>
+      <w:pPr>
+        <w:rPr>
+          <w:lang w:val="en-US"/>
+        </w:rPr>
+      </w:pPr>
+      <w:proofErr w:type="gramStart"/>
+      <w:r>
+        <w:rPr>
+          <w:lang w:val="en-US"/>
+        </w:rPr>
+        <w:t>{ m:endfor</w:t>
+      </w:r>
+      <w:proofErr w:type="gramEnd"/>
+      <w:r>
+        <w:rPr>
+          <w:lang w:val="en-US"/>
+        </w:rPr>
+        <w:t xml:space="preserve"> }</w:t>
+      </w:r>
+    </w:p>
+    <w:p>
+      <w:pPr>
+        <w:rPr>
+          <w:lang w:val="en-US"/>
+        </w:rPr>
+      </w:pPr>
+      <w:proofErr w:type="gramStart"/>
+      <w:r>
+        <w:rPr>
+          <w:lang w:val="en-US"/>
+        </w:rPr>
+        <w:t>{ m:endfor</w:t>
+      </w:r>
+      <w:proofErr w:type="gramEnd"/>
+      <w:r>
+        <w:rPr>
+          <w:lang w:val="en-US"/>
+        </w:rPr>
+        <w:t xml:space="preserve"> }</w:t>
+      </w:r>
+    </w:p>
+    <w:p>
+      <w:pPr>
+        <w:rPr>
+          <w:lang w:val="en-US"/>
+        </w:rPr>
+      </w:pPr>
+      <w:r>
+        <w:rPr>
+          <w:lang w:val="en-US"/>
+        </w:rPr>
+        <w:t xml:space="preserve">Insertion of table of contents has no interactions with the </w:t>
+      </w:r>
+      <w:proofErr w:type="spellStart"/>
+      <w:r>
+        <w:rPr>
+          <w:lang w:val="en-US"/>
+        </w:rPr>
+        <w:t>templating</w:t>
+      </w:r>
+      <w:proofErr w:type="spellEnd"/>
+      <w:r>
+        <w:rPr>
+          <w:lang w:val="en-US"/>
+        </w:rPr>
+        <w:t xml:space="preserve">. The table of content is just a field which is processed by Word which collects all the headings. The only requirement is to make an update of the field right after document generation. </w:t>
+      </w:r>
+    </w:p>
+    <w:p>
+      <w:pPr>
+        <w:pStyle w:val="Titre2"/>
+      </w:pPr>
+      <w:proofErr w:type="spellStart"/>
+      <w:r>
+        <w:t>Miscelan</w:t>
       </w:r>
       <w:bookmarkStart w:id="0" w:name="_GoBack"/>
       <w:bookmarkEnd w:id="0"/>
-    </w:p>
-    <w:p>
-      <w:pPr>
-        <w:rPr>
-          <w:lang w:val="en-US"/>
-        </w:rPr>
-      </w:pPr>
-    </w:p>
-    <w:p>
-      <w:pPr>
-        <w:pStyle w:val="Titre2"/>
-        <w:rPr>
-          <w:lang w:val="en-US"/>
-        </w:rPr>
-      </w:pPr>
-      <w:r>
-        <w:rPr>
-          <w:lang w:val="en-US"/>
-        </w:rPr>
-        <w:t>Headings and tables of contents</w:t>
-      </w:r>
-    </w:p>
-    <w:p>
-      <w:pPr>
-        <w:rPr>
-          <w:lang w:val="en-US"/>
-        </w:rPr>
-      </w:pPr>
-      <w:r>
-        <w:rPr>
-          <w:lang w:val="en-US"/>
-        </w:rPr>
-        <w:t xml:space="preserve">Headings are just treated like tables and lists are : the style makes it all. </w:t>
-      </w:r>
-    </w:p>
-    <w:p>
-      <w:pPr>
-        <w:rPr>
-          <w:lang w:val="en-US"/>
-        </w:rPr>
-      </w:pPr>
-      <w:r>
-        <w:rPr>
-          <w:lang w:val="en-US"/>
-        </w:rPr>
-        <w:t>Here’s how we would create headings that corresponds to a database tables:</w:t>
-      </w:r>
-    </w:p>
-    <w:p>
-      <w:pPr>
-        <w:pStyle w:val="Titre2"/>
-        <w:rPr>
-          <w:lang w:val="en-US"/>
-        </w:rPr>
-      </w:pPr>
-      <w:r>
-        <w:rPr>
-          <w:lang w:val="en-US"/>
-        </w:rPr>
-        <w:t xml:space="preserve">{ m:for table |db.tables } </w:t>
-      </w:r>
-      <w:r>
-        <w:rPr>
-          <w:lang w:val="en-US"/>
-        </w:rPr>
-        <w:t xml:space="preserve">Table </w:t>
-      </w:r>
-      <w:r>
-        <w:rPr>
-          <w:lang w:val="en-US"/>
-        </w:rPr>
-        <w:t>{ m:table.name }</w:t>
-      </w:r>
-    </w:p>
-    <w:p>
-      <w:pPr>
-        <w:rPr>
-          <w:lang w:val="en-US"/>
-        </w:rPr>
-      </w:pPr>
-      <w:r>
-        <w:rPr>
-          <w:b/>
-          <w:lang w:val="en-US"/>
-        </w:rPr>
-        <w:t xml:space="preserve">Description : </w:t>
-      </w:r>
-      <w:r>
-        <w:rPr>
-          <w:lang w:val="en-US"/>
-        </w:rPr>
-        <w:t>{ m:table.comments }</w:t>
-      </w:r>
-    </w:p>
-    <w:p>
-      <w:pPr>
-        <w:pStyle w:val="Titre3"/>
-        <w:rPr>
-          <w:lang w:val="en-US"/>
-        </w:rPr>
-      </w:pPr>
-      <w:r>
-        <w:rPr>
-          <w:lang w:val="en-US"/>
-        </w:rPr>
-        <w:t>{ m:for col |table.columns }</w:t>
-      </w:r>
-      <w:r>
-        <w:rPr>
-          <w:lang w:val="en-US"/>
-        </w:rPr>
-        <w:t xml:space="preserve">Column </w:t>
-      </w:r>
-      <w:r>
-        <w:rPr>
-          <w:lang w:val="en-US"/>
-        </w:rPr>
-        <w:t>{ m:col.name }</w:t>
-      </w:r>
-    </w:p>
-    <w:p>
-      <w:pPr>
-        <w:rPr>
-          <w:lang w:val="en-US"/>
-        </w:rPr>
-      </w:pPr>
-      <w:r>
-        <w:rPr>
-          <w:lang w:val="en-US"/>
-        </w:rPr>
-        <w:t xml:space="preserve">Description : </w:t>
-      </w:r>
-      <w:r>
-        <w:rPr>
-          <w:lang w:val="en-US"/>
-        </w:rPr>
-        <w:t>{ m:col.comments }</w:t>
-      </w:r>
-    </w:p>
-    <w:p>
-      <w:pPr>
-        <w:rPr>
-          <w:lang w:val="en-US"/>
-        </w:rPr>
-      </w:pPr>
-      <w:r>
-        <w:rPr>
-          <w:lang w:val="en-US"/>
-        </w:rPr>
-        <w:t>{ m:endfor }</w:t>
-      </w:r>
-    </w:p>
-    <w:p>
-      <w:pPr>
-        <w:rPr>
-          <w:lang w:val="en-US"/>
-        </w:rPr>
-      </w:pPr>
-      <w:r>
-        <w:rPr>
-          <w:lang w:val="en-US"/>
-        </w:rPr>
-        <w:t>{ m:endfor }</w:t>
-      </w:r>
-    </w:p>
-    <w:p>
-      <w:pPr>
-        <w:rPr>
-          <w:lang w:val="en-US"/>
-        </w:rPr>
-      </w:pPr>
-      <w:r>
-        <w:rPr>
-          <w:lang w:val="en-US"/>
-        </w:rPr>
-        <w:t xml:space="preserve">Insertion of table of contents has no interactions with the templating. The table of content is just a field which is processed by Word which collects all the headings. The only requirement is to make an update of the field right after document generation. </w:t>
-      </w:r>
-    </w:p>
-    <w:p>
-      <w:pPr>
-        <w:pStyle w:val="Titre2"/>
-      </w:pPr>
-      <w:r>
-        <w:t>Miscelaneous points</w:t>
+      <w:r>
+        <w:t>eous</w:t>
+      </w:r>
+      <w:proofErr w:type="spellEnd"/>
+      <w:r>
+        <w:t xml:space="preserve"> points</w:t>
       </w:r>
     </w:p>
     <w:p>
@@ -2077,8 +3102,16 @@
         <w:rPr>
           <w:lang w:val="en-US"/>
         </w:rPr>
-        <w:t>Document generation is done in three steps :</w:t>
-      </w:r>
+        <w:t xml:space="preserve">Document generation is done in three </w:t>
+      </w:r>
+      <w:proofErr w:type="gramStart"/>
+      <w:r>
+        <w:rPr>
+          <w:lang w:val="en-US"/>
+        </w:rPr>
+        <w:t>steps :</w:t>
+      </w:r>
+      <w:proofErr w:type="gramEnd"/>
     </w:p>
     <w:p>
       <w:pPr>
@@ -2124,9 +3157,22 @@
           <w:numId w:val="8"/>
         </w:numPr>
       </w:pPr>
-      <w:r>
-        <w:t>Generation it self</w:t>
-      </w:r>
+      <w:proofErr w:type="spellStart"/>
+      <w:r>
+        <w:t>Generation</w:t>
+      </w:r>
+      <w:proofErr w:type="spellEnd"/>
+      <w:r>
+        <w:t xml:space="preserve"> </w:t>
+      </w:r>
+      <w:proofErr w:type="spellStart"/>
+      <w:r>
+        <w:t>it</w:t>
+      </w:r>
+      <w:r>
+        <w:t>self</w:t>
+      </w:r>
+      <w:proofErr w:type="spellEnd"/>
     </w:p>
     <w:p>
       <w:r>
@@ -2136,7 +3182,39 @@
         <w:t xml:space="preserve">We provide a step by step tutorial that explains how to generate a document from a database model. To start with, M2Doc and the database DSL must be installed in your bundle. Then, import the example modeling project (org.obeonetwork.m2doc.dbexample) in your workspace. (File&gt;Import&gt;General&gt;Existing Project into Workspace). Open the project. </w:t>
       </w:r>
       <w:r>
-        <w:t>You should have this folder layout :</w:t>
+        <w:t xml:space="preserve">You </w:t>
+      </w:r>
+      <w:proofErr w:type="spellStart"/>
+      <w:r>
+        <w:t>should</w:t>
+      </w:r>
+      <w:proofErr w:type="spellEnd"/>
+      <w:r>
+        <w:t xml:space="preserve"> have </w:t>
+      </w:r>
+      <w:proofErr w:type="spellStart"/>
+      <w:r>
+        <w:t>this</w:t>
+      </w:r>
+      <w:proofErr w:type="spellEnd"/>
+      <w:r>
+        <w:t xml:space="preserve"> </w:t>
+      </w:r>
+      <w:proofErr w:type="spellStart"/>
+      <w:r>
+        <w:t>folder</w:t>
+      </w:r>
+      <w:proofErr w:type="spellEnd"/>
+      <w:r>
+        <w:t xml:space="preserve"> </w:t>
+      </w:r>
+      <w:proofErr w:type="spellStart"/>
+      <w:r>
+        <w:t>layout</w:t>
+      </w:r>
+      <w:proofErr w:type="spellEnd"/>
+      <w:r>
+        <w:t> :</w:t>
       </w:r>
     </w:p>
     <w:p>
@@ -2163,7 +3241,7 @@
                     </pic:cNvPicPr>
                   </pic:nvPicPr>
                   <pic:blipFill>
-                    <a:blip r:embed="rId10">
+                    <a:blip r:embed="rId11">
                       <a:extLst>
                         <a:ext uri="{28A0092B-C50C-407E-A947-70E740481C1C}">
                           <a14:useLocalDpi xmlns:a14="http://schemas.microsoft.com/office/drawing/2010/main" val="0"/>
@@ -2205,23 +3283,102 @@
         <w:rPr>
           <w:lang w:val="en-US"/>
         </w:rPr>
-        <w:t>We will keep the existing genconf model and create another one to document the procedure..</w:t>
-      </w:r>
-    </w:p>
-    <w:p>
-      <w:pPr>
-        <w:rPr>
-          <w:lang w:val="en-US"/>
-        </w:rPr>
-      </w:pPr>
-      <w:r>
-        <w:rPr>
-          <w:lang w:val="en-US"/>
-        </w:rPr>
-        <w:t>First, create the model : Open the generation configuration model wizard :</w:t>
-      </w:r>
-    </w:p>
-    <w:p>
+        <w:t xml:space="preserve">We will keep the existing </w:t>
+      </w:r>
+      <w:r>
+        <w:rPr>
+          <w:lang w:val="en-US"/>
+        </w:rPr>
+        <w:t xml:space="preserve">configuration </w:t>
+      </w:r>
+      <w:r>
+        <w:rPr>
+          <w:lang w:val="en-US"/>
+        </w:rPr>
+        <w:t>model</w:t>
+      </w:r>
+      <w:r>
+        <w:rPr>
+          <w:lang w:val="en-US"/>
+        </w:rPr>
+        <w:t xml:space="preserve"> (.</w:t>
+      </w:r>
+      <w:proofErr w:type="spellStart"/>
+      <w:r>
+        <w:rPr>
+          <w:lang w:val="en-US"/>
+        </w:rPr>
+        <w:t>genconf</w:t>
+      </w:r>
+      <w:proofErr w:type="spellEnd"/>
+      <w:r>
+        <w:rPr>
+          <w:lang w:val="en-US"/>
+        </w:rPr>
+        <w:t>)</w:t>
+      </w:r>
+      <w:r>
+        <w:rPr>
+          <w:lang w:val="en-US"/>
+        </w:rPr>
+        <w:t xml:space="preserve"> and create another</w:t>
+      </w:r>
+      <w:r>
+        <w:rPr>
+          <w:lang w:val="en-US"/>
+        </w:rPr>
+        <w:t xml:space="preserve"> one to document the procedure.</w:t>
+      </w:r>
+    </w:p>
+    <w:p>
+      <w:pPr>
+        <w:rPr>
+          <w:lang w:val="en-US"/>
+        </w:rPr>
+      </w:pPr>
+      <w:r>
+        <w:rPr>
+          <w:lang w:val="en-US"/>
+        </w:rPr>
+        <w:t xml:space="preserve">First, </w:t>
+      </w:r>
+      <w:r>
+        <w:rPr>
+          <w:lang w:val="en-US"/>
+        </w:rPr>
+        <w:t>initialize the configuration model</w:t>
+      </w:r>
+      <w:r>
+        <w:rPr>
+          <w:lang w:val="en-US"/>
+        </w:rPr>
+        <w:t xml:space="preserve">: </w:t>
+      </w:r>
+      <w:r>
+        <w:rPr>
+          <w:lang w:val="en-US"/>
+        </w:rPr>
+        <w:t>right click on the template file &gt;</w:t>
+      </w:r>
+      <w:r>
+        <w:rPr>
+          <w:lang w:val="en-US"/>
+        </w:rPr>
+        <w:t>Initialize Documentation Configurations</w:t>
+      </w:r>
+      <w:r>
+        <w:rPr>
+          <w:lang w:val="en-US"/>
+        </w:rPr>
+        <w:t>:</w:t>
+      </w:r>
+    </w:p>
+    <w:p>
+      <w:pPr>
+        <w:rPr>
+          <w:lang w:val="en-US"/>
+        </w:rPr>
+      </w:pPr>
       <w:r>
         <w:rPr>
           <w:noProof/>
@@ -2229,9 +3386,9 @@
         </w:rPr>
         <w:drawing>
           <wp:inline distT="0" distB="0" distL="0" distR="0">
-            <wp:extent cx="3295650" cy="3162300"/>
-            <wp:effectExtent l="0" t="0" r="0" b="0"/>
-            <wp:docPr id="6" name="Image 4"/>
+            <wp:extent cx="4916887" cy="3687666"/>
+            <wp:effectExtent l="0" t="0" r="0" b="8255"/>
+            <wp:docPr id="19" name="Image 19"/>
             <wp:cNvGraphicFramePr>
               <a:graphicFrameLocks xmlns:a="http://schemas.openxmlformats.org/drawingml/2006/main" noChangeAspect="1"/>
             </wp:cNvGraphicFramePr>
@@ -2239,79 +3396,8 @@
               <a:graphicData uri="http://schemas.openxmlformats.org/drawingml/2006/picture">
                 <pic:pic xmlns:pic="http://schemas.openxmlformats.org/drawingml/2006/picture">
                   <pic:nvPicPr>
-                    <pic:cNvPr id="0" name="Image 4"/>
-                    <pic:cNvPicPr>
-                      <a:picLocks noChangeAspect="1" noChangeArrowheads="1"/>
-                    </pic:cNvPicPr>
-                  </pic:nvPicPr>
-                  <pic:blipFill>
-                    <a:blip r:embed="rId11">
-                      <a:extLst>
-                        <a:ext uri="{28A0092B-C50C-407E-A947-70E740481C1C}">
-                          <a14:useLocalDpi xmlns:a14="http://schemas.microsoft.com/office/drawing/2010/main" val="0"/>
-                        </a:ext>
-                      </a:extLst>
-                    </a:blip>
-                    <a:srcRect/>
-                    <a:stretch>
-                      <a:fillRect/>
-                    </a:stretch>
-                  </pic:blipFill>
-                  <pic:spPr bwMode="auto">
-                    <a:xfrm>
-                      <a:off x="0" y="0"/>
-                      <a:ext cx="3295650" cy="3162300"/>
-                    </a:xfrm>
-                    <a:prstGeom prst="rect">
-                      <a:avLst/>
-                    </a:prstGeom>
-                    <a:noFill/>
-                    <a:ln>
-                      <a:noFill/>
-                    </a:ln>
-                  </pic:spPr>
-                </pic:pic>
-              </a:graphicData>
-            </a:graphic>
-          </wp:inline>
-        </w:drawing>
-      </w:r>
-    </w:p>
-    <w:p>
-      <w:pPr>
-        <w:rPr>
-          <w:lang w:val="en-US"/>
-        </w:rPr>
-      </w:pPr>
-      <w:r>
-        <w:rPr>
-          <w:lang w:val="en-US"/>
-        </w:rPr>
-        <w:t>Select the Genconf Model wizard and fill the fields as follows :</w:t>
-      </w:r>
-    </w:p>
-    <w:p>
-      <w:r>
-        <w:rPr>
-          <w:noProof/>
-          <w:lang w:eastAsia="fr-FR"/>
-        </w:rPr>
-        <w:drawing>
-          <wp:inline distT="0" distB="0" distL="0" distR="0">
-            <wp:extent cx="3143250" cy="3705225"/>
-            <wp:effectExtent l="0" t="0" r="0" b="9525"/>
-            <wp:docPr id="7" name="Image 5"/>
-            <wp:cNvGraphicFramePr>
-              <a:graphicFrameLocks xmlns:a="http://schemas.openxmlformats.org/drawingml/2006/main" noChangeAspect="1"/>
-            </wp:cNvGraphicFramePr>
-            <a:graphic xmlns:a="http://schemas.openxmlformats.org/drawingml/2006/main">
-              <a:graphicData uri="http://schemas.openxmlformats.org/drawingml/2006/picture">
-                <pic:pic xmlns:pic="http://schemas.openxmlformats.org/drawingml/2006/picture">
-                  <pic:nvPicPr>
-                    <pic:cNvPr id="0" name="Image 5"/>
-                    <pic:cNvPicPr>
-                      <a:picLocks noChangeAspect="1" noChangeArrowheads="1"/>
-                    </pic:cNvPicPr>
+                    <pic:cNvPr id="0" name="M2Doc_initConfigurations.png"/>
+                    <pic:cNvPicPr/>
                   </pic:nvPicPr>
                   <pic:blipFill>
                     <a:blip r:embed="rId12">
@@ -2321,23 +3407,18 @@
                         </a:ext>
                       </a:extLst>
                     </a:blip>
-                    <a:srcRect/>
                     <a:stretch>
                       <a:fillRect/>
                     </a:stretch>
                   </pic:blipFill>
-                  <pic:spPr bwMode="auto">
+                  <pic:spPr>
                     <a:xfrm>
                       <a:off x="0" y="0"/>
-                      <a:ext cx="3143250" cy="3705225"/>
+                      <a:ext cx="4916887" cy="3687666"/>
                     </a:xfrm>
                     <a:prstGeom prst="rect">
                       <a:avLst/>
                     </a:prstGeom>
-                    <a:noFill/>
-                    <a:ln>
-                      <a:noFill/>
-                    </a:ln>
                   </pic:spPr>
                 </pic:pic>
               </a:graphicData>
@@ -2356,10 +3437,15 @@
         <w:rPr>
           <w:lang w:val="en-US"/>
         </w:rPr>
-        <w:t>Select to create a Generation model object :</w:t>
-      </w:r>
-    </w:p>
-    <w:p>
+        <w:t>The configuration model is created by default near the template.</w:t>
+      </w:r>
+    </w:p>
+    <w:p>
+      <w:pPr>
+        <w:rPr>
+          <w:lang w:val="en-US"/>
+        </w:rPr>
+      </w:pPr>
       <w:r>
         <w:rPr>
           <w:noProof/>
@@ -2367,9 +3453,9 @@
         </w:rPr>
         <w:drawing>
           <wp:inline distT="0" distB="0" distL="0" distR="0">
-            <wp:extent cx="3152775" cy="3686175"/>
-            <wp:effectExtent l="0" t="0" r="9525" b="9525"/>
-            <wp:docPr id="8" name="Image 6"/>
+            <wp:extent cx="2343477" cy="2067214"/>
+            <wp:effectExtent l="0" t="0" r="0" b="9525"/>
+            <wp:docPr id="18" name="Image 18"/>
             <wp:cNvGraphicFramePr>
               <a:graphicFrameLocks xmlns:a="http://schemas.openxmlformats.org/drawingml/2006/main" noChangeAspect="1"/>
             </wp:cNvGraphicFramePr>
@@ -2377,10 +3463,8 @@
               <a:graphicData uri="http://schemas.openxmlformats.org/drawingml/2006/picture">
                 <pic:pic xmlns:pic="http://schemas.openxmlformats.org/drawingml/2006/picture">
                   <pic:nvPicPr>
-                    <pic:cNvPr id="0" name="Image 6"/>
-                    <pic:cNvPicPr>
-                      <a:picLocks noChangeAspect="1" noChangeArrowheads="1"/>
-                    </pic:cNvPicPr>
+                    <pic:cNvPr id="0" name="M2Doc_configurationsFile.png"/>
+                    <pic:cNvPicPr/>
                   </pic:nvPicPr>
                   <pic:blipFill>
                     <a:blip r:embed="rId13">
@@ -2390,23 +3474,18 @@
                         </a:ext>
                       </a:extLst>
                     </a:blip>
-                    <a:srcRect/>
                     <a:stretch>
                       <a:fillRect/>
                     </a:stretch>
                   </pic:blipFill>
-                  <pic:spPr bwMode="auto">
+                  <pic:spPr>
                     <a:xfrm>
                       <a:off x="0" y="0"/>
-                      <a:ext cx="3152775" cy="3686175"/>
+                      <a:ext cx="2343477" cy="2067214"/>
                     </a:xfrm>
                     <a:prstGeom prst="rect">
                       <a:avLst/>
                     </a:prstGeom>
-                    <a:noFill/>
-                    <a:ln>
-                      <a:noFill/>
-                    </a:ln>
                   </pic:spPr>
                 </pic:pic>
               </a:graphicData>
@@ -2425,19 +3504,6 @@
         <w:rPr>
           <w:lang w:val="en-US"/>
         </w:rPr>
-        <w:t>Now, press the ‘Finish’ button and open the newly created model:</w:t>
-      </w:r>
-    </w:p>
-    <w:p>
-      <w:pPr>
-        <w:rPr>
-          <w:lang w:val="en-US"/>
-        </w:rPr>
-      </w:pPr>
-      <w:r>
-        <w:rPr>
-          <w:lang w:val="en-US"/>
-        </w:rPr>
         <w:t xml:space="preserve">You will have to set those two URIs in the Package NSURI attribute: </w:t>
       </w:r>
     </w:p>
@@ -2463,12 +3529,48 @@
       <w:pPr>
         <w:pStyle w:val="Paragraphedeliste"/>
         <w:numPr>
-          <w:ilvl w:val="1"/>
+          <w:ilvl w:val="0"/>
           <w:numId w:val="10"/>
         </w:numPr>
-      </w:pPr>
-      <w:r>
-        <w:t>0</w:t>
+        <w:rPr>
+          <w:lang w:val="en-US"/>
+        </w:rPr>
+      </w:pPr>
+      <w:r>
+        <w:rPr>
+          <w:lang w:val="en-US"/>
+        </w:rPr>
+        <w:t>http://www.obeonetwork.org/dsl/typeslibrary/1.0</w:t>
+      </w:r>
+    </w:p>
+    <w:p>
+      <w:pPr>
+        <w:pStyle w:val="Paragraphedeliste"/>
+        <w:ind w:left="1440"/>
+        <w:rPr>
+          <w:lang w:val="en-US"/>
+        </w:rPr>
+      </w:pPr>
+    </w:p>
+    <w:p>
+      <w:pPr>
+        <w:rPr>
+          <w:lang w:val="en-US"/>
+        </w:rPr>
+      </w:pPr>
+      <w:proofErr w:type="gramStart"/>
+      <w:r>
+        <w:rPr>
+          <w:lang w:val="en-US"/>
+        </w:rPr>
+        <w:t>and</w:t>
+      </w:r>
+      <w:proofErr w:type="gramEnd"/>
+      <w:r>
+        <w:rPr>
+          <w:lang w:val="en-US"/>
+        </w:rPr>
+        <w:t xml:space="preserve"> the result file name.</w:t>
       </w:r>
     </w:p>
     <w:p>
@@ -2550,10 +3652,109 @@
         <w:rPr>
           <w:lang w:val="en-US"/>
         </w:rPr>
-        <w:t xml:space="preserve">Now you have to load the main database resource : </w:t>
-      </w:r>
-    </w:p>
-    <w:p>
+        <w:t>Now</w:t>
+      </w:r>
+      <w:r>
+        <w:rPr>
+          <w:lang w:val="en-US"/>
+        </w:rPr>
+        <w:t xml:space="preserve">, you have to configure the </w:t>
+      </w:r>
+      <w:r>
+        <w:rPr>
+          <w:lang w:val="en-US"/>
+        </w:rPr>
+        <w:t>variables</w:t>
+      </w:r>
+      <w:r>
+        <w:rPr>
+          <w:lang w:val="en-US"/>
+        </w:rPr>
+        <w:t xml:space="preserve"> definitions. If these </w:t>
+      </w:r>
+      <w:r>
+        <w:rPr>
+          <w:lang w:val="en-US"/>
+        </w:rPr>
+        <w:t>variables</w:t>
+      </w:r>
+      <w:r>
+        <w:rPr>
+          <w:lang w:val="en-US"/>
+        </w:rPr>
+        <w:t xml:space="preserve"> are set in the template file, they are automatically added to the configuration model and you just need to value them.</w:t>
+      </w:r>
+    </w:p>
+    <w:p>
+      <w:pPr>
+        <w:rPr>
+          <w:lang w:val="en-US"/>
+        </w:rPr>
+      </w:pPr>
+      <w:r>
+        <w:rPr>
+          <w:lang w:val="en-US"/>
+        </w:rPr>
+        <w:t xml:space="preserve">Otherwise, you have to create these </w:t>
+      </w:r>
+      <w:r>
+        <w:rPr>
+          <w:lang w:val="en-US"/>
+        </w:rPr>
+        <w:t xml:space="preserve">variables </w:t>
+      </w:r>
+      <w:r>
+        <w:rPr>
+          <w:lang w:val="en-US"/>
+        </w:rPr>
+        <w:t>definitions.</w:t>
+      </w:r>
+    </w:p>
+    <w:p>
+      <w:pPr>
+        <w:rPr>
+          <w:lang w:val="en-US"/>
+        </w:rPr>
+      </w:pPr>
+      <w:r>
+        <w:rPr>
+          <w:lang w:val="en-US"/>
+        </w:rPr>
+        <w:t xml:space="preserve"> </w:t>
+      </w:r>
+      <w:r>
+        <w:rPr>
+          <w:lang w:val="en-US"/>
+        </w:rPr>
+        <w:t xml:space="preserve">First, </w:t>
+      </w:r>
+      <w:r>
+        <w:rPr>
+          <w:lang w:val="en-US"/>
+        </w:rPr>
+        <w:t xml:space="preserve">you have to load the main database </w:t>
+      </w:r>
+      <w:proofErr w:type="gramStart"/>
+      <w:r>
+        <w:rPr>
+          <w:lang w:val="en-US"/>
+        </w:rPr>
+        <w:t>resource :</w:t>
+      </w:r>
+      <w:proofErr w:type="gramEnd"/>
+      <w:r>
+        <w:rPr>
+          <w:lang w:val="en-US"/>
+        </w:rPr>
+        <w:t xml:space="preserve"> </w:t>
+      </w:r>
+    </w:p>
+    <w:p>
+      <w:pPr>
+        <w:rPr>
+          <w:lang w:val="en-US"/>
+        </w:rPr>
+      </w:pPr>
       <w:r>
         <w:rPr>
           <w:noProof/>
@@ -2609,6 +3810,9 @@
         </w:drawing>
       </w:r>
       <w:r>
+        <w:rPr>
+          <w:lang w:val="en-US"/>
+        </w:rPr>
         <w:t xml:space="preserve"> </w:t>
       </w:r>
     </w:p>
@@ -2622,8 +3826,16 @@
         <w:rPr>
           <w:lang w:val="en-US"/>
         </w:rPr>
-        <w:t>Select the database model that is in the model directory :</w:t>
-      </w:r>
+        <w:t xml:space="preserve">Select the database model that is in the model </w:t>
+      </w:r>
+      <w:proofErr w:type="gramStart"/>
+      <w:r>
+        <w:rPr>
+          <w:lang w:val="en-US"/>
+        </w:rPr>
+        <w:t>directory :</w:t>
+      </w:r>
+      <w:proofErr w:type="gramEnd"/>
     </w:p>
     <w:p>
       <w:r>
@@ -2704,8 +3916,16 @@
         <w:rPr>
           <w:lang w:val="en-US"/>
         </w:rPr>
-        <w:t>We first create a string variable :</w:t>
-      </w:r>
+        <w:t xml:space="preserve">We first create a string </w:t>
+      </w:r>
+      <w:proofErr w:type="gramStart"/>
+      <w:r>
+        <w:rPr>
+          <w:lang w:val="en-US"/>
+        </w:rPr>
+        <w:t>variable :</w:t>
+      </w:r>
+      <w:proofErr w:type="gramEnd"/>
     </w:p>
     <w:p>
       <w:r>
@@ -2834,8 +4054,16 @@
         <w:rPr>
           <w:lang w:val="en-US"/>
         </w:rPr>
-        <w:t>Set the values of the variables in the property view. The model variable must be defined like follows :</w:t>
-      </w:r>
+        <w:t xml:space="preserve">Set the values of the variables in the property view. The model variable must be defined like </w:t>
+      </w:r>
+      <w:proofErr w:type="gramStart"/>
+      <w:r>
+        <w:rPr>
+          <w:lang w:val="en-US"/>
+        </w:rPr>
+        <w:t>follows :</w:t>
+      </w:r>
+      <w:proofErr w:type="gramEnd"/>
     </w:p>
     <w:p>
       <w:r>
@@ -2903,8 +4131,16 @@
         <w:rPr>
           <w:lang w:val="en-US"/>
         </w:rPr>
-        <w:t>Now, you just have to invoke the generation by right clicking on the generation model element :</w:t>
-      </w:r>
+        <w:t xml:space="preserve">Now, you just have to invoke the generation by right clicking on the generation model </w:t>
+      </w:r>
+      <w:proofErr w:type="gramStart"/>
+      <w:r>
+        <w:rPr>
+          <w:lang w:val="en-US"/>
+        </w:rPr>
+        <w:t>element :</w:t>
+      </w:r>
+      <w:proofErr w:type="gramEnd"/>
     </w:p>
     <w:p>
       <w:r>
@@ -2914,9 +4150,9 @@
         </w:rPr>
         <w:drawing>
           <wp:inline distT="0" distB="0" distL="0" distR="0">
-            <wp:extent cx="4467225" cy="2514600"/>
-            <wp:effectExtent l="0" t="0" r="9525" b="0"/>
-            <wp:docPr id="15" name="Image 15"/>
+            <wp:extent cx="5687219" cy="2457793"/>
+            <wp:effectExtent l="0" t="0" r="8890" b="0"/>
+            <wp:docPr id="20" name="Image 20"/>
             <wp:cNvGraphicFramePr>
               <a:graphicFrameLocks xmlns:a="http://schemas.openxmlformats.org/drawingml/2006/main" noChangeAspect="1"/>
             </wp:cNvGraphicFramePr>
@@ -2924,10 +4160,8 @@
               <a:graphicData uri="http://schemas.openxmlformats.org/drawingml/2006/picture">
                 <pic:pic xmlns:pic="http://schemas.openxmlformats.org/drawingml/2006/picture">
                   <pic:nvPicPr>
-                    <pic:cNvPr id="0" name="Image 15"/>
-                    <pic:cNvPicPr>
-                      <a:picLocks noChangeAspect="1" noChangeArrowheads="1"/>
-                    </pic:cNvPicPr>
+                    <pic:cNvPr id="0" name="M2Doc_generateDocumentation.png"/>
+                    <pic:cNvPicPr/>
                   </pic:nvPicPr>
                   <pic:blipFill>
                     <a:blip r:embed="rId20">
@@ -2937,23 +4171,18 @@
                         </a:ext>
                       </a:extLst>
                     </a:blip>
-                    <a:srcRect/>
                     <a:stretch>
                       <a:fillRect/>
                     </a:stretch>
                   </pic:blipFill>
-                  <pic:spPr bwMode="auto">
+                  <pic:spPr>
                     <a:xfrm>
                       <a:off x="0" y="0"/>
-                      <a:ext cx="4467225" cy="2514600"/>
+                      <a:ext cx="5687219" cy="2457793"/>
                     </a:xfrm>
                     <a:prstGeom prst="rect">
                       <a:avLst/>
                     </a:prstGeom>
-                    <a:noFill/>
-                    <a:ln>
-                      <a:noFill/>
-                    </a:ln>
                   </pic:spPr>
                 </pic:pic>
               </a:graphicData>
@@ -2972,8 +4201,16 @@
         <w:rPr>
           <w:lang w:val="en-US"/>
         </w:rPr>
-        <w:t>A message indicates everything went well :</w:t>
-      </w:r>
+        <w:t xml:space="preserve">A message indicates everything went </w:t>
+      </w:r>
+      <w:proofErr w:type="gramStart"/>
+      <w:r>
+        <w:rPr>
+          <w:lang w:val="en-US"/>
+        </w:rPr>
+        <w:t>well :</w:t>
+      </w:r>
+      <w:proofErr w:type="gramEnd"/>
     </w:p>
     <w:p>
       <w:r>
@@ -2983,9 +4220,9 @@
         </w:rPr>
         <w:drawing>
           <wp:inline distT="0" distB="0" distL="0" distR="0">
-            <wp:extent cx="4962525" cy="1476375"/>
-            <wp:effectExtent l="0" t="0" r="9525" b="9525"/>
-            <wp:docPr id="16" name="Image 16"/>
+            <wp:extent cx="4915586" cy="1476581"/>
+            <wp:effectExtent l="0" t="0" r="0" b="9525"/>
+            <wp:docPr id="21" name="Image 21"/>
             <wp:cNvGraphicFramePr>
               <a:graphicFrameLocks xmlns:a="http://schemas.openxmlformats.org/drawingml/2006/main" noChangeAspect="1"/>
             </wp:cNvGraphicFramePr>
@@ -2993,10 +4230,8 @@
               <a:graphicData uri="http://schemas.openxmlformats.org/drawingml/2006/picture">
                 <pic:pic xmlns:pic="http://schemas.openxmlformats.org/drawingml/2006/picture">
                   <pic:nvPicPr>
-                    <pic:cNvPr id="0" name="Image 16"/>
-                    <pic:cNvPicPr>
-                      <a:picLocks noChangeAspect="1" noChangeArrowheads="1"/>
-                    </pic:cNvPicPr>
+                    <pic:cNvPr id="0" name="M2Doc_generatePopup.png"/>
+                    <pic:cNvPicPr/>
                   </pic:nvPicPr>
                   <pic:blipFill>
                     <a:blip r:embed="rId21">
@@ -3006,23 +4241,18 @@
                         </a:ext>
                       </a:extLst>
                     </a:blip>
-                    <a:srcRect/>
                     <a:stretch>
                       <a:fillRect/>
                     </a:stretch>
                   </pic:blipFill>
-                  <pic:spPr bwMode="auto">
+                  <pic:spPr>
                     <a:xfrm>
                       <a:off x="0" y="0"/>
-                      <a:ext cx="4962525" cy="1476375"/>
+                      <a:ext cx="4915586" cy="1476581"/>
                     </a:xfrm>
                     <a:prstGeom prst="rect">
                       <a:avLst/>
                     </a:prstGeom>
-                    <a:noFill/>
-                    <a:ln>
-                      <a:noFill/>
-                    </a:ln>
                   </pic:spPr>
                 </pic:pic>
               </a:graphicData>
@@ -3041,7 +4271,37 @@
         <w:rPr>
           <w:lang w:val="en-US"/>
         </w:rPr>
-        <w:t xml:space="preserve">Refresh the the doc directory. The result should be in it. </w:t>
+        <w:t>Refresh the ‘</w:t>
+      </w:r>
+      <w:r>
+        <w:rPr>
+          <w:lang w:val="en-US"/>
+        </w:rPr>
+        <w:t>doc</w:t>
+      </w:r>
+      <w:r>
+        <w:rPr>
+          <w:lang w:val="en-US"/>
+        </w:rPr>
+        <w:t>’</w:t>
+      </w:r>
+      <w:r>
+        <w:rPr>
+          <w:lang w:val="en-US"/>
+        </w:rPr>
+        <w:t xml:space="preserve"> directory</w:t>
+      </w:r>
+      <w:r>
+        <w:rPr>
+          <w:lang w:val="en-US"/>
+        </w:rPr>
+        <w:t xml:space="preserve"> if needed</w:t>
+      </w:r>
+      <w:r>
+        <w:rPr>
+          <w:lang w:val="en-US"/>
+        </w:rPr>
+        <w:t xml:space="preserve">. The result should be in it. </w:t>
       </w:r>
     </w:p>
     <w:sectPr>
@@ -3055,8 +4315,8 @@
 </file>
 
 <file path=word/numbering.xml><?xml version="1.0" encoding="utf-8"?>
-<w:numbering xmlns:wpc="http://schemas.microsoft.com/office/word/2010/wordprocessingCanvas" xmlns:mc="http://schemas.openxmlformats.org/markup-compatibility/2006" xmlns:o="urn:schemas-microsoft-com:office:office" xmlns:r="http://schemas.openxmlformats.org/officeDocument/2006/relationships" xmlns:m="http://schemas.openxmlformats.org/officeDocument/2006/math" xmlns:v="urn:schemas-microsoft-com:vml" xmlns:wp14="http://schemas.microsoft.com/office/word/2010/wordprocessingDrawing" xmlns:wp="http://schemas.openxmlformats.org/drawingml/2006/wordprocessingDrawing" xmlns:w10="urn:schemas-microsoft-com:office:word" xmlns:w="http://schemas.openxmlformats.org/wordprocessingml/2006/main" xmlns:w14="http://schemas.microsoft.com/office/word/2010/wordml" xmlns:w15="http://schemas.microsoft.com/office/word/2012/wordml" xmlns:wpg="http://schemas.microsoft.com/office/word/2010/wordprocessingGroup" xmlns:wpi="http://schemas.microsoft.com/office/word/2010/wordprocessingInk" xmlns:wne="http://schemas.microsoft.com/office/word/2006/wordml" xmlns:wps="http://schemas.microsoft.com/office/word/2010/wordprocessingShape" mc:Ignorable="w14 w15 wp14">
-  <w:abstractNum w:abstractNumId="0" w15:restartNumberingAfterBreak="0">
+<w:numbering xmlns:wpc="http://schemas.microsoft.com/office/word/2010/wordprocessingCanvas" xmlns:mc="http://schemas.openxmlformats.org/markup-compatibility/2006" xmlns:o="urn:schemas-microsoft-com:office:office" xmlns:r="http://schemas.openxmlformats.org/officeDocument/2006/relationships" xmlns:m="http://schemas.openxmlformats.org/officeDocument/2006/math" xmlns:v="urn:schemas-microsoft-com:vml" xmlns:wp14="http://schemas.microsoft.com/office/word/2010/wordprocessingDrawing" xmlns:wp="http://schemas.openxmlformats.org/drawingml/2006/wordprocessingDrawing" xmlns:w10="urn:schemas-microsoft-com:office:word" xmlns:w="http://schemas.openxmlformats.org/wordprocessingml/2006/main" xmlns:w14="http://schemas.microsoft.com/office/word/2010/wordml" xmlns:wpg="http://schemas.microsoft.com/office/word/2010/wordprocessingGroup" xmlns:wpi="http://schemas.microsoft.com/office/word/2010/wordprocessingInk" xmlns:wne="http://schemas.microsoft.com/office/word/2006/wordml" xmlns:wps="http://schemas.microsoft.com/office/word/2010/wordprocessingShape" mc:Ignorable="w14 wp14">
+  <w:abstractNum w:abstractNumId="0">
     <w:nsid w:val="12CE0D20"/>
     <w:multiLevelType w:val="hybridMultilevel"/>
     <w:tmpl w:val="64C2BC98"/>
@@ -3169,7 +4429,7 @@
       </w:rPr>
     </w:lvl>
   </w:abstractNum>
-  <w:abstractNum w:abstractNumId="1" w15:restartNumberingAfterBreak="0">
+  <w:abstractNum w:abstractNumId="1">
     <w:nsid w:val="3BA6178B"/>
     <w:multiLevelType w:val="hybridMultilevel"/>
     <w:tmpl w:val="9D066346"/>
@@ -3282,7 +4542,7 @@
       </w:rPr>
     </w:lvl>
   </w:abstractNum>
-  <w:abstractNum w:abstractNumId="2" w15:restartNumberingAfterBreak="0">
+  <w:abstractNum w:abstractNumId="2">
     <w:nsid w:val="42917389"/>
     <w:multiLevelType w:val="hybridMultilevel"/>
     <w:tmpl w:val="36F835BE"/>
@@ -3395,7 +4655,7 @@
       </w:rPr>
     </w:lvl>
   </w:abstractNum>
-  <w:abstractNum w:abstractNumId="3" w15:restartNumberingAfterBreak="0">
+  <w:abstractNum w:abstractNumId="3">
     <w:nsid w:val="6664588D"/>
     <w:multiLevelType w:val="hybridMultilevel"/>
     <w:tmpl w:val="8CAE5AF0"/>
@@ -3508,7 +4768,7 @@
       </w:rPr>
     </w:lvl>
   </w:abstractNum>
-  <w:abstractNum w:abstractNumId="4" w15:restartNumberingAfterBreak="0">
+  <w:abstractNum w:abstractNumId="4">
     <w:nsid w:val="78B34F15"/>
     <w:multiLevelType w:val="hybridMultilevel"/>
     <w:tmpl w:val="F5346494"/>
@@ -3655,7 +4915,7 @@
 </file>
 
 <file path=word/styles.xml><?xml version="1.0" encoding="utf-8"?>
-<w:styles xmlns:mc="http://schemas.openxmlformats.org/markup-compatibility/2006" xmlns:r="http://schemas.openxmlformats.org/officeDocument/2006/relationships" xmlns:w="http://schemas.openxmlformats.org/wordprocessingml/2006/main" xmlns:w14="http://schemas.microsoft.com/office/word/2010/wordml" xmlns:w15="http://schemas.microsoft.com/office/word/2012/wordml" mc:Ignorable="w14 w15">
+<w:styles xmlns:mc="http://schemas.openxmlformats.org/markup-compatibility/2006" xmlns:r="http://schemas.openxmlformats.org/officeDocument/2006/relationships" xmlns:w="http://schemas.openxmlformats.org/wordprocessingml/2006/main" xmlns:w14="http://schemas.microsoft.com/office/word/2010/wordml" mc:Ignorable="w14">
   <w:docDefaults>
     <w:rPrDefault>
       <w:rPr>
@@ -3665,378 +4925,144 @@
     </w:rPrDefault>
     <w:pPrDefault/>
   </w:docDefaults>
-  <w:latentStyles w:defLockedState="0" w:defUIPriority="99" w:defSemiHidden="0" w:defUnhideWhenUsed="0" w:defQFormat="0" w:count="371">
-    <w:lsdException w:name="Normal" w:uiPriority="0" w:qFormat="1"/>
-    <w:lsdException w:name="heading 1" w:uiPriority="9" w:qFormat="1"/>
-    <w:lsdException w:name="heading 2" w:semiHidden="1" w:uiPriority="9" w:unhideWhenUsed="1" w:qFormat="1"/>
-    <w:lsdException w:name="heading 3" w:semiHidden="1" w:uiPriority="9" w:unhideWhenUsed="1" w:qFormat="1"/>
-    <w:lsdException w:name="heading 4" w:semiHidden="1" w:uiPriority="9" w:unhideWhenUsed="1" w:qFormat="1"/>
-    <w:lsdException w:name="heading 5" w:semiHidden="1" w:uiPriority="9" w:unhideWhenUsed="1" w:qFormat="1"/>
-    <w:lsdException w:name="heading 6" w:semiHidden="1" w:uiPriority="9" w:unhideWhenUsed="1" w:qFormat="1"/>
-    <w:lsdException w:name="heading 7" w:semiHidden="1" w:uiPriority="9" w:unhideWhenUsed="1" w:qFormat="1"/>
-    <w:lsdException w:name="heading 8" w:semiHidden="1" w:uiPriority="9" w:unhideWhenUsed="1" w:qFormat="1"/>
-    <w:lsdException w:name="heading 9" w:semiHidden="1" w:uiPriority="9" w:unhideWhenUsed="1" w:qFormat="1"/>
-    <w:lsdException w:name="index 1" w:semiHidden="1" w:unhideWhenUsed="1"/>
-    <w:lsdException w:name="index 2" w:semiHidden="1" w:unhideWhenUsed="1"/>
-    <w:lsdException w:name="index 3" w:semiHidden="1" w:unhideWhenUsed="1"/>
-    <w:lsdException w:name="index 4" w:semiHidden="1" w:unhideWhenUsed="1"/>
-    <w:lsdException w:name="index 5" w:semiHidden="1" w:unhideWhenUsed="1"/>
-    <w:lsdException w:name="index 6" w:semiHidden="1" w:unhideWhenUsed="1"/>
-    <w:lsdException w:name="index 7" w:semiHidden="1" w:unhideWhenUsed="1"/>
-    <w:lsdException w:name="index 8" w:semiHidden="1" w:unhideWhenUsed="1"/>
-    <w:lsdException w:name="index 9" w:semiHidden="1" w:unhideWhenUsed="1"/>
-    <w:lsdException w:name="toc 1" w:semiHidden="1" w:uiPriority="39" w:unhideWhenUsed="1"/>
-    <w:lsdException w:name="toc 2" w:semiHidden="1" w:uiPriority="39" w:unhideWhenUsed="1"/>
-    <w:lsdException w:name="toc 3" w:semiHidden="1" w:uiPriority="39" w:unhideWhenUsed="1"/>
-    <w:lsdException w:name="toc 4" w:semiHidden="1" w:uiPriority="39" w:unhideWhenUsed="1"/>
-    <w:lsdException w:name="toc 5" w:semiHidden="1" w:uiPriority="39" w:unhideWhenUsed="1"/>
-    <w:lsdException w:name="toc 6" w:semiHidden="1" w:uiPriority="39" w:unhideWhenUsed="1"/>
-    <w:lsdException w:name="toc 7" w:semiHidden="1" w:uiPriority="39" w:unhideWhenUsed="1"/>
-    <w:lsdException w:name="toc 8" w:semiHidden="1" w:uiPriority="39" w:unhideWhenUsed="1"/>
-    <w:lsdException w:name="toc 9" w:semiHidden="1" w:uiPriority="39" w:unhideWhenUsed="1"/>
-    <w:lsdException w:name="Normal Indent" w:semiHidden="1" w:unhideWhenUsed="1"/>
-    <w:lsdException w:name="footnote text" w:semiHidden="1" w:unhideWhenUsed="1"/>
-    <w:lsdException w:name="annotation text" w:semiHidden="1" w:unhideWhenUsed="1"/>
-    <w:lsdException w:name="header" w:semiHidden="1" w:unhideWhenUsed="1"/>
-    <w:lsdException w:name="footer" w:semiHidden="1" w:unhideWhenUsed="1"/>
-    <w:lsdException w:name="index heading" w:semiHidden="1" w:unhideWhenUsed="1"/>
-    <w:lsdException w:name="caption" w:semiHidden="1" w:uiPriority="35" w:unhideWhenUsed="1" w:qFormat="1"/>
-    <w:lsdException w:name="table of figures" w:semiHidden="1" w:unhideWhenUsed="1"/>
-    <w:lsdException w:name="envelope address" w:semiHidden="1" w:unhideWhenUsed="1"/>
-    <w:lsdException w:name="envelope return" w:semiHidden="1" w:unhideWhenUsed="1"/>
-    <w:lsdException w:name="footnote reference" w:semiHidden="1" w:unhideWhenUsed="1"/>
-    <w:lsdException w:name="annotation reference" w:semiHidden="1" w:unhideWhenUsed="1"/>
-    <w:lsdException w:name="line number" w:semiHidden="1" w:unhideWhenUsed="1"/>
-    <w:lsdException w:name="page number" w:semiHidden="1" w:unhideWhenUsed="1"/>
-    <w:lsdException w:name="endnote reference" w:semiHidden="1" w:unhideWhenUsed="1"/>
-    <w:lsdException w:name="endnote text" w:semiHidden="1" w:unhideWhenUsed="1"/>
-    <w:lsdException w:name="table of authorities" w:semiHidden="1" w:unhideWhenUsed="1"/>
-    <w:lsdException w:name="macro" w:semiHidden="1" w:unhideWhenUsed="1"/>
-    <w:lsdException w:name="toa heading" w:semiHidden="1" w:unhideWhenUsed="1"/>
-    <w:lsdException w:name="List" w:semiHidden="1" w:unhideWhenUsed="1"/>
-    <w:lsdException w:name="List Bullet" w:semiHidden="1" w:unhideWhenUsed="1"/>
-    <w:lsdException w:name="List Number" w:semiHidden="1" w:unhideWhenUsed="1"/>
-    <w:lsdException w:name="List 2" w:semiHidden="1" w:unhideWhenUsed="1"/>
-    <w:lsdException w:name="List 3" w:semiHidden="1" w:unhideWhenUsed="1"/>
-    <w:lsdException w:name="List 4" w:semiHidden="1" w:unhideWhenUsed="1"/>
-    <w:lsdException w:name="List 5" w:semiHidden="1" w:unhideWhenUsed="1"/>
-    <w:lsdException w:name="List Bullet 2" w:semiHidden="1" w:unhideWhenUsed="1"/>
-    <w:lsdException w:name="List Bullet 3" w:semiHidden="1" w:unhideWhenUsed="1"/>
-    <w:lsdException w:name="List Bullet 4" w:semiHidden="1" w:unhideWhenUsed="1"/>
-    <w:lsdException w:name="List Bullet 5" w:semiHidden="1" w:unhideWhenUsed="1"/>
-    <w:lsdException w:name="List Number 2" w:semiHidden="1" w:unhideWhenUsed="1"/>
-    <w:lsdException w:name="List Number 3" w:semiHidden="1" w:unhideWhenUsed="1"/>
-    <w:lsdException w:name="List Number 4" w:semiHidden="1" w:unhideWhenUsed="1"/>
-    <w:lsdException w:name="List Number 5" w:semiHidden="1" w:unhideWhenUsed="1"/>
-    <w:lsdException w:name="Title" w:uiPriority="10" w:qFormat="1"/>
-    <w:lsdException w:name="Closing" w:semiHidden="1" w:unhideWhenUsed="1"/>
-    <w:lsdException w:name="Signature" w:semiHidden="1" w:unhideWhenUsed="1"/>
-    <w:lsdException w:name="Default Paragraph Font" w:semiHidden="1" w:uiPriority="1" w:unhideWhenUsed="1"/>
-    <w:lsdException w:name="Body Text" w:semiHidden="1" w:unhideWhenUsed="1"/>
-    <w:lsdException w:name="Body Text Indent" w:semiHidden="1" w:unhideWhenUsed="1"/>
-    <w:lsdException w:name="List Continue" w:semiHidden="1" w:unhideWhenUsed="1"/>
-    <w:lsdException w:name="List Continue 2" w:semiHidden="1" w:unhideWhenUsed="1"/>
-    <w:lsdException w:name="List Continue 3" w:semiHidden="1" w:unhideWhenUsed="1"/>
-    <w:lsdException w:name="List Continue 4" w:semiHidden="1" w:unhideWhenUsed="1"/>
-    <w:lsdException w:name="List Continue 5" w:semiHidden="1" w:unhideWhenUsed="1"/>
-    <w:lsdException w:name="Message Header" w:semiHidden="1" w:unhideWhenUsed="1"/>
-    <w:lsdException w:name="Subtitle" w:uiPriority="11" w:qFormat="1"/>
-    <w:lsdException w:name="Salutation" w:semiHidden="1" w:unhideWhenUsed="1"/>
-    <w:lsdException w:name="Date" w:semiHidden="1" w:unhideWhenUsed="1"/>
-    <w:lsdException w:name="Body Text First Indent" w:semiHidden="1" w:unhideWhenUsed="1"/>
-    <w:lsdException w:name="Body Text First Indent 2" w:semiHidden="1" w:unhideWhenUsed="1"/>
-    <w:lsdException w:name="Note Heading" w:semiHidden="1" w:unhideWhenUsed="1"/>
-    <w:lsdException w:name="Body Text 2" w:semiHidden="1" w:unhideWhenUsed="1"/>
-    <w:lsdException w:name="Body Text 3" w:semiHidden="1" w:unhideWhenUsed="1"/>
-    <w:lsdException w:name="Body Text Indent 2" w:semiHidden="1" w:unhideWhenUsed="1"/>
-    <w:lsdException w:name="Body Text Indent 3" w:semiHidden="1" w:unhideWhenUsed="1"/>
-    <w:lsdException w:name="Block Text" w:semiHidden="1" w:unhideWhenUsed="1"/>
-    <w:lsdException w:name="Hyperlink" w:semiHidden="1" w:unhideWhenUsed="1"/>
-    <w:lsdException w:name="FollowedHyperlink" w:semiHidden="1" w:unhideWhenUsed="1"/>
-    <w:lsdException w:name="Strong" w:uiPriority="22" w:qFormat="1"/>
-    <w:lsdException w:name="Emphasis" w:uiPriority="20" w:qFormat="1"/>
-    <w:lsdException w:name="Document Map" w:semiHidden="1" w:unhideWhenUsed="1"/>
-    <w:lsdException w:name="Plain Text" w:semiHidden="1" w:unhideWhenUsed="1"/>
-    <w:lsdException w:name="E-mail Signature" w:semiHidden="1" w:unhideWhenUsed="1"/>
-    <w:lsdException w:name="HTML Top of Form" w:semiHidden="1" w:unhideWhenUsed="1"/>
-    <w:lsdException w:name="HTML Bottom of Form" w:semiHidden="1" w:unhideWhenUsed="1"/>
-    <w:lsdException w:name="Normal (Web)" w:semiHidden="1" w:unhideWhenUsed="1"/>
-    <w:lsdException w:name="HTML Acronym" w:semiHidden="1" w:unhideWhenUsed="1"/>
-    <w:lsdException w:name="HTML Address" w:semiHidden="1" w:unhideWhenUsed="1"/>
-    <w:lsdException w:name="HTML Cite" w:semiHidden="1" w:unhideWhenUsed="1"/>
-    <w:lsdException w:name="HTML Code" w:semiHidden="1" w:unhideWhenUsed="1"/>
-    <w:lsdException w:name="HTML Definition" w:semiHidden="1" w:unhideWhenUsed="1"/>
-    <w:lsdException w:name="HTML Keyboard" w:semiHidden="1" w:unhideWhenUsed="1"/>
-    <w:lsdException w:name="HTML Preformatted" w:semiHidden="1" w:unhideWhenUsed="1"/>
-    <w:lsdException w:name="HTML Sample" w:semiHidden="1" w:unhideWhenUsed="1"/>
-    <w:lsdException w:name="HTML Typewriter" w:semiHidden="1" w:unhideWhenUsed="1"/>
-    <w:lsdException w:name="HTML Variable" w:semiHidden="1" w:unhideWhenUsed="1"/>
-    <w:lsdException w:name="Normal Table" w:semiHidden="1" w:unhideWhenUsed="1"/>
-    <w:lsdException w:name="annotation subject" w:semiHidden="1" w:unhideWhenUsed="1"/>
-    <w:lsdException w:name="No List" w:semiHidden="1" w:unhideWhenUsed="1"/>
-    <w:lsdException w:name="Outline List 1" w:semiHidden="1" w:unhideWhenUsed="1"/>
-    <w:lsdException w:name="Outline List 2" w:semiHidden="1" w:unhideWhenUsed="1"/>
-    <w:lsdException w:name="Outline List 3" w:semiHidden="1" w:unhideWhenUsed="1"/>
-    <w:lsdException w:name="Table Simple 1" w:semiHidden="1" w:unhideWhenUsed="1"/>
-    <w:lsdException w:name="Table Simple 2" w:semiHidden="1" w:unhideWhenUsed="1"/>
-    <w:lsdException w:name="Table Simple 3" w:semiHidden="1" w:unhideWhenUsed="1"/>
-    <w:lsdException w:name="Table Classic 1" w:semiHidden="1" w:unhideWhenUsed="1"/>
-    <w:lsdException w:name="Table Classic 2" w:semiHidden="1" w:unhideWhenUsed="1"/>
-    <w:lsdException w:name="Table Classic 3" w:semiHidden="1" w:unhideWhenUsed="1"/>
-    <w:lsdException w:name="Table Classic 4" w:semiHidden="1" w:unhideWhenUsed="1"/>
-    <w:lsdException w:name="Table Colorful 1" w:semiHidden="1" w:unhideWhenUsed="1"/>
-    <w:lsdException w:name="Table Colorful 2" w:semiHidden="1" w:unhideWhenUsed="1"/>
-    <w:lsdException w:name="Table Colorful 3" w:semiHidden="1" w:unhideWhenUsed="1"/>
-    <w:lsdException w:name="Table Columns 1" w:semiHidden="1" w:unhideWhenUsed="1"/>
-    <w:lsdException w:name="Table Columns 2" w:semiHidden="1" w:unhideWhenUsed="1"/>
-    <w:lsdException w:name="Table Columns 3" w:semiHidden="1" w:unhideWhenUsed="1"/>
-    <w:lsdException w:name="Table Columns 4" w:semiHidden="1" w:unhideWhenUsed="1"/>
-    <w:lsdException w:name="Table Columns 5" w:semiHidden="1" w:unhideWhenUsed="1"/>
-    <w:lsdException w:name="Table Grid 1" w:semiHidden="1" w:unhideWhenUsed="1"/>
-    <w:lsdException w:name="Table Grid 2" w:semiHidden="1" w:unhideWhenUsed="1"/>
-    <w:lsdException w:name="Table Grid 3" w:semiHidden="1" w:unhideWhenUsed="1"/>
-    <w:lsdException w:name="Table Grid 4" w:semiHidden="1" w:unhideWhenUsed="1"/>
-    <w:lsdException w:name="Table Grid 5" w:semiHidden="1" w:unhideWhenUsed="1"/>
-    <w:lsdException w:name="Table Grid 6" w:semiHidden="1" w:unhideWhenUsed="1"/>
-    <w:lsdException w:name="Table Grid 7" w:semiHidden="1" w:unhideWhenUsed="1"/>
-    <w:lsdException w:name="Table Grid 8" w:semiHidden="1" w:unhideWhenUsed="1"/>
-    <w:lsdException w:name="Table List 1" w:semiHidden="1" w:unhideWhenUsed="1"/>
-    <w:lsdException w:name="Table List 2" w:semiHidden="1" w:unhideWhenUsed="1"/>
-    <w:lsdException w:name="Table List 3" w:semiHidden="1" w:unhideWhenUsed="1"/>
-    <w:lsdException w:name="Table List 4" w:semiHidden="1" w:unhideWhenUsed="1"/>
-    <w:lsdException w:name="Table List 5" w:semiHidden="1" w:unhideWhenUsed="1"/>
-    <w:lsdException w:name="Table List 6" w:semiHidden="1" w:unhideWhenUsed="1"/>
-    <w:lsdException w:name="Table List 7" w:semiHidden="1" w:unhideWhenUsed="1"/>
-    <w:lsdException w:name="Table List 8" w:semiHidden="1" w:unhideWhenUsed="1"/>
-    <w:lsdException w:name="Table 3D effects 1" w:semiHidden="1" w:unhideWhenUsed="1"/>
-    <w:lsdException w:name="Table 3D effects 2" w:semiHidden="1" w:unhideWhenUsed="1"/>
-    <w:lsdException w:name="Table 3D effects 3" w:semiHidden="1" w:unhideWhenUsed="1"/>
-    <w:lsdException w:name="Table Contemporary" w:semiHidden="1" w:unhideWhenUsed="1"/>
-    <w:lsdException w:name="Table Elegant" w:semiHidden="1" w:unhideWhenUsed="1"/>
-    <w:lsdException w:name="Table Professional" w:semiHidden="1" w:unhideWhenUsed="1"/>
-    <w:lsdException w:name="Table Subtle 1" w:semiHidden="1" w:unhideWhenUsed="1"/>
-    <w:lsdException w:name="Table Subtle 2" w:semiHidden="1" w:unhideWhenUsed="1"/>
-    <w:lsdException w:name="Table Web 1" w:semiHidden="1" w:unhideWhenUsed="1"/>
-    <w:lsdException w:name="Table Web 2" w:semiHidden="1" w:unhideWhenUsed="1"/>
-    <w:lsdException w:name="Table Web 3" w:semiHidden="1" w:unhideWhenUsed="1"/>
-    <w:lsdException w:name="Balloon Text" w:semiHidden="1" w:unhideWhenUsed="1"/>
-    <w:lsdException w:name="Table Grid" w:uiPriority="59"/>
-    <w:lsdException w:name="Table Theme" w:semiHidden="1" w:unhideWhenUsed="1"/>
-    <w:lsdException w:name="Placeholder Text" w:semiHidden="1"/>
-    <w:lsdException w:name="No Spacing" w:uiPriority="1" w:qFormat="1"/>
-    <w:lsdException w:name="Light Shading" w:uiPriority="60"/>
-    <w:lsdException w:name="Light List" w:uiPriority="61"/>
-    <w:lsdException w:name="Light Grid" w:uiPriority="62"/>
-    <w:lsdException w:name="Medium Shading 1" w:uiPriority="63"/>
-    <w:lsdException w:name="Medium Shading 2" w:uiPriority="64"/>
-    <w:lsdException w:name="Medium List 1" w:uiPriority="65"/>
-    <w:lsdException w:name="Medium List 2" w:uiPriority="66"/>
-    <w:lsdException w:name="Medium Grid 1" w:uiPriority="67"/>
-    <w:lsdException w:name="Medium Grid 2" w:uiPriority="68"/>
-    <w:lsdException w:name="Medium Grid 3" w:uiPriority="69"/>
-    <w:lsdException w:name="Dark List" w:uiPriority="70"/>
-    <w:lsdException w:name="Colorful Shading" w:uiPriority="71"/>
-    <w:lsdException w:name="Colorful List" w:uiPriority="72"/>
-    <w:lsdException w:name="Colorful Grid" w:uiPriority="73"/>
-    <w:lsdException w:name="Light Shading Accent 1" w:uiPriority="60"/>
-    <w:lsdException w:name="Light List Accent 1" w:uiPriority="61"/>
-    <w:lsdException w:name="Light Grid Accent 1" w:uiPriority="62"/>
-    <w:lsdException w:name="Medium Shading 1 Accent 1" w:uiPriority="63"/>
-    <w:lsdException w:name="Medium Shading 2 Accent 1" w:uiPriority="64"/>
-    <w:lsdException w:name="Medium List 1 Accent 1" w:uiPriority="65"/>
-    <w:lsdException w:name="Revision" w:semiHidden="1"/>
-    <w:lsdException w:name="List Paragraph" w:uiPriority="34" w:qFormat="1"/>
-    <w:lsdException w:name="Quote" w:uiPriority="29" w:qFormat="1"/>
-    <w:lsdException w:name="Intense Quote" w:uiPriority="30" w:qFormat="1"/>
-    <w:lsdException w:name="Medium List 2 Accent 1" w:uiPriority="66"/>
-    <w:lsdException w:name="Medium Grid 1 Accent 1" w:uiPriority="67"/>
-    <w:lsdException w:name="Medium Grid 2 Accent 1" w:uiPriority="68"/>
-    <w:lsdException w:name="Medium Grid 3 Accent 1" w:uiPriority="69"/>
-    <w:lsdException w:name="Dark List Accent 1" w:uiPriority="70"/>
-    <w:lsdException w:name="Colorful Shading Accent 1" w:uiPriority="71"/>
-    <w:lsdException w:name="Colorful List Accent 1" w:uiPriority="72"/>
-    <w:lsdException w:name="Colorful Grid Accent 1" w:uiPriority="73"/>
-    <w:lsdException w:name="Light Shading Accent 2" w:uiPriority="60"/>
-    <w:lsdException w:name="Light List Accent 2" w:uiPriority="61"/>
-    <w:lsdException w:name="Light Grid Accent 2" w:uiPriority="62"/>
-    <w:lsdException w:name="Medium Shading 1 Accent 2" w:uiPriority="63"/>
-    <w:lsdException w:name="Medium Shading 2 Accent 2" w:uiPriority="64"/>
-    <w:lsdException w:name="Medium List 1 Accent 2" w:uiPriority="65"/>
-    <w:lsdException w:name="Medium List 2 Accent 2" w:uiPriority="66"/>
-    <w:lsdException w:name="Medium Grid 1 Accent 2" w:uiPriority="67"/>
-    <w:lsdException w:name="Medium Grid 2 Accent 2" w:uiPriority="68"/>
-    <w:lsdException w:name="Medium Grid 3 Accent 2" w:uiPriority="69"/>
-    <w:lsdException w:name="Dark List Accent 2" w:uiPriority="70"/>
-    <w:lsdException w:name="Colorful Shading Accent 2" w:uiPriority="71"/>
-    <w:lsdException w:name="Colorful List Accent 2" w:uiPriority="72"/>
-    <w:lsdException w:name="Colorful Grid Accent 2" w:uiPriority="73"/>
-    <w:lsdException w:name="Light Shading Accent 3" w:uiPriority="60"/>
-    <w:lsdException w:name="Light List Accent 3" w:uiPriority="61"/>
-    <w:lsdException w:name="Light Grid Accent 3" w:uiPriority="62"/>
-    <w:lsdException w:name="Medium Shading 1 Accent 3" w:uiPriority="63"/>
-    <w:lsdException w:name="Medium Shading 2 Accent 3" w:uiPriority="64"/>
-    <w:lsdException w:name="Medium List 1 Accent 3" w:uiPriority="65"/>
-    <w:lsdException w:name="Medium List 2 Accent 3" w:uiPriority="66"/>
-    <w:lsdException w:name="Medium Grid 1 Accent 3" w:uiPriority="67"/>
-    <w:lsdException w:name="Medium Grid 2 Accent 3" w:uiPriority="68"/>
-    <w:lsdException w:name="Medium Grid 3 Accent 3" w:uiPriority="69"/>
-    <w:lsdException w:name="Dark List Accent 3" w:uiPriority="70"/>
-    <w:lsdException w:name="Colorful Shading Accent 3" w:uiPriority="71"/>
-    <w:lsdException w:name="Colorful List Accent 3" w:uiPriority="72"/>
-    <w:lsdException w:name="Colorful Grid Accent 3" w:uiPriority="73"/>
-    <w:lsdException w:name="Light Shading Accent 4" w:uiPriority="60"/>
-    <w:lsdException w:name="Light List Accent 4" w:uiPriority="61"/>
-    <w:lsdException w:name="Light Grid Accent 4" w:uiPriority="62"/>
-    <w:lsdException w:name="Medium Shading 1 Accent 4" w:uiPriority="63"/>
-    <w:lsdException w:name="Medium Shading 2 Accent 4" w:uiPriority="64"/>
-    <w:lsdException w:name="Medium List 1 Accent 4" w:uiPriority="65"/>
-    <w:lsdException w:name="Medium List 2 Accent 4" w:uiPriority="66"/>
-    <w:lsdException w:name="Medium Grid 1 Accent 4" w:uiPriority="67"/>
-    <w:lsdException w:name="Medium Grid 2 Accent 4" w:uiPriority="68"/>
-    <w:lsdException w:name="Medium Grid 3 Accent 4" w:uiPriority="69"/>
-    <w:lsdException w:name="Dark List Accent 4" w:uiPriority="70"/>
-    <w:lsdException w:name="Colorful Shading Accent 4" w:uiPriority="71"/>
-    <w:lsdException w:name="Colorful List Accent 4" w:uiPriority="72"/>
-    <w:lsdException w:name="Colorful Grid Accent 4" w:uiPriority="73"/>
-    <w:lsdException w:name="Light Shading Accent 5" w:uiPriority="60"/>
-    <w:lsdException w:name="Light List Accent 5" w:uiPriority="61"/>
-    <w:lsdException w:name="Light Grid Accent 5" w:uiPriority="62"/>
-    <w:lsdException w:name="Medium Shading 1 Accent 5" w:uiPriority="63"/>
-    <w:lsdException w:name="Medium Shading 2 Accent 5" w:uiPriority="64"/>
-    <w:lsdException w:name="Medium List 1 Accent 5" w:uiPriority="65"/>
-    <w:lsdException w:name="Medium List 2 Accent 5" w:uiPriority="66"/>
-    <w:lsdException w:name="Medium Grid 1 Accent 5" w:uiPriority="67"/>
-    <w:lsdException w:name="Medium Grid 2 Accent 5" w:uiPriority="68"/>
-    <w:lsdException w:name="Medium Grid 3 Accent 5" w:uiPriority="69"/>
-    <w:lsdException w:name="Dark List Accent 5" w:uiPriority="70"/>
-    <w:lsdException w:name="Colorful Shading Accent 5" w:uiPriority="71"/>
-    <w:lsdException w:name="Colorful List Accent 5" w:uiPriority="72"/>
-    <w:lsdException w:name="Colorful Grid Accent 5" w:uiPriority="73"/>
-    <w:lsdException w:name="Light Shading Accent 6" w:uiPriority="60"/>
-    <w:lsdException w:name="Light List Accent 6" w:uiPriority="61"/>
-    <w:lsdException w:name="Light Grid Accent 6" w:uiPriority="62"/>
-    <w:lsdException w:name="Medium Shading 1 Accent 6" w:uiPriority="63"/>
-    <w:lsdException w:name="Medium Shading 2 Accent 6" w:uiPriority="64"/>
-    <w:lsdException w:name="Medium List 1 Accent 6" w:uiPriority="65"/>
-    <w:lsdException w:name="Medium List 2 Accent 6" w:uiPriority="66"/>
-    <w:lsdException w:name="Medium Grid 1 Accent 6" w:uiPriority="67"/>
-    <w:lsdException w:name="Medium Grid 2 Accent 6" w:uiPriority="68"/>
-    <w:lsdException w:name="Medium Grid 3 Accent 6" w:uiPriority="69"/>
-    <w:lsdException w:name="Dark List Accent 6" w:uiPriority="70"/>
-    <w:lsdException w:name="Colorful Shading Accent 6" w:uiPriority="71"/>
-    <w:lsdException w:name="Colorful List Accent 6" w:uiPriority="72"/>
-    <w:lsdException w:name="Colorful Grid Accent 6" w:uiPriority="73"/>
-    <w:lsdException w:name="Subtle Emphasis" w:uiPriority="19" w:qFormat="1"/>
-    <w:lsdException w:name="Intense Emphasis" w:uiPriority="21" w:qFormat="1"/>
-    <w:lsdException w:name="Subtle Reference" w:uiPriority="31" w:qFormat="1"/>
-    <w:lsdException w:name="Intense Reference" w:uiPriority="32" w:qFormat="1"/>
-    <w:lsdException w:name="Book Title" w:uiPriority="33" w:qFormat="1"/>
-    <w:lsdException w:name="Bibliography" w:semiHidden="1" w:uiPriority="37" w:unhideWhenUsed="1"/>
-    <w:lsdException w:name="TOC Heading" w:semiHidden="1" w:uiPriority="39" w:unhideWhenUsed="1" w:qFormat="1"/>
-    <w:lsdException w:name="Plain Table 1" w:uiPriority="41"/>
-    <w:lsdException w:name="Plain Table 2" w:uiPriority="42"/>
-    <w:lsdException w:name="Plain Table 3" w:uiPriority="43"/>
-    <w:lsdException w:name="Plain Table 4" w:uiPriority="44"/>
-    <w:lsdException w:name="Plain Table 5" w:uiPriority="45"/>
-    <w:lsdException w:name="Grid Table Light" w:uiPriority="40"/>
-    <w:lsdException w:name="Grid Table 1 Light" w:uiPriority="46"/>
-    <w:lsdException w:name="Grid Table 2" w:uiPriority="47"/>
-    <w:lsdException w:name="Grid Table 3" w:uiPriority="48"/>
-    <w:lsdException w:name="Grid Table 4" w:uiPriority="49"/>
-    <w:lsdException w:name="Grid Table 5 Dark" w:uiPriority="50"/>
-    <w:lsdException w:name="Grid Table 6 Colorful" w:uiPriority="51"/>
-    <w:lsdException w:name="Grid Table 7 Colorful" w:uiPriority="52"/>
-    <w:lsdException w:name="Grid Table 1 Light Accent 1" w:uiPriority="46"/>
-    <w:lsdException w:name="Grid Table 2 Accent 1" w:uiPriority="47"/>
-    <w:lsdException w:name="Grid Table 3 Accent 1" w:uiPriority="48"/>
-    <w:lsdException w:name="Grid Table 4 Accent 1" w:uiPriority="49"/>
-    <w:lsdException w:name="Grid Table 5 Dark Accent 1" w:uiPriority="50"/>
-    <w:lsdException w:name="Grid Table 6 Colorful Accent 1" w:uiPriority="51"/>
-    <w:lsdException w:name="Grid Table 7 Colorful Accent 1" w:uiPriority="52"/>
-    <w:lsdException w:name="Grid Table 1 Light Accent 2" w:uiPriority="46"/>
-    <w:lsdException w:name="Grid Table 2 Accent 2" w:uiPriority="47"/>
-    <w:lsdException w:name="Grid Table 3 Accent 2" w:uiPriority="48"/>
-    <w:lsdException w:name="Grid Table 4 Accent 2" w:uiPriority="49"/>
-    <w:lsdException w:name="Grid Table 5 Dark Accent 2" w:uiPriority="50"/>
-    <w:lsdException w:name="Grid Table 6 Colorful Accent 2" w:uiPriority="51"/>
-    <w:lsdException w:name="Grid Table 7 Colorful Accent 2" w:uiPriority="52"/>
-    <w:lsdException w:name="Grid Table 1 Light Accent 3" w:uiPriority="46"/>
-    <w:lsdException w:name="Grid Table 2 Accent 3" w:uiPriority="47"/>
-    <w:lsdException w:name="Grid Table 3 Accent 3" w:uiPriority="48"/>
-    <w:lsdException w:name="Grid Table 4 Accent 3" w:uiPriority="49"/>
-    <w:lsdException w:name="Grid Table 5 Dark Accent 3" w:uiPriority="50"/>
-    <w:lsdException w:name="Grid Table 6 Colorful Accent 3" w:uiPriority="51"/>
-    <w:lsdException w:name="Grid Table 7 Colorful Accent 3" w:uiPriority="52"/>
-    <w:lsdException w:name="Grid Table 1 Light Accent 4" w:uiPriority="46"/>
-    <w:lsdException w:name="Grid Table 2 Accent 4" w:uiPriority="47"/>
-    <w:lsdException w:name="Grid Table 3 Accent 4" w:uiPriority="48"/>
-    <w:lsdException w:name="Grid Table 4 Accent 4" w:uiPriority="49"/>
-    <w:lsdException w:name="Grid Table 5 Dark Accent 4" w:uiPriority="50"/>
-    <w:lsdException w:name="Grid Table 6 Colorful Accent 4" w:uiPriority="51"/>
-    <w:lsdException w:name="Grid Table 7 Colorful Accent 4" w:uiPriority="52"/>
-    <w:lsdException w:name="Grid Table 1 Light Accent 5" w:uiPriority="46"/>
-    <w:lsdException w:name="Grid Table 2 Accent 5" w:uiPriority="47"/>
-    <w:lsdException w:name="Grid Table 3 Accent 5" w:uiPriority="48"/>
-    <w:lsdException w:name="Grid Table 4 Accent 5" w:uiPriority="49"/>
-    <w:lsdException w:name="Grid Table 5 Dark Accent 5" w:uiPriority="50"/>
-    <w:lsdException w:name="Grid Table 6 Colorful Accent 5" w:uiPriority="51"/>
-    <w:lsdException w:name="Grid Table 7 Colorful Accent 5" w:uiPriority="52"/>
-    <w:lsdException w:name="Grid Table 1 Light Accent 6" w:uiPriority="46"/>
-    <w:lsdException w:name="Grid Table 2 Accent 6" w:uiPriority="47"/>
-    <w:lsdException w:name="Grid Table 3 Accent 6" w:uiPriority="48"/>
-    <w:lsdException w:name="Grid Table 4 Accent 6" w:uiPriority="49"/>
-    <w:lsdException w:name="Grid Table 5 Dark Accent 6" w:uiPriority="50"/>
-    <w:lsdException w:name="Grid Table 6 Colorful Accent 6" w:uiPriority="51"/>
-    <w:lsdException w:name="Grid Table 7 Colorful Accent 6" w:uiPriority="52"/>
-    <w:lsdException w:name="List Table 1 Light" w:uiPriority="46"/>
-    <w:lsdException w:name="List Table 2" w:uiPriority="47"/>
-    <w:lsdException w:name="List Table 3" w:uiPriority="48"/>
-    <w:lsdException w:name="List Table 4" w:uiPriority="49"/>
-    <w:lsdException w:name="List Table 5 Dark" w:uiPriority="50"/>
-    <w:lsdException w:name="List Table 6 Colorful" w:uiPriority="51"/>
-    <w:lsdException w:name="List Table 7 Colorful" w:uiPriority="52"/>
-    <w:lsdException w:name="List Table 1 Light Accent 1" w:uiPriority="46"/>
-    <w:lsdException w:name="List Table 2 Accent 1" w:uiPriority="47"/>
-    <w:lsdException w:name="List Table 3 Accent 1" w:uiPriority="48"/>
-    <w:lsdException w:name="List Table 4 Accent 1" w:uiPriority="49"/>
-    <w:lsdException w:name="List Table 5 Dark Accent 1" w:uiPriority="50"/>
-    <w:lsdException w:name="List Table 6 Colorful Accent 1" w:uiPriority="51"/>
-    <w:lsdException w:name="List Table 7 Colorful Accent 1" w:uiPriority="52"/>
-    <w:lsdException w:name="List Table 1 Light Accent 2" w:uiPriority="46"/>
-    <w:lsdException w:name="List Table 2 Accent 2" w:uiPriority="47"/>
-    <w:lsdException w:name="List Table 3 Accent 2" w:uiPriority="48"/>
-    <w:lsdException w:name="List Table 4 Accent 2" w:uiPriority="49"/>
-    <w:lsdException w:name="List Table 5 Dark Accent 2" w:uiPriority="50"/>
-    <w:lsdException w:name="List Table 6 Colorful Accent 2" w:uiPriority="51"/>
-    <w:lsdException w:name="List Table 7 Colorful Accent 2" w:uiPriority="52"/>
-    <w:lsdException w:name="List Table 1 Light Accent 3" w:uiPriority="46"/>
-    <w:lsdException w:name="List Table 2 Accent 3" w:uiPriority="47"/>
-    <w:lsdException w:name="List Table 3 Accent 3" w:uiPriority="48"/>
-    <w:lsdException w:name="List Table 4 Accent 3" w:uiPriority="49"/>
-    <w:lsdException w:name="List Table 5 Dark Accent 3" w:uiPriority="50"/>
-    <w:lsdException w:name="List Table 6 Colorful Accent 3" w:uiPriority="51"/>
-    <w:lsdException w:name="List Table 7 Colorful Accent 3" w:uiPriority="52"/>
-    <w:lsdException w:name="List Table 1 Light Accent 4" w:uiPriority="46"/>
-    <w:lsdException w:name="List Table 2 Accent 4" w:uiPriority="47"/>
-    <w:lsdException w:name="List Table 3 Accent 4" w:uiPriority="48"/>
-    <w:lsdException w:name="List Table 4 Accent 4" w:uiPriority="49"/>
-    <w:lsdException w:name="List Table 5 Dark Accent 4" w:uiPriority="50"/>
-    <w:lsdException w:name="List Table 6 Colorful Accent 4" w:uiPriority="51"/>
-    <w:lsdException w:name="List Table 7 Colorful Accent 4" w:uiPriority="52"/>
-    <w:lsdException w:name="List Table 1 Light Accent 5" w:uiPriority="46"/>
-    <w:lsdException w:name="List Table 2 Accent 5" w:uiPriority="47"/>
-    <w:lsdException w:name="List Table 3 Accent 5" w:uiPriority="48"/>
-    <w:lsdException w:name="List Table 4 Accent 5" w:uiPriority="49"/>
-    <w:lsdException w:name="List Table 5 Dark Accent 5" w:uiPriority="50"/>
-    <w:lsdException w:name="List Table 6 Colorful Accent 5" w:uiPriority="51"/>
-    <w:lsdException w:name="List Table 7 Colorful Accent 5" w:uiPriority="52"/>
-    <w:lsdException w:name="List Table 1 Light Accent 6" w:uiPriority="46"/>
-    <w:lsdException w:name="List Table 2 Accent 6" w:uiPriority="47"/>
-    <w:lsdException w:name="List Table 3 Accent 6" w:uiPriority="48"/>
-    <w:lsdException w:name="List Table 4 Accent 6" w:uiPriority="49"/>
-    <w:lsdException w:name="List Table 5 Dark Accent 6" w:uiPriority="50"/>
-    <w:lsdException w:name="List Table 6 Colorful Accent 6" w:uiPriority="51"/>
-    <w:lsdException w:name="List Table 7 Colorful Accent 6" w:uiPriority="52"/>
+  <w:latentStyles w:defLockedState="0" w:defUIPriority="99" w:defSemiHidden="1" w:defUnhideWhenUsed="1" w:defQFormat="0" w:count="267">
+    <w:lsdException w:name="Normal" w:semiHidden="0" w:uiPriority="0" w:unhideWhenUsed="0" w:qFormat="1"/>
+    <w:lsdException w:name="heading 1" w:semiHidden="0" w:uiPriority="9" w:unhideWhenUsed="0" w:qFormat="1"/>
+    <w:lsdException w:name="heading 2" w:uiPriority="9" w:qFormat="1"/>
+    <w:lsdException w:name="heading 3" w:uiPriority="9" w:qFormat="1"/>
+    <w:lsdException w:name="heading 4" w:uiPriority="9" w:qFormat="1"/>
+    <w:lsdException w:name="heading 5" w:uiPriority="9" w:qFormat="1"/>
+    <w:lsdException w:name="heading 6" w:uiPriority="9" w:qFormat="1"/>
+    <w:lsdException w:name="heading 7" w:uiPriority="9" w:qFormat="1"/>
+    <w:lsdException w:name="heading 8" w:uiPriority="9" w:qFormat="1"/>
+    <w:lsdException w:name="heading 9" w:uiPriority="9" w:qFormat="1"/>
+    <w:lsdException w:name="toc 1" w:uiPriority="39"/>
+    <w:lsdException w:name="toc 2" w:uiPriority="39"/>
+    <w:lsdException w:name="toc 3" w:uiPriority="39"/>
+    <w:lsdException w:name="toc 4" w:uiPriority="39"/>
+    <w:lsdException w:name="toc 5" w:uiPriority="39"/>
+    <w:lsdException w:name="toc 6" w:uiPriority="39"/>
+    <w:lsdException w:name="toc 7" w:uiPriority="39"/>
+    <w:lsdException w:name="toc 8" w:uiPriority="39"/>
+    <w:lsdException w:name="toc 9" w:uiPriority="39"/>
+    <w:lsdException w:name="caption" w:uiPriority="35" w:qFormat="1"/>
+    <w:lsdException w:name="Title" w:semiHidden="0" w:uiPriority="10" w:unhideWhenUsed="0" w:qFormat="1"/>
+    <w:lsdException w:name="Default Paragraph Font" w:uiPriority="1"/>
+    <w:lsdException w:name="Subtitle" w:semiHidden="0" w:uiPriority="11" w:unhideWhenUsed="0" w:qFormat="1"/>
+    <w:lsdException w:name="Strong" w:semiHidden="0" w:uiPriority="22" w:unhideWhenUsed="0" w:qFormat="1"/>
+    <w:lsdException w:name="Emphasis" w:semiHidden="0" w:uiPriority="20" w:unhideWhenUsed="0" w:qFormat="1"/>
+    <w:lsdException w:name="Table Grid" w:semiHidden="0" w:uiPriority="59" w:unhideWhenUsed="0"/>
+    <w:lsdException w:name="Placeholder Text" w:unhideWhenUsed="0"/>
+    <w:lsdException w:name="No Spacing" w:semiHidden="0" w:uiPriority="1" w:unhideWhenUsed="0" w:qFormat="1"/>
+    <w:lsdException w:name="Light Shading" w:semiHidden="0" w:uiPriority="60" w:unhideWhenUsed="0"/>
+    <w:lsdException w:name="Light List" w:semiHidden="0" w:uiPriority="61" w:unhideWhenUsed="0"/>
+    <w:lsdException w:name="Light Grid" w:semiHidden="0" w:uiPriority="62" w:unhideWhenUsed="0"/>
+    <w:lsdException w:name="Medium Shading 1" w:semiHidden="0" w:uiPriority="63" w:unhideWhenUsed="0"/>
+    <w:lsdException w:name="Medium Shading 2" w:semiHidden="0" w:uiPriority="64" w:unhideWhenUsed="0"/>
+    <w:lsdException w:name="Medium List 1" w:semiHidden="0" w:uiPriority="65" w:unhideWhenUsed="0"/>
+    <w:lsdException w:name="Medium List 2" w:semiHidden="0" w:uiPriority="66" w:unhideWhenUsed="0"/>
+    <w:lsdException w:name="Medium Grid 1" w:semiHidden="0" w:uiPriority="67" w:unhideWhenUsed="0"/>
+    <w:lsdException w:name="Medium Grid 2" w:semiHidden="0" w:uiPriority="68" w:unhideWhenUsed="0"/>
+    <w:lsdException w:name="Medium Grid 3" w:semiHidden="0" w:uiPriority="69" w:unhideWhenUsed="0"/>
+    <w:lsdException w:name="Dark List" w:semiHidden="0" w:uiPriority="70" w:unhideWhenUsed="0"/>
+    <w:lsdException w:name="Colorful Shading" w:semiHidden="0" w:uiPriority="71" w:unhideWhenUsed="0"/>
+    <w:lsdException w:name="Colorful List" w:semiHidden="0" w:uiPriority="72" w:unhideWhenUsed="0"/>
+    <w:lsdException w:name="Colorful Grid" w:semiHidden="0" w:uiPriority="73" w:unhideWhenUsed="0"/>
+    <w:lsdException w:name="Light Shading Accent 1" w:semiHidden="0" w:uiPriority="60" w:unhideWhenUsed="0"/>
+    <w:lsdException w:name="Light List Accent 1" w:semiHidden="0" w:uiPriority="61" w:unhideWhenUsed="0"/>
+    <w:lsdException w:name="Light Grid Accent 1" w:semiHidden="0" w:uiPriority="62" w:unhideWhenUsed="0"/>
+    <w:lsdException w:name="Medium Shading 1 Accent 1" w:semiHidden="0" w:uiPriority="63" w:unhideWhenUsed="0"/>
+    <w:lsdException w:name="Medium Shading 2 Accent 1" w:semiHidden="0" w:uiPriority="64" w:unhideWhenUsed="0"/>
+    <w:lsdException w:name="Medium List 1 Accent 1" w:semiHidden="0" w:uiPriority="65" w:unhideWhenUsed="0"/>
+    <w:lsdException w:name="Revision" w:unhideWhenUsed="0"/>
+    <w:lsdException w:name="List Paragraph" w:semiHidden="0" w:uiPriority="34" w:unhideWhenUsed="0" w:qFormat="1"/>
+    <w:lsdException w:name="Quote" w:semiHidden="0" w:uiPriority="29" w:unhideWhenUsed="0" w:qFormat="1"/>
+    <w:lsdException w:name="Intense Quote" w:semiHidden="0" w:uiPriority="30" w:unhideWhenUsed="0" w:qFormat="1"/>
+    <w:lsdException w:name="Medium List 2 Accent 1" w:semiHidden="0" w:uiPriority="66" w:unhideWhenUsed="0"/>
+    <w:lsdException w:name="Medium Grid 1 Accent 1" w:semiHidden="0" w:uiPriority="67" w:unhideWhenUsed="0"/>
+    <w:lsdException w:name="Medium Grid 2 Accent 1" w:semiHidden="0" w:uiPriority="68" w:unhideWhenUsed="0"/>
+    <w:lsdException w:name="Medium Grid 3 Accent 1" w:semiHidden="0" w:uiPriority="69" w:unhideWhenUsed="0"/>
+    <w:lsdException w:name="Dark List Accent 1" w:semiHidden="0" w:uiPriority="70" w:unhideWhenUsed="0"/>
+    <w:lsdException w:name="Colorful Shading Accent 1" w:semiHidden="0" w:uiPriority="71" w:unhideWhenUsed="0"/>
+    <w:lsdException w:name="Colorful List Accent 1" w:semiHidden="0" w:uiPriority="72" w:unhideWhenUsed="0"/>
+    <w:lsdException w:name="Colorful Grid Accent 1" w:semiHidden="0" w:uiPriority="73" w:unhideWhenUsed="0"/>
+    <w:lsdException w:name="Light Shading Accent 2" w:semiHidden="0" w:uiPriority="60" w:unhideWhenUsed="0"/>
+    <w:lsdException w:name="Light List Accent 2" w:semiHidden="0" w:uiPriority="61" w:unhideWhenUsed="0"/>
+    <w:lsdException w:name="Light Grid Accent 2" w:semiHidden="0" w:uiPriority="62" w:unhideWhenUsed="0"/>
+    <w:lsdException w:name="Medium Shading 1 Accent 2" w:semiHidden="0" w:uiPriority="63" w:unhideWhenUsed="0"/>
+    <w:lsdException w:name="Medium Shading 2 Accent 2" w:semiHidden="0" w:uiPriority="64" w:unhideWhenUsed="0"/>
+    <w:lsdException w:name="Medium List 1 Accent 2" w:semiHidden="0" w:uiPriority="65" w:unhideWhenUsed="0"/>
+    <w:lsdException w:name="Medium List 2 Accent 2" w:semiHidden="0" w:uiPriority="66" w:unhideWhenUsed="0"/>
+    <w:lsdException w:name="Medium Grid 1 Accent 2" w:semiHidden="0" w:uiPriority="67" w:unhideWhenUsed="0"/>
+    <w:lsdException w:name="Medium Grid 2 Accent 2" w:semiHidden="0" w:uiPriority="68" w:unhideWhenUsed="0"/>
+    <w:lsdException w:name="Medium Grid 3 Accent 2" w:semiHidden="0" w:uiPriority="69" w:unhideWhenUsed="0"/>
+    <w:lsdException w:name="Dark List Accent 2" w:semiHidden="0" w:uiPriority="70" w:unhideWhenUsed="0"/>
+    <w:lsdException w:name="Colorful Shading Accent 2" w:semiHidden="0" w:uiPriority="71" w:unhideWhenUsed="0"/>
+    <w:lsdException w:name="Colorful List Accent 2" w:semiHidden="0" w:uiPriority="72" w:unhideWhenUsed="0"/>
+    <w:lsdException w:name="Colorful Grid Accent 2" w:semiHidden="0" w:uiPriority="73" w:unhideWhenUsed="0"/>
+    <w:lsdException w:name="Light Shading Accent 3" w:semiHidden="0" w:uiPriority="60" w:unhideWhenUsed="0"/>
+    <w:lsdException w:name="Light List Accent 3" w:semiHidden="0" w:uiPriority="61" w:unhideWhenUsed="0"/>
+    <w:lsdException w:name="Light Grid Accent 3" w:semiHidden="0" w:uiPriority="62" w:unhideWhenUsed="0"/>
+    <w:lsdException w:name="Medium Shading 1 Accent 3" w:semiHidden="0" w:uiPriority="63" w:unhideWhenUsed="0"/>
+    <w:lsdException w:name="Medium Shading 2 Accent 3" w:semiHidden="0" w:uiPriority="64" w:unhideWhenUsed="0"/>
+    <w:lsdException w:name="Medium List 1 Accent 3" w:semiHidden="0" w:uiPriority="65" w:unhideWhenUsed="0"/>
+    <w:lsdException w:name="Medium List 2 Accent 3" w:semiHidden="0" w:uiPriority="66" w:unhideWhenUsed="0"/>
+    <w:lsdException w:name="Medium Grid 1 Accent 3" w:semiHidden="0" w:uiPriority="67" w:unhideWhenUsed="0"/>
+    <w:lsdException w:name="Medium Grid 2 Accent 3" w:semiHidden="0" w:uiPriority="68" w:unhideWhenUsed="0"/>
+    <w:lsdException w:name="Medium Grid 3 Accent 3" w:semiHidden="0" w:uiPriority="69" w:unhideWhenUsed="0"/>
+    <w:lsdException w:name="Dark List Accent 3" w:semiHidden="0" w:uiPriority="70" w:unhideWhenUsed="0"/>
+    <w:lsdException w:name="Colorful Shading Accent 3" w:semiHidden="0" w:uiPriority="71" w:unhideWhenUsed="0"/>
+    <w:lsdException w:name="Colorful List Accent 3" w:semiHidden="0" w:uiPriority="72" w:unhideWhenUsed="0"/>
+    <w:lsdException w:name="Colorful Grid Accent 3" w:semiHidden="0" w:uiPriority="73" w:unhideWhenUsed="0"/>
+    <w:lsdException w:name="Light Shading Accent 4" w:semiHidden="0" w:uiPriority="60" w:unhideWhenUsed="0"/>
+    <w:lsdException w:name="Light List Accent 4" w:semiHidden="0" w:uiPriority="61" w:unhideWhenUsed="0"/>
+    <w:lsdException w:name="Light Grid Accent 4" w:semiHidden="0" w:uiPriority="62" w:unhideWhenUsed="0"/>
+    <w:lsdException w:name="Medium Shading 1 Accent 4" w:semiHidden="0" w:uiPriority="63" w:unhideWhenUsed="0"/>
+    <w:lsdException w:name="Medium Shading 2 Accent 4" w:semiHidden="0" w:uiPriority="64" w:unhideWhenUsed="0"/>
+    <w:lsdException w:name="Medium List 1 Accent 4" w:semiHidden="0" w:uiPriority="65" w:unhideWhenUsed="0"/>
+    <w:lsdException w:name="Medium List 2 Accent 4" w:semiHidden="0" w:uiPriority="66" w:unhideWhenUsed="0"/>
+    <w:lsdException w:name="Medium Grid 1 Accent 4" w:semiHidden="0" w:uiPriority="67" w:unhideWhenUsed="0"/>
+    <w:lsdException w:name="Medium Grid 2 Accent 4" w:semiHidden="0" w:uiPriority="68" w:unhideWhenUsed="0"/>
+    <w:lsdException w:name="Medium Grid 3 Accent 4" w:semiHidden="0" w:uiPriority="69" w:unhideWhenUsed="0"/>
+    <w:lsdException w:name="Dark List Accent 4" w:semiHidden="0" w:uiPriority="70" w:unhideWhenUsed="0"/>
+    <w:lsdException w:name="Colorful Shading Accent 4" w:semiHidden="0" w:uiPriority="71" w:unhideWhenUsed="0"/>
+    <w:lsdException w:name="Colorful List Accent 4" w:semiHidden="0" w:uiPriority="72" w:unhideWhenUsed="0"/>
+    <w:lsdException w:name="Colorful Grid Accent 4" w:semiHidden="0" w:uiPriority="73" w:unhideWhenUsed="0"/>
+    <w:lsdException w:name="Light Shading Accent 5" w:semiHidden="0" w:uiPriority="60" w:unhideWhenUsed="0"/>
+    <w:lsdException w:name="Light List Accent 5" w:semiHidden="0" w:uiPriority="61" w:unhideWhenUsed="0"/>
+    <w:lsdException w:name="Light Grid Accent 5" w:semiHidden="0" w:uiPriority="62" w:unhideWhenUsed="0"/>
+    <w:lsdException w:name="Medium Shading 1 Accent 5" w:semiHidden="0" w:uiPriority="63" w:unhideWhenUsed="0"/>
+    <w:lsdException w:name="Medium Shading 2 Accent 5" w:semiHidden="0" w:uiPriority="64" w:unhideWhenUsed="0"/>
+    <w:lsdException w:name="Medium List 1 Accent 5" w:semiHidden="0" w:uiPriority="65" w:unhideWhenUsed="0"/>
+    <w:lsdException w:name="Medium List 2 Accent 5" w:semiHidden="0" w:uiPriority="66" w:unhideWhenUsed="0"/>
+    <w:lsdException w:name="Medium Grid 1 Accent 5" w:semiHidden="0" w:uiPriority="67" w:unhideWhenUsed="0"/>
+    <w:lsdException w:name="Medium Grid 2 Accent 5" w:semiHidden="0" w:uiPriority="68" w:unhideWhenUsed="0"/>
+    <w:lsdException w:name="Medium Grid 3 Accent 5" w:semiHidden="0" w:uiPriority="69" w:unhideWhenUsed="0"/>
+    <w:lsdException w:name="Dark List Accent 5" w:semiHidden="0" w:uiPriority="70" w:unhideWhenUsed="0"/>
+    <w:lsdException w:name="Colorful Shading Accent 5" w:semiHidden="0" w:uiPriority="71" w:unhideWhenUsed="0"/>
+    <w:lsdException w:name="Colorful List Accent 5" w:semiHidden="0" w:uiPriority="72" w:unhideWhenUsed="0"/>
+    <w:lsdException w:name="Colorful Grid Accent 5" w:semiHidden="0" w:uiPriority="73" w:unhideWhenUsed="0"/>
+    <w:lsdException w:name="Light Shading Accent 6" w:semiHidden="0" w:uiPriority="60" w:unhideWhenUsed="0"/>
+    <w:lsdException w:name="Light List Accent 6" w:semiHidden="0" w:uiPriority="61" w:unhideWhenUsed="0"/>
+    <w:lsdException w:name="Light Grid Accent 6" w:semiHidden="0" w:uiPriority="62" w:unhideWhenUsed="0"/>
+    <w:lsdException w:name="Medium Shading 1 Accent 6" w:semiHidden="0" w:uiPriority="63" w:unhideWhenUsed="0"/>
+    <w:lsdException w:name="Medium Shading 2 Accent 6" w:semiHidden="0" w:uiPriority="64" w:unhideWhenUsed="0"/>
+    <w:lsdException w:name="Medium List 1 Accent 6" w:semiHidden="0" w:uiPriority="65" w:unhideWhenUsed="0"/>
+    <w:lsdException w:name="Medium List 2 Accent 6" w:semiHidden="0" w:uiPriority="66" w:unhideWhenUsed="0"/>
+    <w:lsdException w:name="Medium Grid 1 Accent 6" w:semiHidden="0" w:uiPriority="67" w:unhideWhenUsed="0"/>
+    <w:lsdException w:name="Medium Grid 2 Accent 6" w:semiHidden="0" w:uiPriority="68" w:unhideWhenUsed="0"/>
+    <w:lsdException w:name="Medium Grid 3 Accent 6" w:semiHidden="0" w:uiPriority="69" w:unhideWhenUsed="0"/>
+    <w:lsdException w:name="Dark List Accent 6" w:semiHidden="0" w:uiPriority="70" w:unhideWhenUsed="0"/>
+    <w:lsdException w:name="Colorful Shading Accent 6" w:semiHidden="0" w:uiPriority="71" w:unhideWhenUsed="0"/>
+    <w:lsdException w:name="Colorful List Accent 6" w:semiHidden="0" w:uiPriority="72" w:unhideWhenUsed="0"/>
+    <w:lsdException w:name="Colorful Grid Accent 6" w:semiHidden="0" w:uiPriority="73" w:unhideWhenUsed="0"/>
+    <w:lsdException w:name="Subtle Emphasis" w:semiHidden="0" w:uiPriority="19" w:unhideWhenUsed="0" w:qFormat="1"/>
+    <w:lsdException w:name="Intense Emphasis" w:semiHidden="0" w:uiPriority="21" w:unhideWhenUsed="0" w:qFormat="1"/>
+    <w:lsdException w:name="Subtle Reference" w:semiHidden="0" w:uiPriority="31" w:unhideWhenUsed="0" w:qFormat="1"/>
+    <w:lsdException w:name="Intense Reference" w:semiHidden="0" w:uiPriority="32" w:unhideWhenUsed="0" w:qFormat="1"/>
+    <w:lsdException w:name="Book Title" w:semiHidden="0" w:uiPriority="33" w:unhideWhenUsed="0" w:qFormat="1"/>
+    <w:lsdException w:name="Bibliography" w:uiPriority="37"/>
+    <w:lsdException w:name="TOC Heading" w:uiPriority="39" w:qFormat="1"/>
   </w:latentStyles>
   <w:style w:type="paragraph" w:default="1" w:styleId="Normal">
     <w:name w:val="Normal"/>
@@ -4148,7 +5174,6 @@
     <w:name w:val="Hyperlink"/>
     <w:basedOn w:val="Policepardfaut"/>
     <w:uiPriority w:val="99"/>
-    <w:semiHidden/>
     <w:unhideWhenUsed/>
     <w:rPr>
       <w:color w:val="0000FF" w:themeColor="hyperlink"/>
@@ -4316,7 +5341,6 @@
       <w:szCs w:val="22"/>
     </w:rPr>
     <w:tblPr>
-      <w:tblInd w:w="0" w:type="nil"/>
       <w:tblBorders>
         <w:top w:val="single" w:sz="4" w:space="0" w:color="auto"/>
         <w:left w:val="single" w:sz="4" w:space="0" w:color="auto"/>
@@ -4325,6 +5349,458 @@
         <w:insideH w:val="single" w:sz="4" w:space="0" w:color="auto"/>
         <w:insideV w:val="single" w:sz="4" w:space="0" w:color="auto"/>
       </w:tblBorders>
+      <w:tblCellMar>
+        <w:top w:w="0" w:type="dxa"/>
+        <w:left w:w="108" w:type="dxa"/>
+        <w:bottom w:w="0" w:type="dxa"/>
+        <w:right w:w="108" w:type="dxa"/>
+      </w:tblCellMar>
+    </w:tblPr>
+  </w:style>
+</w:styles>
+</file>
+
+<file path=word/stylesWithEffects.xml><?xml version="1.0" encoding="utf-8"?>
+<w:styles xmlns:wpc="http://schemas.microsoft.com/office/word/2010/wordprocessingCanvas" xmlns:mc="http://schemas.openxmlformats.org/markup-compatibility/2006" xmlns:o="urn:schemas-microsoft-com:office:office" xmlns:r="http://schemas.openxmlformats.org/officeDocument/2006/relationships" xmlns:m="http://schemas.openxmlformats.org/officeDocument/2006/math" xmlns:v="urn:schemas-microsoft-com:vml" xmlns:wp14="http://schemas.microsoft.com/office/word/2010/wordprocessingDrawing" xmlns:wp="http://schemas.openxmlformats.org/drawingml/2006/wordprocessingDrawing" xmlns:w10="urn:schemas-microsoft-com:office:word" xmlns:w="http://schemas.openxmlformats.org/wordprocessingml/2006/main" xmlns:w14="http://schemas.microsoft.com/office/word/2010/wordml" xmlns:wpg="http://schemas.microsoft.com/office/word/2010/wordprocessingGroup" xmlns:wpi="http://schemas.microsoft.com/office/word/2010/wordprocessingInk" xmlns:wne="http://schemas.microsoft.com/office/word/2006/wordml" xmlns:wps="http://schemas.microsoft.com/office/word/2010/wordprocessingShape" mc:Ignorable="w14 wp14">
+  <w:docDefaults>
+    <w:rPrDefault>
+      <w:rPr>
+        <w:rFonts w:asciiTheme="minorHAnsi" w:eastAsiaTheme="minorHAnsi" w:hAnsiTheme="minorHAnsi" w:cstheme="minorBidi"/>
+        <w:lang w:val="fr-FR" w:eastAsia="en-US" w:bidi="ar-SA"/>
+      </w:rPr>
+    </w:rPrDefault>
+    <w:pPrDefault/>
+  </w:docDefaults>
+  <w:latentStyles w:defLockedState="0" w:defUIPriority="99" w:defSemiHidden="1" w:defUnhideWhenUsed="1" w:defQFormat="0" w:count="267">
+    <w:lsdException w:name="Normal" w:semiHidden="0" w:uiPriority="0" w:unhideWhenUsed="0" w:qFormat="1"/>
+    <w:lsdException w:name="heading 1" w:semiHidden="0" w:uiPriority="9" w:unhideWhenUsed="0" w:qFormat="1"/>
+    <w:lsdException w:name="heading 2" w:uiPriority="9" w:qFormat="1"/>
+    <w:lsdException w:name="heading 3" w:uiPriority="9" w:qFormat="1"/>
+    <w:lsdException w:name="heading 4" w:uiPriority="9" w:qFormat="1"/>
+    <w:lsdException w:name="heading 5" w:uiPriority="9" w:qFormat="1"/>
+    <w:lsdException w:name="heading 6" w:uiPriority="9" w:qFormat="1"/>
+    <w:lsdException w:name="heading 7" w:uiPriority="9" w:qFormat="1"/>
+    <w:lsdException w:name="heading 8" w:uiPriority="9" w:qFormat="1"/>
+    <w:lsdException w:name="heading 9" w:uiPriority="9" w:qFormat="1"/>
+    <w:lsdException w:name="toc 1" w:uiPriority="39"/>
+    <w:lsdException w:name="toc 2" w:uiPriority="39"/>
+    <w:lsdException w:name="toc 3" w:uiPriority="39"/>
+    <w:lsdException w:name="toc 4" w:uiPriority="39"/>
+    <w:lsdException w:name="toc 5" w:uiPriority="39"/>
+    <w:lsdException w:name="toc 6" w:uiPriority="39"/>
+    <w:lsdException w:name="toc 7" w:uiPriority="39"/>
+    <w:lsdException w:name="toc 8" w:uiPriority="39"/>
+    <w:lsdException w:name="toc 9" w:uiPriority="39"/>
+    <w:lsdException w:name="caption" w:uiPriority="35" w:qFormat="1"/>
+    <w:lsdException w:name="Title" w:semiHidden="0" w:uiPriority="10" w:unhideWhenUsed="0" w:qFormat="1"/>
+    <w:lsdException w:name="Default Paragraph Font" w:uiPriority="1"/>
+    <w:lsdException w:name="Subtitle" w:semiHidden="0" w:uiPriority="11" w:unhideWhenUsed="0" w:qFormat="1"/>
+    <w:lsdException w:name="Strong" w:semiHidden="0" w:uiPriority="22" w:unhideWhenUsed="0" w:qFormat="1"/>
+    <w:lsdException w:name="Emphasis" w:semiHidden="0" w:uiPriority="20" w:unhideWhenUsed="0" w:qFormat="1"/>
+    <w:lsdException w:name="Table Grid" w:semiHidden="0" w:uiPriority="59" w:unhideWhenUsed="0"/>
+    <w:lsdException w:name="Placeholder Text" w:unhideWhenUsed="0"/>
+    <w:lsdException w:name="No Spacing" w:semiHidden="0" w:uiPriority="1" w:unhideWhenUsed="0" w:qFormat="1"/>
+    <w:lsdException w:name="Light Shading" w:semiHidden="0" w:uiPriority="60" w:unhideWhenUsed="0"/>
+    <w:lsdException w:name="Light List" w:semiHidden="0" w:uiPriority="61" w:unhideWhenUsed="0"/>
+    <w:lsdException w:name="Light Grid" w:semiHidden="0" w:uiPriority="62" w:unhideWhenUsed="0"/>
+    <w:lsdException w:name="Medium Shading 1" w:semiHidden="0" w:uiPriority="63" w:unhideWhenUsed="0"/>
+    <w:lsdException w:name="Medium Shading 2" w:semiHidden="0" w:uiPriority="64" w:unhideWhenUsed="0"/>
+    <w:lsdException w:name="Medium List 1" w:semiHidden="0" w:uiPriority="65" w:unhideWhenUsed="0"/>
+    <w:lsdException w:name="Medium List 2" w:semiHidden="0" w:uiPriority="66" w:unhideWhenUsed="0"/>
+    <w:lsdException w:name="Medium Grid 1" w:semiHidden="0" w:uiPriority="67" w:unhideWhenUsed="0"/>
+    <w:lsdException w:name="Medium Grid 2" w:semiHidden="0" w:uiPriority="68" w:unhideWhenUsed="0"/>
+    <w:lsdException w:name="Medium Grid 3" w:semiHidden="0" w:uiPriority="69" w:unhideWhenUsed="0"/>
+    <w:lsdException w:name="Dark List" w:semiHidden="0" w:uiPriority="70" w:unhideWhenUsed="0"/>
+    <w:lsdException w:name="Colorful Shading" w:semiHidden="0" w:uiPriority="71" w:unhideWhenUsed="0"/>
+    <w:lsdException w:name="Colorful List" w:semiHidden="0" w:uiPriority="72" w:unhideWhenUsed="0"/>
+    <w:lsdException w:name="Colorful Grid" w:semiHidden="0" w:uiPriority="73" w:unhideWhenUsed="0"/>
+    <w:lsdException w:name="Light Shading Accent 1" w:semiHidden="0" w:uiPriority="60" w:unhideWhenUsed="0"/>
+    <w:lsdException w:name="Light List Accent 1" w:semiHidden="0" w:uiPriority="61" w:unhideWhenUsed="0"/>
+    <w:lsdException w:name="Light Grid Accent 1" w:semiHidden="0" w:uiPriority="62" w:unhideWhenUsed="0"/>
+    <w:lsdException w:name="Medium Shading 1 Accent 1" w:semiHidden="0" w:uiPriority="63" w:unhideWhenUsed="0"/>
+    <w:lsdException w:name="Medium Shading 2 Accent 1" w:semiHidden="0" w:uiPriority="64" w:unhideWhenUsed="0"/>
+    <w:lsdException w:name="Medium List 1 Accent 1" w:semiHidden="0" w:uiPriority="65" w:unhideWhenUsed="0"/>
+    <w:lsdException w:name="Revision" w:unhideWhenUsed="0"/>
+    <w:lsdException w:name="List Paragraph" w:semiHidden="0" w:uiPriority="34" w:unhideWhenUsed="0" w:qFormat="1"/>
+    <w:lsdException w:name="Quote" w:semiHidden="0" w:uiPriority="29" w:unhideWhenUsed="0" w:qFormat="1"/>
+    <w:lsdException w:name="Intense Quote" w:semiHidden="0" w:uiPriority="30" w:unhideWhenUsed="0" w:qFormat="1"/>
+    <w:lsdException w:name="Medium List 2 Accent 1" w:semiHidden="0" w:uiPriority="66" w:unhideWhenUsed="0"/>
+    <w:lsdException w:name="Medium Grid 1 Accent 1" w:semiHidden="0" w:uiPriority="67" w:unhideWhenUsed="0"/>
+    <w:lsdException w:name="Medium Grid 2 Accent 1" w:semiHidden="0" w:uiPriority="68" w:unhideWhenUsed="0"/>
+    <w:lsdException w:name="Medium Grid 3 Accent 1" w:semiHidden="0" w:uiPriority="69" w:unhideWhenUsed="0"/>
+    <w:lsdException w:name="Dark List Accent 1" w:semiHidden="0" w:uiPriority="70" w:unhideWhenUsed="0"/>
+    <w:lsdException w:name="Colorful Shading Accent 1" w:semiHidden="0" w:uiPriority="71" w:unhideWhenUsed="0"/>
+    <w:lsdException w:name="Colorful List Accent 1" w:semiHidden="0" w:uiPriority="72" w:unhideWhenUsed="0"/>
+    <w:lsdException w:name="Colorful Grid Accent 1" w:semiHidden="0" w:uiPriority="73" w:unhideWhenUsed="0"/>
+    <w:lsdException w:name="Light Shading Accent 2" w:semiHidden="0" w:uiPriority="60" w:unhideWhenUsed="0"/>
+    <w:lsdException w:name="Light List Accent 2" w:semiHidden="0" w:uiPriority="61" w:unhideWhenUsed="0"/>
+    <w:lsdException w:name="Light Grid Accent 2" w:semiHidden="0" w:uiPriority="62" w:unhideWhenUsed="0"/>
+    <w:lsdException w:name="Medium Shading 1 Accent 2" w:semiHidden="0" w:uiPriority="63" w:unhideWhenUsed="0"/>
+    <w:lsdException w:name="Medium Shading 2 Accent 2" w:semiHidden="0" w:uiPriority="64" w:unhideWhenUsed="0"/>
+    <w:lsdException w:name="Medium List 1 Accent 2" w:semiHidden="0" w:uiPriority="65" w:unhideWhenUsed="0"/>
+    <w:lsdException w:name="Medium List 2 Accent 2" w:semiHidden="0" w:uiPriority="66" w:unhideWhenUsed="0"/>
+    <w:lsdException w:name="Medium Grid 1 Accent 2" w:semiHidden="0" w:uiPriority="67" w:unhideWhenUsed="0"/>
+    <w:lsdException w:name="Medium Grid 2 Accent 2" w:semiHidden="0" w:uiPriority="68" w:unhideWhenUsed="0"/>
+    <w:lsdException w:name="Medium Grid 3 Accent 2" w:semiHidden="0" w:uiPriority="69" w:unhideWhenUsed="0"/>
+    <w:lsdException w:name="Dark List Accent 2" w:semiHidden="0" w:uiPriority="70" w:unhideWhenUsed="0"/>
+    <w:lsdException w:name="Colorful Shading Accent 2" w:semiHidden="0" w:uiPriority="71" w:unhideWhenUsed="0"/>
+    <w:lsdException w:name="Colorful List Accent 2" w:semiHidden="0" w:uiPriority="72" w:unhideWhenUsed="0"/>
+    <w:lsdException w:name="Colorful Grid Accent 2" w:semiHidden="0" w:uiPriority="73" w:unhideWhenUsed="0"/>
+    <w:lsdException w:name="Light Shading Accent 3" w:semiHidden="0" w:uiPriority="60" w:unhideWhenUsed="0"/>
+    <w:lsdException w:name="Light List Accent 3" w:semiHidden="0" w:uiPriority="61" w:unhideWhenUsed="0"/>
+    <w:lsdException w:name="Light Grid Accent 3" w:semiHidden="0" w:uiPriority="62" w:unhideWhenUsed="0"/>
+    <w:lsdException w:name="Medium Shading 1 Accent 3" w:semiHidden="0" w:uiPriority="63" w:unhideWhenUsed="0"/>
+    <w:lsdException w:name="Medium Shading 2 Accent 3" w:semiHidden="0" w:uiPriority="64" w:unhideWhenUsed="0"/>
+    <w:lsdException w:name="Medium List 1 Accent 3" w:semiHidden="0" w:uiPriority="65" w:unhideWhenUsed="0"/>
+    <w:lsdException w:name="Medium List 2 Accent 3" w:semiHidden="0" w:uiPriority="66" w:unhideWhenUsed="0"/>
+    <w:lsdException w:name="Medium Grid 1 Accent 3" w:semiHidden="0" w:uiPriority="67" w:unhideWhenUsed="0"/>
+    <w:lsdException w:name="Medium Grid 2 Accent 3" w:semiHidden="0" w:uiPriority="68" w:unhideWhenUsed="0"/>
+    <w:lsdException w:name="Medium Grid 3 Accent 3" w:semiHidden="0" w:uiPriority="69" w:unhideWhenUsed="0"/>
+    <w:lsdException w:name="Dark List Accent 3" w:semiHidden="0" w:uiPriority="70" w:unhideWhenUsed="0"/>
+    <w:lsdException w:name="Colorful Shading Accent 3" w:semiHidden="0" w:uiPriority="71" w:unhideWhenUsed="0"/>
+    <w:lsdException w:name="Colorful List Accent 3" w:semiHidden="0" w:uiPriority="72" w:unhideWhenUsed="0"/>
+    <w:lsdException w:name="Colorful Grid Accent 3" w:semiHidden="0" w:uiPriority="73" w:unhideWhenUsed="0"/>
+    <w:lsdException w:name="Light Shading Accent 4" w:semiHidden="0" w:uiPriority="60" w:unhideWhenUsed="0"/>
+    <w:lsdException w:name="Light List Accent 4" w:semiHidden="0" w:uiPriority="61" w:unhideWhenUsed="0"/>
+    <w:lsdException w:name="Light Grid Accent 4" w:semiHidden="0" w:uiPriority="62" w:unhideWhenUsed="0"/>
+    <w:lsdException w:name="Medium Shading 1 Accent 4" w:semiHidden="0" w:uiPriority="63" w:unhideWhenUsed="0"/>
+    <w:lsdException w:name="Medium Shading 2 Accent 4" w:semiHidden="0" w:uiPriority="64" w:unhideWhenUsed="0"/>
+    <w:lsdException w:name="Medium List 1 Accent 4" w:semiHidden="0" w:uiPriority="65" w:unhideWhenUsed="0"/>
+    <w:lsdException w:name="Medium List 2 Accent 4" w:semiHidden="0" w:uiPriority="66" w:unhideWhenUsed="0"/>
+    <w:lsdException w:name="Medium Grid 1 Accent 4" w:semiHidden="0" w:uiPriority="67" w:unhideWhenUsed="0"/>
+    <w:lsdException w:name="Medium Grid 2 Accent 4" w:semiHidden="0" w:uiPriority="68" w:unhideWhenUsed="0"/>
+    <w:lsdException w:name="Medium Grid 3 Accent 4" w:semiHidden="0" w:uiPriority="69" w:unhideWhenUsed="0"/>
+    <w:lsdException w:name="Dark List Accent 4" w:semiHidden="0" w:uiPriority="70" w:unhideWhenUsed="0"/>
+    <w:lsdException w:name="Colorful Shading Accent 4" w:semiHidden="0" w:uiPriority="71" w:unhideWhenUsed="0"/>
+    <w:lsdException w:name="Colorful List Accent 4" w:semiHidden="0" w:uiPriority="72" w:unhideWhenUsed="0"/>
+    <w:lsdException w:name="Colorful Grid Accent 4" w:semiHidden="0" w:uiPriority="73" w:unhideWhenUsed="0"/>
+    <w:lsdException w:name="Light Shading Accent 5" w:semiHidden="0" w:uiPriority="60" w:unhideWhenUsed="0"/>
+    <w:lsdException w:name="Light List Accent 5" w:semiHidden="0" w:uiPriority="61" w:unhideWhenUsed="0"/>
+    <w:lsdException w:name="Light Grid Accent 5" w:semiHidden="0" w:uiPriority="62" w:unhideWhenUsed="0"/>
+    <w:lsdException w:name="Medium Shading 1 Accent 5" w:semiHidden="0" w:uiPriority="63" w:unhideWhenUsed="0"/>
+    <w:lsdException w:name="Medium Shading 2 Accent 5" w:semiHidden="0" w:uiPriority="64" w:unhideWhenUsed="0"/>
+    <w:lsdException w:name="Medium List 1 Accent 5" w:semiHidden="0" w:uiPriority="65" w:unhideWhenUsed="0"/>
+    <w:lsdException w:name="Medium List 2 Accent 5" w:semiHidden="0" w:uiPriority="66" w:unhideWhenUsed="0"/>
+    <w:lsdException w:name="Medium Grid 1 Accent 5" w:semiHidden="0" w:uiPriority="67" w:unhideWhenUsed="0"/>
+    <w:lsdException w:name="Medium Grid 2 Accent 5" w:semiHidden="0" w:uiPriority="68" w:unhideWhenUsed="0"/>
+    <w:lsdException w:name="Medium Grid 3 Accent 5" w:semiHidden="0" w:uiPriority="69" w:unhideWhenUsed="0"/>
+    <w:lsdException w:name="Dark List Accent 5" w:semiHidden="0" w:uiPriority="70" w:unhideWhenUsed="0"/>
+    <w:lsdException w:name="Colorful Shading Accent 5" w:semiHidden="0" w:uiPriority="71" w:unhideWhenUsed="0"/>
+    <w:lsdException w:name="Colorful List Accent 5" w:semiHidden="0" w:uiPriority="72" w:unhideWhenUsed="0"/>
+    <w:lsdException w:name="Colorful Grid Accent 5" w:semiHidden="0" w:uiPriority="73" w:unhideWhenUsed="0"/>
+    <w:lsdException w:name="Light Shading Accent 6" w:semiHidden="0" w:uiPriority="60" w:unhideWhenUsed="0"/>
+    <w:lsdException w:name="Light List Accent 6" w:semiHidden="0" w:uiPriority="61" w:unhideWhenUsed="0"/>
+    <w:lsdException w:name="Light Grid Accent 6" w:semiHidden="0" w:uiPriority="62" w:unhideWhenUsed="0"/>
+    <w:lsdException w:name="Medium Shading 1 Accent 6" w:semiHidden="0" w:uiPriority="63" w:unhideWhenUsed="0"/>
+    <w:lsdException w:name="Medium Shading 2 Accent 6" w:semiHidden="0" w:uiPriority="64" w:unhideWhenUsed="0"/>
+    <w:lsdException w:name="Medium List 1 Accent 6" w:semiHidden="0" w:uiPriority="65" w:unhideWhenUsed="0"/>
+    <w:lsdException w:name="Medium List 2 Accent 6" w:semiHidden="0" w:uiPriority="66" w:unhideWhenUsed="0"/>
+    <w:lsdException w:name="Medium Grid 1 Accent 6" w:semiHidden="0" w:uiPriority="67" w:unhideWhenUsed="0"/>
+    <w:lsdException w:name="Medium Grid 2 Accent 6" w:semiHidden="0" w:uiPriority="68" w:unhideWhenUsed="0"/>
+    <w:lsdException w:name="Medium Grid 3 Accent 6" w:semiHidden="0" w:uiPriority="69" w:unhideWhenUsed="0"/>
+    <w:lsdException w:name="Dark List Accent 6" w:semiHidden="0" w:uiPriority="70" w:unhideWhenUsed="0"/>
+    <w:lsdException w:name="Colorful Shading Accent 6" w:semiHidden="0" w:uiPriority="71" w:unhideWhenUsed="0"/>
+    <w:lsdException w:name="Colorful List Accent 6" w:semiHidden="0" w:uiPriority="72" w:unhideWhenUsed="0"/>
+    <w:lsdException w:name="Colorful Grid Accent 6" w:semiHidden="0" w:uiPriority="73" w:unhideWhenUsed="0"/>
+    <w:lsdException w:name="Subtle Emphasis" w:semiHidden="0" w:uiPriority="19" w:unhideWhenUsed="0" w:qFormat="1"/>
+    <w:lsdException w:name="Intense Emphasis" w:semiHidden="0" w:uiPriority="21" w:unhideWhenUsed="0" w:qFormat="1"/>
+    <w:lsdException w:name="Subtle Reference" w:semiHidden="0" w:uiPriority="31" w:unhideWhenUsed="0" w:qFormat="1"/>
+    <w:lsdException w:name="Intense Reference" w:semiHidden="0" w:uiPriority="32" w:unhideWhenUsed="0" w:qFormat="1"/>
+    <w:lsdException w:name="Book Title" w:semiHidden="0" w:uiPriority="33" w:unhideWhenUsed="0" w:qFormat="1"/>
+    <w:lsdException w:name="Bibliography" w:uiPriority="37"/>
+    <w:lsdException w:name="TOC Heading" w:uiPriority="39" w:qFormat="1"/>
+  </w:latentStyles>
+  <w:style w:type="paragraph" w:default="1" w:styleId="Normal">
+    <w:name w:val="Normal"/>
+    <w:qFormat/>
+    <w:pPr>
+      <w:spacing w:after="200" w:line="276" w:lineRule="auto"/>
+    </w:pPr>
+    <w:rPr>
+      <w:sz w:val="22"/>
+      <w:szCs w:val="22"/>
+    </w:rPr>
+  </w:style>
+  <w:style w:type="paragraph" w:styleId="Titre1">
+    <w:name w:val="heading 1"/>
+    <w:basedOn w:val="Normal"/>
+    <w:next w:val="Normal"/>
+    <w:link w:val="Titre1Car"/>
+    <w:uiPriority w:val="9"/>
+    <w:qFormat/>
+    <w:pPr>
+      <w:keepNext/>
+      <w:keepLines/>
+      <w:spacing w:before="480" w:after="0"/>
+      <w:outlineLvl w:val="0"/>
+    </w:pPr>
+    <w:rPr>
+      <w:rFonts w:asciiTheme="majorHAnsi" w:eastAsiaTheme="majorEastAsia" w:hAnsiTheme="majorHAnsi" w:cstheme="majorBidi"/>
+      <w:b/>
+      <w:bCs/>
+      <w:color w:val="365F91" w:themeColor="accent1" w:themeShade="BF"/>
+      <w:sz w:val="28"/>
+      <w:szCs w:val="28"/>
+    </w:rPr>
+  </w:style>
+  <w:style w:type="paragraph" w:styleId="Titre2">
+    <w:name w:val="heading 2"/>
+    <w:basedOn w:val="Normal"/>
+    <w:next w:val="Normal"/>
+    <w:link w:val="Titre2Car"/>
+    <w:uiPriority w:val="9"/>
+    <w:semiHidden/>
+    <w:unhideWhenUsed/>
+    <w:qFormat/>
+    <w:pPr>
+      <w:keepNext/>
+      <w:keepLines/>
+      <w:spacing w:before="200" w:after="0"/>
+      <w:outlineLvl w:val="1"/>
+    </w:pPr>
+    <w:rPr>
+      <w:rFonts w:asciiTheme="majorHAnsi" w:eastAsiaTheme="majorEastAsia" w:hAnsiTheme="majorHAnsi" w:cstheme="majorBidi"/>
+      <w:b/>
+      <w:bCs/>
+      <w:color w:val="4F81BD" w:themeColor="accent1"/>
+      <w:sz w:val="26"/>
+      <w:szCs w:val="26"/>
+    </w:rPr>
+  </w:style>
+  <w:style w:type="paragraph" w:styleId="Titre3">
+    <w:name w:val="heading 3"/>
+    <w:basedOn w:val="Normal"/>
+    <w:next w:val="Normal"/>
+    <w:link w:val="Titre3Car"/>
+    <w:uiPriority w:val="9"/>
+    <w:semiHidden/>
+    <w:unhideWhenUsed/>
+    <w:qFormat/>
+    <w:pPr>
+      <w:keepNext/>
+      <w:keepLines/>
+      <w:spacing w:before="200" w:after="0"/>
+      <w:outlineLvl w:val="2"/>
+    </w:pPr>
+    <w:rPr>
+      <w:rFonts w:asciiTheme="majorHAnsi" w:eastAsiaTheme="majorEastAsia" w:hAnsiTheme="majorHAnsi" w:cstheme="majorBidi"/>
+      <w:b/>
+      <w:bCs/>
+      <w:color w:val="4F81BD" w:themeColor="accent1"/>
+    </w:rPr>
+  </w:style>
+  <w:style w:type="character" w:default="1" w:styleId="Policepardfaut">
+    <w:name w:val="Default Paragraph Font"/>
+    <w:uiPriority w:val="1"/>
+    <w:semiHidden/>
+    <w:unhideWhenUsed/>
+  </w:style>
+  <w:style w:type="table" w:default="1" w:styleId="TableauNormal">
+    <w:name w:val="Normal Table"/>
+    <w:uiPriority w:val="99"/>
+    <w:semiHidden/>
+    <w:unhideWhenUsed/>
+    <w:tblPr>
+      <w:tblInd w:w="0" w:type="dxa"/>
+      <w:tblCellMar>
+        <w:top w:w="0" w:type="dxa"/>
+        <w:left w:w="108" w:type="dxa"/>
+        <w:bottom w:w="0" w:type="dxa"/>
+        <w:right w:w="108" w:type="dxa"/>
+      </w:tblCellMar>
+    </w:tblPr>
+  </w:style>
+  <w:style w:type="numbering" w:default="1" w:styleId="Aucuneliste">
+    <w:name w:val="No List"/>
+    <w:uiPriority w:val="99"/>
+    <w:semiHidden/>
+    <w:unhideWhenUsed/>
+  </w:style>
+  <w:style w:type="character" w:styleId="Lienhypertexte">
+    <w:name w:val="Hyperlink"/>
+    <w:basedOn w:val="Policepardfaut"/>
+    <w:uiPriority w:val="99"/>
+    <w:unhideWhenUsed/>
+    <w:rPr>
+      <w:color w:val="0000FF" w:themeColor="hyperlink"/>
+      <w:u w:val="single"/>
+    </w:rPr>
+  </w:style>
+  <w:style w:type="character" w:styleId="Lienhypertextesuivivisit">
+    <w:name w:val="FollowedHyperlink"/>
+    <w:basedOn w:val="Policepardfaut"/>
+    <w:uiPriority w:val="99"/>
+    <w:semiHidden/>
+    <w:unhideWhenUsed/>
+    <w:rPr>
+      <w:color w:val="800080" w:themeColor="followedHyperlink"/>
+      <w:u w:val="single"/>
+    </w:rPr>
+  </w:style>
+  <w:style w:type="character" w:customStyle="1" w:styleId="Titre1Car">
+    <w:name w:val="Titre 1 Car"/>
+    <w:basedOn w:val="Policepardfaut"/>
+    <w:link w:val="Titre1"/>
+    <w:uiPriority w:val="9"/>
+    <w:locked/>
+    <w:rPr>
+      <w:rFonts w:asciiTheme="majorHAnsi" w:eastAsiaTheme="majorEastAsia" w:hAnsiTheme="majorHAnsi" w:cstheme="majorBidi" w:hint="default"/>
+      <w:b/>
+      <w:bCs/>
+      <w:color w:val="365F91" w:themeColor="accent1" w:themeShade="BF"/>
+      <w:sz w:val="28"/>
+      <w:szCs w:val="28"/>
+    </w:rPr>
+  </w:style>
+  <w:style w:type="character" w:customStyle="1" w:styleId="Titre2Car">
+    <w:name w:val="Titre 2 Car"/>
+    <w:basedOn w:val="Policepardfaut"/>
+    <w:link w:val="Titre2"/>
+    <w:uiPriority w:val="9"/>
+    <w:semiHidden/>
+    <w:locked/>
+    <w:rPr>
+      <w:rFonts w:asciiTheme="majorHAnsi" w:eastAsiaTheme="majorEastAsia" w:hAnsiTheme="majorHAnsi" w:cstheme="majorBidi" w:hint="default"/>
+      <w:b/>
+      <w:bCs/>
+      <w:color w:val="4F81BD" w:themeColor="accent1"/>
+      <w:sz w:val="26"/>
+      <w:szCs w:val="26"/>
+    </w:rPr>
+  </w:style>
+  <w:style w:type="character" w:customStyle="1" w:styleId="Titre3Car">
+    <w:name w:val="Titre 3 Car"/>
+    <w:basedOn w:val="Policepardfaut"/>
+    <w:link w:val="Titre3"/>
+    <w:uiPriority w:val="9"/>
+    <w:semiHidden/>
+    <w:locked/>
+    <w:rPr>
+      <w:rFonts w:asciiTheme="majorHAnsi" w:eastAsiaTheme="majorEastAsia" w:hAnsiTheme="majorHAnsi" w:cstheme="majorBidi" w:hint="default"/>
+      <w:b/>
+      <w:bCs/>
+      <w:color w:val="4F81BD" w:themeColor="accent1"/>
+    </w:rPr>
+  </w:style>
+  <w:style w:type="paragraph" w:styleId="Lgende">
+    <w:name w:val="caption"/>
+    <w:basedOn w:val="Normal"/>
+    <w:next w:val="Normal"/>
+    <w:uiPriority w:val="35"/>
+    <w:semiHidden/>
+    <w:unhideWhenUsed/>
+    <w:qFormat/>
+    <w:pPr>
+      <w:spacing w:line="240" w:lineRule="auto"/>
+    </w:pPr>
+    <w:rPr>
+      <w:b/>
+      <w:bCs/>
+      <w:color w:val="4F81BD" w:themeColor="accent1"/>
+      <w:sz w:val="18"/>
+      <w:szCs w:val="18"/>
+    </w:rPr>
+  </w:style>
+  <w:style w:type="paragraph" w:styleId="Titre">
+    <w:name w:val="Title"/>
+    <w:basedOn w:val="Normal"/>
+    <w:next w:val="Normal"/>
+    <w:link w:val="TitreCar"/>
+    <w:uiPriority w:val="10"/>
+    <w:qFormat/>
+    <w:pPr>
+      <w:pBdr>
+        <w:bottom w:val="single" w:sz="8" w:space="4" w:color="4F81BD" w:themeColor="accent1"/>
+      </w:pBdr>
+      <w:spacing w:after="300" w:line="240" w:lineRule="auto"/>
+      <w:contextualSpacing/>
+    </w:pPr>
+    <w:rPr>
+      <w:rFonts w:asciiTheme="majorHAnsi" w:eastAsiaTheme="majorEastAsia" w:hAnsiTheme="majorHAnsi" w:cstheme="majorBidi"/>
+      <w:color w:val="17365D" w:themeColor="text2" w:themeShade="BF"/>
+      <w:spacing w:val="5"/>
+      <w:kern w:val="28"/>
+      <w:sz w:val="52"/>
+      <w:szCs w:val="52"/>
+    </w:rPr>
+  </w:style>
+  <w:style w:type="character" w:customStyle="1" w:styleId="TitreCar">
+    <w:name w:val="Titre Car"/>
+    <w:basedOn w:val="Policepardfaut"/>
+    <w:link w:val="Titre"/>
+    <w:uiPriority w:val="10"/>
+    <w:locked/>
+    <w:rPr>
+      <w:rFonts w:asciiTheme="majorHAnsi" w:eastAsiaTheme="majorEastAsia" w:hAnsiTheme="majorHAnsi" w:cstheme="majorBidi" w:hint="default"/>
+      <w:color w:val="17365D" w:themeColor="text2" w:themeShade="BF"/>
+      <w:spacing w:val="5"/>
+      <w:kern w:val="28"/>
+      <w:sz w:val="52"/>
+      <w:szCs w:val="52"/>
+    </w:rPr>
+  </w:style>
+  <w:style w:type="paragraph" w:styleId="Textedebulles">
+    <w:name w:val="Balloon Text"/>
+    <w:basedOn w:val="Normal"/>
+    <w:link w:val="TextedebullesCar"/>
+    <w:uiPriority w:val="99"/>
+    <w:semiHidden/>
+    <w:unhideWhenUsed/>
+    <w:pPr>
+      <w:spacing w:after="0" w:line="240" w:lineRule="auto"/>
+    </w:pPr>
+    <w:rPr>
+      <w:rFonts w:ascii="Tahoma" w:hAnsi="Tahoma" w:cs="Tahoma"/>
+      <w:sz w:val="16"/>
+      <w:szCs w:val="16"/>
+    </w:rPr>
+  </w:style>
+  <w:style w:type="character" w:customStyle="1" w:styleId="TextedebullesCar">
+    <w:name w:val="Texte de bulles Car"/>
+    <w:basedOn w:val="Policepardfaut"/>
+    <w:link w:val="Textedebulles"/>
+    <w:uiPriority w:val="99"/>
+    <w:semiHidden/>
+    <w:locked/>
+    <w:rPr>
+      <w:rFonts w:ascii="Tahoma" w:hAnsi="Tahoma" w:cs="Tahoma" w:hint="default"/>
+      <w:sz w:val="16"/>
+      <w:szCs w:val="16"/>
+    </w:rPr>
+  </w:style>
+  <w:style w:type="paragraph" w:styleId="Paragraphedeliste">
+    <w:name w:val="List Paragraph"/>
+    <w:basedOn w:val="Normal"/>
+    <w:uiPriority w:val="34"/>
+    <w:qFormat/>
+    <w:pPr>
+      <w:ind w:left="720"/>
+      <w:contextualSpacing/>
+    </w:pPr>
+  </w:style>
+  <w:style w:type="table" w:styleId="Grilledutableau">
+    <w:name w:val="Table Grid"/>
+    <w:basedOn w:val="TableauNormal"/>
+    <w:uiPriority w:val="59"/>
+    <w:rPr>
+      <w:sz w:val="22"/>
+      <w:szCs w:val="22"/>
+    </w:rPr>
+    <w:tblPr>
+      <w:tblBorders>
+        <w:top w:val="single" w:sz="4" w:space="0" w:color="auto"/>
+        <w:left w:val="single" w:sz="4" w:space="0" w:color="auto"/>
+        <w:bottom w:val="single" w:sz="4" w:space="0" w:color="auto"/>
+        <w:right w:val="single" w:sz="4" w:space="0" w:color="auto"/>
+        <w:insideH w:val="single" w:sz="4" w:space="0" w:color="auto"/>
+        <w:insideV w:val="single" w:sz="4" w:space="0" w:color="auto"/>
+      </w:tblBorders>
+      <w:tblCellMar>
+        <w:top w:w="0" w:type="dxa"/>
+        <w:left w:w="108" w:type="dxa"/>
+        <w:bottom w:w="0" w:type="dxa"/>
+        <w:right w:w="108" w:type="dxa"/>
+      </w:tblCellMar>
     </w:tblPr>
   </w:style>
 </w:styles>
@@ -4620,7 +6096,7 @@
 </file>
 
 <file path=customXml/itemProps1.xml><?xml version="1.0" encoding="utf-8"?>
-<ds:datastoreItem xmlns:ds="http://schemas.openxmlformats.org/officeDocument/2006/customXml" ds:itemID="{63FA1CC0-982A-478D-91B7-AB02631319C9}">
+<ds:datastoreItem xmlns:ds="http://schemas.openxmlformats.org/officeDocument/2006/customXml" ds:itemID="{2AD70C05-6670-4E2C-9983-6A47DAFAE0B7}">
   <ds:schemaRefs>
     <ds:schemaRef ds:uri="http://schemas.openxmlformats.org/officeDocument/2006/bibliography"/>
   </ds:schemaRefs>

</xml_diff>

<commit_message>
update user documentation: M2Doc viewpoint, validation template and variables definition.
Change-Id: Ib3e71f322d4323b31971b8204594eba8f8d8356d
</commit_message>
<xml_diff>
--- a/doc/doc/M2DocUserGuide.docx
+++ b/doc/doc/M2DocUserGuide.docx
@@ -2557,13 +2557,473 @@
     <w:p>
       <w:pPr>
         <w:pStyle w:val="Titre2"/>
-      </w:pPr>
+        <w:rPr>
+          <w:lang w:val="en-US"/>
+        </w:rPr>
+      </w:pPr>
+      <w:r>
+        <w:rPr>
+          <w:lang w:val="en-US"/>
+        </w:rPr>
+        <w:t>Define variables</w:t>
+      </w:r>
+    </w:p>
+    <w:p>
+      <w:pPr>
+        <w:rPr>
+          <w:lang w:val="en-US"/>
+        </w:rPr>
+      </w:pPr>
+      <w:r>
+        <w:rPr>
+          <w:lang w:val="en-US"/>
+        </w:rPr>
+        <w:t>To write AQL expressions, variables are useful to simplify the syntax and to have an easy access to model elements.</w:t>
+      </w:r>
+    </w:p>
+    <w:p>
+      <w:pPr>
+        <w:rPr>
+          <w:lang w:val="en-US"/>
+        </w:rPr>
+      </w:pPr>
+      <w:r>
+        <w:rPr>
+          <w:lang w:val="en-US"/>
+        </w:rPr>
+        <w:t>Variables can be defined in the template document</w:t>
+      </w:r>
+      <w:r>
+        <w:rPr>
+          <w:lang w:val="en-US"/>
+        </w:rPr>
+        <w:t xml:space="preserve"> with template properties:</w:t>
+      </w:r>
+    </w:p>
+    <w:p>
+      <w:pPr>
+        <w:rPr>
+          <w:lang w:val="en-US"/>
+        </w:rPr>
+      </w:pPr>
+      <w:r>
+        <w:rPr>
+          <w:lang w:val="en-US"/>
+        </w:rPr>
+        <w:t xml:space="preserve"> </w:t>
+      </w:r>
+      <w:r>
+        <w:rPr>
+          <w:noProof/>
+          <w:lang w:eastAsia="fr-FR"/>
+        </w:rPr>
+        <w:drawing>
+          <wp:inline distT="0" distB="0" distL="0" distR="0">
+            <wp:extent cx="3571875" cy="3714750"/>
+            <wp:effectExtent l="0" t="0" r="9525" b="0"/>
+            <wp:docPr id="8" name="Image 8"/>
+            <wp:cNvGraphicFramePr>
+              <a:graphicFrameLocks xmlns:a="http://schemas.openxmlformats.org/drawingml/2006/main" noChangeAspect="1"/>
+            </wp:cNvGraphicFramePr>
+            <a:graphic xmlns:a="http://schemas.openxmlformats.org/drawingml/2006/main">
+              <a:graphicData uri="http://schemas.openxmlformats.org/drawingml/2006/picture">
+                <pic:pic xmlns:pic="http://schemas.openxmlformats.org/drawingml/2006/picture">
+                  <pic:nvPicPr>
+                    <pic:cNvPr id="0" name="Picture 5"/>
+                    <pic:cNvPicPr>
+                      <a:picLocks noChangeAspect="1" noChangeArrowheads="1"/>
+                    </pic:cNvPicPr>
+                  </pic:nvPicPr>
+                  <pic:blipFill>
+                    <a:blip r:embed="rId9">
+                      <a:extLst>
+                        <a:ext uri="{28A0092B-C50C-407E-A947-70E740481C1C}">
+                          <a14:useLocalDpi xmlns:a14="http://schemas.microsoft.com/office/drawing/2010/main" val="0"/>
+                        </a:ext>
+                      </a:extLst>
+                    </a:blip>
+                    <a:srcRect/>
+                    <a:stretch>
+                      <a:fillRect/>
+                    </a:stretch>
+                  </pic:blipFill>
+                  <pic:spPr bwMode="auto">
+                    <a:xfrm>
+                      <a:off x="0" y="0"/>
+                      <a:ext cx="3571875" cy="3714750"/>
+                    </a:xfrm>
+                    <a:prstGeom prst="rect">
+                      <a:avLst/>
+                    </a:prstGeom>
+                    <a:noFill/>
+                    <a:ln>
+                      <a:noFill/>
+                    </a:ln>
+                  </pic:spPr>
+                </pic:pic>
+              </a:graphicData>
+            </a:graphic>
+          </wp:inline>
+        </w:drawing>
+      </w:r>
+    </w:p>
+    <w:p>
+      <w:pPr>
+        <w:rPr>
+          <w:lang w:val="en-US"/>
+        </w:rPr>
+      </w:pPr>
+      <w:r>
+        <w:rPr>
+          <w:lang w:val="en-US"/>
+        </w:rPr>
+        <w:t>With this example, we can write AQL expressions like ‘</w:t>
+      </w:r>
       <w:proofErr w:type="spellStart"/>
       <w:r>
+        <w:rPr>
+          <w:lang w:val="en-US"/>
+        </w:rPr>
+        <w:t>m</w:t>
+      </w:r>
+      <w:proofErr w:type="gramStart"/>
+      <w:r>
+        <w:rPr>
+          <w:lang w:val="en-US"/>
+        </w:rPr>
+        <w:t>:author</w:t>
+      </w:r>
+      <w:proofErr w:type="spellEnd"/>
+      <w:r>
+        <w:rPr>
+          <w:lang w:val="en-US"/>
+        </w:rPr>
+        <w:t>’</w:t>
+      </w:r>
+      <w:proofErr w:type="gramEnd"/>
+      <w:r>
+        <w:rPr>
+          <w:lang w:val="en-US"/>
+        </w:rPr>
+        <w:t xml:space="preserve"> or ‘</w:t>
+      </w:r>
+      <w:proofErr w:type="spellStart"/>
+      <w:r>
+        <w:rPr>
+          <w:lang w:val="en-US"/>
+        </w:rPr>
+        <w:t>m:db.name</w:t>
+      </w:r>
+      <w:proofErr w:type="spellEnd"/>
+      <w:r>
+        <w:rPr>
+          <w:lang w:val="en-US"/>
+        </w:rPr>
+        <w:t>’.</w:t>
+      </w:r>
+    </w:p>
+    <w:p>
+      <w:pPr>
+        <w:pStyle w:val="Default"/>
+        <w:rPr>
+          <w:sz w:val="22"/>
+          <w:szCs w:val="22"/>
+          <w:lang w:val="en-US"/>
+        </w:rPr>
+      </w:pPr>
+      <w:r>
+        <w:rPr>
+          <w:lang w:val="en-US"/>
+        </w:rPr>
+        <w:t xml:space="preserve">The variables </w:t>
+      </w:r>
+      <w:r>
+        <w:rPr>
+          <w:lang w:val="en-US"/>
+        </w:rPr>
+        <w:t xml:space="preserve">names </w:t>
+      </w:r>
+      <w:r>
+        <w:rPr>
+          <w:lang w:val="en-US"/>
+        </w:rPr>
+        <w:t xml:space="preserve">have to be </w:t>
+      </w:r>
+      <w:r>
+        <w:rPr>
+          <w:lang w:val="en-US"/>
+        </w:rPr>
+        <w:t>set</w:t>
+      </w:r>
+      <w:r>
+        <w:rPr>
+          <w:lang w:val="en-US"/>
+        </w:rPr>
+        <w:t xml:space="preserve"> with ‘</w:t>
+      </w:r>
+      <w:proofErr w:type="spellStart"/>
+      <w:r>
+        <w:rPr>
+          <w:lang w:val="en-US"/>
+        </w:rPr>
+        <w:t>m</w:t>
+      </w:r>
+      <w:proofErr w:type="gramStart"/>
+      <w:r>
+        <w:rPr>
+          <w:lang w:val="en-US"/>
+        </w:rPr>
+        <w:t>:var</w:t>
+      </w:r>
+      <w:proofErr w:type="spellEnd"/>
+      <w:proofErr w:type="gramEnd"/>
+      <w:r>
+        <w:rPr>
+          <w:lang w:val="en-US"/>
+        </w:rPr>
+        <w:t>:’</w:t>
+      </w:r>
+      <w:r>
+        <w:rPr>
+          <w:lang w:val="en-US"/>
+        </w:rPr>
+        <w:t xml:space="preserve"> prefix: “</w:t>
+      </w:r>
+      <w:proofErr w:type="spellStart"/>
+      <w:r>
+        <w:rPr>
+          <w:lang w:val="en-US"/>
+        </w:rPr>
+        <w:t>m:var:author</w:t>
+      </w:r>
+      <w:proofErr w:type="spellEnd"/>
+      <w:r>
+        <w:rPr>
+          <w:lang w:val="en-US"/>
+        </w:rPr>
+        <w:t xml:space="preserve">” will define ‘author’ variable. The variables values defines the variable type (author is a string and </w:t>
+      </w:r>
+      <w:proofErr w:type="spellStart"/>
+      <w:r>
+        <w:rPr>
+          <w:lang w:val="en-US"/>
+        </w:rPr>
+        <w:t>db</w:t>
+      </w:r>
+      <w:proofErr w:type="spellEnd"/>
+      <w:r>
+        <w:rPr>
+          <w:lang w:val="en-US"/>
+        </w:rPr>
+        <w:t xml:space="preserve"> a model element database::Database). The possible basic types are </w:t>
+      </w:r>
+      <w:r>
+        <w:rPr>
+          <w:sz w:val="22"/>
+          <w:szCs w:val="22"/>
+          <w:lang w:val="en-US"/>
+        </w:rPr>
+        <w:t>‘</w:t>
+      </w:r>
+      <w:proofErr w:type="spellStart"/>
+      <w:r>
+        <w:rPr>
+          <w:sz w:val="22"/>
+          <w:szCs w:val="22"/>
+          <w:lang w:val="en-US"/>
+        </w:rPr>
+        <w:t>int</w:t>
+      </w:r>
+      <w:proofErr w:type="spellEnd"/>
+      <w:r>
+        <w:rPr>
+          <w:sz w:val="22"/>
+          <w:szCs w:val="22"/>
+          <w:lang w:val="en-US"/>
+        </w:rPr>
+        <w:t>’, ‘real’, ‘string’, ’</w:t>
+      </w:r>
+      <w:proofErr w:type="spellStart"/>
+      <w:r>
+        <w:rPr>
+          <w:sz w:val="22"/>
+          <w:szCs w:val="22"/>
+          <w:lang w:val="en-US"/>
+        </w:rPr>
+        <w:t>boolean</w:t>
+      </w:r>
+      <w:proofErr w:type="spellEnd"/>
+      <w:r>
+        <w:rPr>
+          <w:sz w:val="22"/>
+          <w:szCs w:val="22"/>
+          <w:lang w:val="en-US"/>
+        </w:rPr>
+        <w:t>’</w:t>
+      </w:r>
+      <w:r>
+        <w:rPr>
+          <w:sz w:val="22"/>
+          <w:szCs w:val="22"/>
+          <w:lang w:val="en-US"/>
+        </w:rPr>
+        <w:t>,</w:t>
+      </w:r>
+      <w:r>
+        <w:rPr>
+          <w:sz w:val="22"/>
+          <w:szCs w:val="22"/>
+          <w:lang w:val="en-US"/>
+        </w:rPr>
+        <w:t xml:space="preserve"> ‘date’. To type an object, you have to set its domain class like in AQL synta</w:t>
+      </w:r>
+      <w:r>
+        <w:rPr>
+          <w:sz w:val="22"/>
+          <w:szCs w:val="22"/>
+          <w:lang w:val="en-US"/>
+        </w:rPr>
+        <w:t>x</w:t>
+      </w:r>
+      <w:r>
+        <w:rPr>
+          <w:sz w:val="22"/>
+          <w:szCs w:val="22"/>
+          <w:lang w:val="en-US"/>
+        </w:rPr>
+        <w:t>: prefix::</w:t>
+      </w:r>
+      <w:proofErr w:type="spellStart"/>
+      <w:r>
+        <w:rPr>
+          <w:sz w:val="22"/>
+          <w:szCs w:val="22"/>
+          <w:lang w:val="en-US"/>
+        </w:rPr>
+        <w:t>ClassName</w:t>
+      </w:r>
+      <w:proofErr w:type="spellEnd"/>
+      <w:r>
+        <w:rPr>
+          <w:sz w:val="22"/>
+          <w:szCs w:val="22"/>
+          <w:lang w:val="en-US"/>
+        </w:rPr>
+        <w:t xml:space="preserve"> (database::Database).</w:t>
+      </w:r>
+    </w:p>
+    <w:p>
+      <w:pPr>
+        <w:pStyle w:val="Default"/>
+        <w:rPr>
+          <w:sz w:val="22"/>
+          <w:szCs w:val="22"/>
+          <w:lang w:val="en-US"/>
+        </w:rPr>
+      </w:pPr>
+    </w:p>
+    <w:p>
+      <w:pPr>
+        <w:pStyle w:val="Default"/>
+        <w:rPr>
+          <w:lang w:val="en-US"/>
+        </w:rPr>
+      </w:pPr>
+      <w:r>
+        <w:rPr>
+          <w:sz w:val="22"/>
+          <w:szCs w:val="22"/>
+          <w:lang w:val="en-US"/>
+        </w:rPr>
+        <w:t>These variables are automatically imported in the configuration model where you can value them.</w:t>
+      </w:r>
+      <w:r>
+        <w:rPr>
+          <w:sz w:val="22"/>
+          <w:szCs w:val="22"/>
+          <w:lang w:val="en-US"/>
+        </w:rPr>
+        <w:t xml:space="preserve"> </w:t>
+      </w:r>
+      <w:r>
+        <w:rPr>
+          <w:sz w:val="22"/>
+          <w:szCs w:val="22"/>
+          <w:lang w:val="en-US"/>
+        </w:rPr>
+        <w:t>If you do not define the variable in the template document, you will have to do it in the configuration model</w:t>
+      </w:r>
+      <w:r>
+        <w:rPr>
+          <w:sz w:val="22"/>
+          <w:szCs w:val="22"/>
+          <w:lang w:val="en-US"/>
+        </w:rPr>
+        <w:t xml:space="preserve"> (see </w:t>
+      </w:r>
+      <w:r>
+        <w:rPr>
+          <w:lang w:val="en-US"/>
+        </w:rPr>
+        <w:t>Configure variables definitions</w:t>
+      </w:r>
+      <w:r>
+        <w:rPr>
+          <w:lang w:val="en-US"/>
+        </w:rPr>
+        <w:t xml:space="preserve"> paragraph</w:t>
+      </w:r>
+      <w:proofErr w:type="gramStart"/>
+      <w:r>
+        <w:rPr>
+          <w:lang w:val="en-US"/>
+        </w:rPr>
+        <w:t>)</w:t>
+      </w:r>
+      <w:r>
+        <w:rPr>
+          <w:sz w:val="22"/>
+          <w:szCs w:val="22"/>
+          <w:lang w:val="en-US"/>
+        </w:rPr>
+        <w:t xml:space="preserve"> </w:t>
+      </w:r>
+      <w:r>
+        <w:rPr>
+          <w:sz w:val="22"/>
+          <w:szCs w:val="22"/>
+          <w:lang w:val="en-US"/>
+        </w:rPr>
+        <w:t>.</w:t>
+      </w:r>
+      <w:proofErr w:type="gramEnd"/>
+    </w:p>
+    <w:p>
+      <w:pPr>
+        <w:rPr>
+          <w:lang w:val="en-US"/>
+        </w:rPr>
+      </w:pPr>
+    </w:p>
+    <w:p>
+      <w:pPr>
+        <w:pStyle w:val="Titre2"/>
+        <w:rPr>
+          <w:lang w:val="en-US"/>
+        </w:rPr>
+      </w:pPr>
+      <w:proofErr w:type="spellStart"/>
+      <w:r>
+        <w:rPr>
+          <w:lang w:val="en-US"/>
+        </w:rPr>
         <w:t>Miscelaneous</w:t>
       </w:r>
       <w:proofErr w:type="spellEnd"/>
       <w:r>
+        <w:rPr>
+          <w:lang w:val="en-US"/>
+        </w:rPr>
         <w:t xml:space="preserve"> points</w:t>
       </w:r>
     </w:p>
@@ -2722,47 +3182,76 @@
       <w:proofErr w:type="spellEnd"/>
     </w:p>
     <w:p>
-      <w:r>
-        <w:rPr>
-          <w:lang w:val="en-US"/>
-        </w:rPr>
-        <w:t xml:space="preserve">We provide a step by step tutorial that explains how to generate a document from a database model. To start with, M2Doc and the database DSL must be installed in your bundle. Then, import the example modeling project (org.obeonetwork.m2doc.dbexample) in your workspace. (File&gt;Import&gt;General&gt;Existing Project into Workspace). Open the project. </w:t>
-      </w:r>
-      <w:r>
-        <w:t xml:space="preserve">You </w:t>
+      <w:pPr>
+        <w:rPr>
+          <w:lang w:val="en-US"/>
+        </w:rPr>
+      </w:pPr>
+      <w:r>
+        <w:rPr>
+          <w:lang w:val="en-US"/>
+        </w:rPr>
+        <w:t xml:space="preserve">We provide a step by step tutorial that explains how to generate a document from a database model. To start with, M2Doc and the database DSL must be installed in your bundle. Then, import the example modeling project (org.obeonetwork.m2doc.dbexample) in your workspace. (File&gt;Import&gt;General&gt;Existing Project into Workspace). </w:t>
+      </w:r>
+      <w:r>
+        <w:rPr>
+          <w:lang w:val="en-US"/>
+        </w:rPr>
+        <w:t xml:space="preserve">The example project in on </w:t>
       </w:r>
       <w:proofErr w:type="spellStart"/>
       <w:r>
-        <w:t>should</w:t>
+        <w:rPr>
+          <w:lang w:val="en-US"/>
+        </w:rPr>
+        <w:t>github</w:t>
       </w:r>
       <w:proofErr w:type="spellEnd"/>
       <w:r>
-        <w:t xml:space="preserve"> have </w:t>
-      </w:r>
-      <w:proofErr w:type="spellStart"/>
-      <w:r>
-        <w:t>this</w:t>
-      </w:r>
-      <w:proofErr w:type="spellEnd"/>
-      <w:r>
-        <w:t xml:space="preserve"> </w:t>
-      </w:r>
-      <w:proofErr w:type="spellStart"/>
-      <w:r>
-        <w:t>folder</w:t>
-      </w:r>
-      <w:proofErr w:type="spellEnd"/>
-      <w:r>
-        <w:t xml:space="preserve"> </w:t>
-      </w:r>
-      <w:proofErr w:type="spellStart"/>
-      <w:r>
-        <w:t>layout</w:t>
-      </w:r>
-      <w:proofErr w:type="spellEnd"/>
-      <w:r>
-        <w:t> :</w:t>
-      </w:r>
+        <w:rPr>
+          <w:lang w:val="en-US"/>
+        </w:rPr>
+        <w:t xml:space="preserve">: </w:t>
+      </w:r>
+      <w:r>
+        <w:rPr>
+          <w:lang w:val="en-US"/>
+        </w:rPr>
+        <w:t>https://github.com/ObeoNetwork/M2Doc/tree/master/doc/example/org.obeonetwork.m2doc.dbexample</w:t>
+      </w:r>
+      <w:r>
+        <w:rPr>
+          <w:lang w:val="en-US"/>
+        </w:rPr>
+        <w:t>.</w:t>
+      </w:r>
+    </w:p>
+    <w:p>
+      <w:pPr>
+        <w:rPr>
+          <w:lang w:val="en-US"/>
+        </w:rPr>
+      </w:pPr>
+      <w:r>
+        <w:rPr>
+          <w:lang w:val="en-US"/>
+        </w:rPr>
+        <w:t xml:space="preserve">Open the project. </w:t>
+      </w:r>
+      <w:r>
+        <w:rPr>
+          <w:lang w:val="en-US"/>
+        </w:rPr>
+        <w:t xml:space="preserve">You should have this folder </w:t>
+      </w:r>
+      <w:proofErr w:type="gramStart"/>
+      <w:r>
+        <w:rPr>
+          <w:lang w:val="en-US"/>
+        </w:rPr>
+        <w:t>layout :</w:t>
+      </w:r>
+      <w:proofErr w:type="gramEnd"/>
     </w:p>
     <w:p>
       <w:r>
@@ -2788,7 +3277,7 @@
                     </pic:cNvPicPr>
                   </pic:nvPicPr>
                   <pic:blipFill>
-                    <a:blip r:embed="rId9">
+                    <a:blip r:embed="rId10">
                       <a:extLst>
                         <a:ext uri="{28A0092B-C50C-407E-A947-70E740481C1C}">
                           <a14:useLocalDpi xmlns:a14="http://schemas.microsoft.com/office/drawing/2010/main" val="0"/>
@@ -2879,6 +3368,20 @@
     </w:p>
     <w:p>
       <w:pPr>
+        <w:pStyle w:val="Titre2"/>
+        <w:rPr>
+          <w:lang w:val="en-US"/>
+        </w:rPr>
+      </w:pPr>
+      <w:r>
+        <w:rPr>
+          <w:lang w:val="en-US"/>
+        </w:rPr>
+        <w:t>Initialize the configuration model</w:t>
+      </w:r>
+    </w:p>
+    <w:p>
+      <w:pPr>
         <w:rPr>
           <w:lang w:val="en-US"/>
         </w:rPr>
@@ -2947,7 +3450,7 @@
                     <pic:cNvPicPr/>
                   </pic:nvPicPr>
                   <pic:blipFill>
-                    <a:blip r:embed="rId10">
+                    <a:blip r:embed="rId11">
                       <a:extLst>
                         <a:ext uri="{28A0092B-C50C-407E-A947-70E740481C1C}">
                           <a14:useLocalDpi xmlns:a14="http://schemas.microsoft.com/office/drawing/2010/main" val="0"/>
@@ -3014,7 +3517,7 @@
                     <pic:cNvPicPr/>
                   </pic:nvPicPr>
                   <pic:blipFill>
-                    <a:blip r:embed="rId11">
+                    <a:blip r:embed="rId12">
                       <a:extLst>
                         <a:ext uri="{28A0092B-C50C-407E-A947-70E740481C1C}">
                           <a14:useLocalDpi xmlns:a14="http://schemas.microsoft.com/office/drawing/2010/main" val="0"/>
@@ -3157,7 +3660,7 @@
                     </pic:cNvPicPr>
                   </pic:nvPicPr>
                   <pic:blipFill>
-                    <a:blip r:embed="rId12">
+                    <a:blip r:embed="rId13">
                       <a:extLst>
                         <a:ext uri="{28A0092B-C50C-407E-A947-70E740481C1C}">
                           <a14:useLocalDpi xmlns:a14="http://schemas.microsoft.com/office/drawing/2010/main" val="0"/>
@@ -3191,6 +3694,20 @@
     </w:p>
     <w:p>
       <w:pPr>
+        <w:pStyle w:val="Titre2"/>
+        <w:rPr>
+          <w:lang w:val="en-US"/>
+        </w:rPr>
+      </w:pPr>
+      <w:r>
+        <w:rPr>
+          <w:lang w:val="en-US"/>
+        </w:rPr>
+        <w:t>Configure variables definitions</w:t>
+      </w:r>
+    </w:p>
+    <w:p>
+      <w:pPr>
         <w:rPr>
           <w:lang w:val="en-US"/>
         </w:rPr>
@@ -3259,16 +3776,293 @@
     </w:p>
     <w:p>
       <w:pPr>
-        <w:rPr>
-          <w:lang w:val="en-US"/>
-        </w:rPr>
-      </w:pPr>
-      <w:r>
-        <w:rPr>
-          <w:lang w:val="en-US"/>
-        </w:rPr>
-        <w:t xml:space="preserve"> </w:t>
-      </w:r>
+        <w:pStyle w:val="Titre3"/>
+        <w:rPr>
+          <w:lang w:val="en-US"/>
+        </w:rPr>
+      </w:pPr>
+      <w:r>
+        <w:rPr>
+          <w:lang w:val="en-US"/>
+        </w:rPr>
+        <w:t>Manage variables with M2Doc Sirius viewpoint</w:t>
+      </w:r>
+    </w:p>
+    <w:p>
+      <w:pPr>
+        <w:rPr>
+          <w:lang w:val="en-US"/>
+        </w:rPr>
+      </w:pPr>
+      <w:r>
+        <w:rPr>
+          <w:lang w:val="en-US"/>
+        </w:rPr>
+        <w:t xml:space="preserve"> A Sirius viewpoint “M2Doc” is activated on the “</w:t>
+      </w:r>
+      <w:r>
+        <w:rPr>
+          <w:lang w:val="en-US"/>
+        </w:rPr>
+        <w:t>org.obeonetwork.m2doc.dbexample</w:t>
+      </w:r>
+      <w:r>
+        <w:rPr>
+          <w:lang w:val="en-US"/>
+        </w:rPr>
+        <w:t>” example project.  In the configuration diagram on Generation element, you can manage the variables definitions.</w:t>
+      </w:r>
+    </w:p>
+    <w:p>
+      <w:pPr>
+        <w:rPr>
+          <w:lang w:val="en-US"/>
+        </w:rPr>
+      </w:pPr>
+      <w:r>
+        <w:rPr>
+          <w:lang w:val="en-US"/>
+        </w:rPr>
+        <w:t>Two kind of variable definitions can be created:</w:t>
+      </w:r>
+    </w:p>
+    <w:p>
+      <w:pPr>
+        <w:pStyle w:val="Paragraphedeliste"/>
+        <w:numPr>
+          <w:ilvl w:val="0"/>
+          <w:numId w:val="13"/>
+        </w:numPr>
+        <w:rPr>
+          <w:lang w:val="en-US"/>
+        </w:rPr>
+      </w:pPr>
+      <w:r>
+        <w:rPr>
+          <w:lang w:val="en-US"/>
+        </w:rPr>
+        <w:t>string definition: to add one, use the palette tool and set the key and the value (direct edit or properties view)</w:t>
+      </w:r>
+    </w:p>
+    <w:p>
+      <w:pPr>
+        <w:pStyle w:val="Paragraphedeliste"/>
+        <w:rPr>
+          <w:lang w:val="en-US"/>
+        </w:rPr>
+      </w:pPr>
+      <w:r>
+        <w:rPr>
+          <w:noProof/>
+          <w:lang w:eastAsia="fr-FR"/>
+        </w:rPr>
+        <w:drawing>
+          <wp:inline distT="0" distB="0" distL="0" distR="0">
+            <wp:extent cx="8067675" cy="3619500"/>
+            <wp:effectExtent l="0" t="0" r="9525" b="0"/>
+            <wp:docPr id="4" name="Image 4"/>
+            <wp:cNvGraphicFramePr>
+              <a:graphicFrameLocks xmlns:a="http://schemas.openxmlformats.org/drawingml/2006/main" noChangeAspect="1"/>
+            </wp:cNvGraphicFramePr>
+            <a:graphic xmlns:a="http://schemas.openxmlformats.org/drawingml/2006/main">
+              <a:graphicData uri="http://schemas.openxmlformats.org/drawingml/2006/picture">
+                <pic:pic xmlns:pic="http://schemas.openxmlformats.org/drawingml/2006/picture">
+                  <pic:nvPicPr>
+                    <pic:cNvPr id="0" name="Picture 2"/>
+                    <pic:cNvPicPr>
+                      <a:picLocks noChangeAspect="1" noChangeArrowheads="1"/>
+                    </pic:cNvPicPr>
+                  </pic:nvPicPr>
+                  <pic:blipFill>
+                    <a:blip r:embed="rId14">
+                      <a:extLst>
+                        <a:ext uri="{28A0092B-C50C-407E-A947-70E740481C1C}">
+                          <a14:useLocalDpi xmlns:a14="http://schemas.microsoft.com/office/drawing/2010/main" val="0"/>
+                        </a:ext>
+                      </a:extLst>
+                    </a:blip>
+                    <a:srcRect/>
+                    <a:stretch>
+                      <a:fillRect/>
+                    </a:stretch>
+                  </pic:blipFill>
+                  <pic:spPr bwMode="auto">
+                    <a:xfrm>
+                      <a:off x="0" y="0"/>
+                      <a:ext cx="8067675" cy="3619500"/>
+                    </a:xfrm>
+                    <a:prstGeom prst="rect">
+                      <a:avLst/>
+                    </a:prstGeom>
+                    <a:noFill/>
+                    <a:ln>
+                      <a:noFill/>
+                    </a:ln>
+                  </pic:spPr>
+                </pic:pic>
+              </a:graphicData>
+            </a:graphic>
+          </wp:inline>
+        </w:drawing>
+      </w:r>
+    </w:p>
+    <w:p>
+      <w:pPr>
+        <w:pStyle w:val="Paragraphedeliste"/>
+        <w:rPr>
+          <w:lang w:val="en-US"/>
+        </w:rPr>
+      </w:pPr>
+    </w:p>
+    <w:p>
+      <w:pPr>
+        <w:pStyle w:val="Paragraphedeliste"/>
+        <w:numPr>
+          <w:ilvl w:val="0"/>
+          <w:numId w:val="13"/>
+        </w:numPr>
+        <w:rPr>
+          <w:lang w:val="en-US"/>
+        </w:rPr>
+      </w:pPr>
+      <w:proofErr w:type="gramStart"/>
+      <w:r>
+        <w:rPr>
+          <w:lang w:val="en-US"/>
+        </w:rPr>
+        <w:t>model</w:t>
+      </w:r>
+      <w:proofErr w:type="gramEnd"/>
+      <w:r>
+        <w:rPr>
+          <w:lang w:val="en-US"/>
+        </w:rPr>
+        <w:t xml:space="preserve"> definition: to add one, select the model element value in the model explorer and drag n drop it into the diagram and set the key name (direct edit or property view).</w:t>
+      </w:r>
+    </w:p>
+    <w:p>
+      <w:pPr>
+        <w:pStyle w:val="Paragraphedeliste"/>
+        <w:rPr>
+          <w:lang w:val="en-US"/>
+        </w:rPr>
+      </w:pPr>
+      <w:r>
+        <w:rPr>
+          <w:lang w:val="en-US"/>
+        </w:rPr>
+        <w:t>You can also use the palette tool and select the model element value.</w:t>
+      </w:r>
+    </w:p>
+    <w:p>
+      <w:pPr>
+        <w:pStyle w:val="Paragraphedeliste"/>
+        <w:rPr>
+          <w:lang w:val="en-US"/>
+        </w:rPr>
+      </w:pPr>
+      <w:r>
+        <w:rPr>
+          <w:noProof/>
+          <w:lang w:eastAsia="fr-FR"/>
+        </w:rPr>
+        <w:drawing>
+          <wp:inline distT="0" distB="0" distL="0" distR="0" wp14:anchorId="5FCDC334" wp14:editId="73C68FF5">
+            <wp:extent cx="8343900" cy="3790950"/>
+            <wp:effectExtent l="0" t="0" r="0" b="0"/>
+            <wp:docPr id="3" name="Image 3"/>
+            <wp:cNvGraphicFramePr>
+              <a:graphicFrameLocks xmlns:a="http://schemas.openxmlformats.org/drawingml/2006/main" noChangeAspect="1"/>
+            </wp:cNvGraphicFramePr>
+            <a:graphic xmlns:a="http://schemas.openxmlformats.org/drawingml/2006/main">
+              <a:graphicData uri="http://schemas.openxmlformats.org/drawingml/2006/picture">
+                <pic:pic xmlns:pic="http://schemas.openxmlformats.org/drawingml/2006/picture">
+                  <pic:nvPicPr>
+                    <pic:cNvPr id="0" name="Picture 1"/>
+                    <pic:cNvPicPr>
+                      <a:picLocks noChangeAspect="1" noChangeArrowheads="1"/>
+                    </pic:cNvPicPr>
+                  </pic:nvPicPr>
+                  <pic:blipFill>
+                    <a:blip r:embed="rId15">
+                      <a:extLst>
+                        <a:ext uri="{28A0092B-C50C-407E-A947-70E740481C1C}">
+                          <a14:useLocalDpi xmlns:a14="http://schemas.microsoft.com/office/drawing/2010/main" val="0"/>
+                        </a:ext>
+                      </a:extLst>
+                    </a:blip>
+                    <a:srcRect/>
+                    <a:stretch>
+                      <a:fillRect/>
+                    </a:stretch>
+                  </pic:blipFill>
+                  <pic:spPr bwMode="auto">
+                    <a:xfrm>
+                      <a:off x="0" y="0"/>
+                      <a:ext cx="8343900" cy="3790950"/>
+                    </a:xfrm>
+                    <a:prstGeom prst="rect">
+                      <a:avLst/>
+                    </a:prstGeom>
+                    <a:noFill/>
+                    <a:ln>
+                      <a:noFill/>
+                    </a:ln>
+                  </pic:spPr>
+                </pic:pic>
+              </a:graphicData>
+            </a:graphic>
+          </wp:inline>
+        </w:drawing>
+      </w:r>
+    </w:p>
+    <w:p>
+      <w:pPr>
+        <w:pStyle w:val="Titre3"/>
+        <w:rPr>
+          <w:lang w:val="en-US"/>
+        </w:rPr>
+      </w:pPr>
+      <w:r>
+        <w:rPr>
+          <w:lang w:val="en-US"/>
+        </w:rPr>
+        <w:t>Create variable with EMF Editor</w:t>
+      </w:r>
+    </w:p>
+    <w:p>
+      <w:pPr>
+        <w:rPr>
+          <w:lang w:val="en-US"/>
+        </w:rPr>
+      </w:pPr>
+      <w:r>
+        <w:rPr>
+          <w:lang w:val="en-US"/>
+        </w:rPr>
+        <w:t xml:space="preserve">If you do not have Sirius, you have to set the variable via the </w:t>
+      </w:r>
+      <w:proofErr w:type="spellStart"/>
+      <w:r>
+        <w:rPr>
+          <w:lang w:val="en-US"/>
+        </w:rPr>
+        <w:t>genconf</w:t>
+      </w:r>
+      <w:proofErr w:type="spellEnd"/>
+      <w:r>
+        <w:rPr>
+          <w:lang w:val="en-US"/>
+        </w:rPr>
+        <w:t xml:space="preserve"> EMF Editor:</w:t>
+      </w:r>
+    </w:p>
+    <w:p>
+      <w:pPr>
+        <w:rPr>
+          <w:lang w:val="en-US"/>
+        </w:rPr>
+      </w:pPr>
       <w:r>
         <w:rPr>
           <w:lang w:val="en-US"/>
@@ -3325,7 +4119,7 @@
                     </pic:cNvPicPr>
                   </pic:nvPicPr>
                   <pic:blipFill>
-                    <a:blip r:embed="rId13">
+                    <a:blip r:embed="rId16">
                       <a:extLst>
                         <a:ext uri="{28A0092B-C50C-407E-A947-70E740481C1C}">
                           <a14:useLocalDpi xmlns:a14="http://schemas.microsoft.com/office/drawing/2010/main" val="0"/>
@@ -3408,7 +4202,7 @@
                     </pic:cNvPicPr>
                   </pic:nvPicPr>
                   <pic:blipFill>
-                    <a:blip r:embed="rId14">
+                    <a:blip r:embed="rId17">
                       <a:extLst>
                         <a:ext uri="{28A0092B-C50C-407E-A947-70E740481C1C}">
                           <a14:useLocalDpi xmlns:a14="http://schemas.microsoft.com/office/drawing/2010/main" val="0"/>
@@ -3463,16 +4257,20 @@
         <w:rPr>
           <w:lang w:val="en-US"/>
         </w:rPr>
-        <w:t xml:space="preserve">We first create a string </w:t>
-      </w:r>
-      <w:proofErr w:type="gramStart"/>
-      <w:r>
-        <w:rPr>
-          <w:lang w:val="en-US"/>
-        </w:rPr>
-        <w:t>variable :</w:t>
-      </w:r>
-      <w:proofErr w:type="gramEnd"/>
+        <w:t>We first create a string variable</w:t>
+      </w:r>
+      <w:r>
+        <w:rPr>
+          <w:lang w:val="en-US"/>
+        </w:rPr>
+        <w:t>, key=’author’, value=’John Doe’</w:t>
+      </w:r>
+      <w:r>
+        <w:rPr>
+          <w:lang w:val="en-US"/>
+        </w:rPr>
+        <w:t>:</w:t>
+      </w:r>
     </w:p>
     <w:p>
       <w:r>
@@ -3498,7 +4296,7 @@
                     </pic:cNvPicPr>
                   </pic:nvPicPr>
                   <pic:blipFill>
-                    <a:blip r:embed="rId15">
+                    <a:blip r:embed="rId18">
                       <a:extLst>
                         <a:ext uri="{28A0092B-C50C-407E-A947-70E740481C1C}">
                           <a14:useLocalDpi xmlns:a14="http://schemas.microsoft.com/office/drawing/2010/main" val="0"/>
@@ -3559,7 +4357,7 @@
                     </pic:cNvPicPr>
                   </pic:nvPicPr>
                   <pic:blipFill>
-                    <a:blip r:embed="rId16">
+                    <a:blip r:embed="rId19">
                       <a:extLst>
                         <a:ext uri="{28A0092B-C50C-407E-A947-70E740481C1C}">
                           <a14:useLocalDpi xmlns:a14="http://schemas.microsoft.com/office/drawing/2010/main" val="0"/>
@@ -3636,7 +4434,7 @@
                     </pic:cNvPicPr>
                   </pic:nvPicPr>
                   <pic:blipFill>
-                    <a:blip r:embed="rId17">
+                    <a:blip r:embed="rId20">
                       <a:extLst>
                         <a:ext uri="{28A0092B-C50C-407E-A947-70E740481C1C}">
                           <a14:useLocalDpi xmlns:a14="http://schemas.microsoft.com/office/drawing/2010/main" val="0"/>
@@ -3670,15 +4468,35 @@
     </w:p>
     <w:p>
       <w:pPr>
-        <w:rPr>
-          <w:lang w:val="en-US"/>
-        </w:rPr>
-      </w:pPr>
-      <w:r>
-        <w:rPr>
-          <w:lang w:val="en-US"/>
-        </w:rPr>
-        <w:t xml:space="preserve">Now, you just have to invoke the generation by right clicking on the generation model </w:t>
+        <w:pStyle w:val="Titre2"/>
+        <w:rPr>
+          <w:lang w:val="en-US"/>
+        </w:rPr>
+      </w:pPr>
+      <w:r>
+        <w:rPr>
+          <w:lang w:val="en-US"/>
+        </w:rPr>
+        <w:t>Generate documentation</w:t>
+      </w:r>
+    </w:p>
+    <w:p>
+      <w:pPr>
+        <w:rPr>
+          <w:lang w:val="en-US"/>
+        </w:rPr>
+      </w:pPr>
+      <w:r>
+        <w:rPr>
+          <w:lang w:val="en-US"/>
+        </w:rPr>
+        <w:t>Y</w:t>
+      </w:r>
+      <w:r>
+        <w:rPr>
+          <w:lang w:val="en-US"/>
+        </w:rPr>
+        <w:t xml:space="preserve">ou just have to invoke the generation by right clicking on the generation model </w:t>
       </w:r>
       <w:proofErr w:type="gramStart"/>
       <w:r>
@@ -3711,7 +4529,7 @@
                     <pic:cNvPicPr/>
                   </pic:nvPicPr>
                   <pic:blipFill>
-                    <a:blip r:embed="rId18">
+                    <a:blip r:embed="rId21">
                       <a:extLst>
                         <a:ext uri="{28A0092B-C50C-407E-A947-70E740481C1C}">
                           <a14:useLocalDpi xmlns:a14="http://schemas.microsoft.com/office/drawing/2010/main" val="0"/>
@@ -3781,7 +4599,7 @@
                     <pic:cNvPicPr/>
                   </pic:nvPicPr>
                   <pic:blipFill>
-                    <a:blip r:embed="rId19">
+                    <a:blip r:embed="rId22">
                       <a:extLst>
                         <a:ext uri="{28A0092B-C50C-407E-A947-70E740481C1C}">
                           <a14:useLocalDpi xmlns:a14="http://schemas.microsoft.com/office/drawing/2010/main" val="0"/>
@@ -3853,18 +4671,307 @@
     </w:p>
     <w:p>
       <w:pPr>
-        <w:rPr>
-          <w:lang w:val="en-US"/>
-        </w:rPr>
-      </w:pPr>
-      <w:r>
-        <w:rPr>
-          <w:lang w:val="en-US"/>
-        </w:rPr>
-        <w:t>When the generation is launched, we first run a template validation. If this validation gets errors, an error file is generated near the generated result file.</w:t>
+        <w:pStyle w:val="Titre2"/>
+        <w:rPr>
+          <w:lang w:val="en-US"/>
+        </w:rPr>
+      </w:pPr>
+      <w:r>
+        <w:rPr>
+          <w:lang w:val="en-US"/>
+        </w:rPr>
+        <w:t>Template validation</w:t>
+      </w:r>
+    </w:p>
+    <w:p>
+      <w:pPr>
+        <w:rPr>
+          <w:lang w:val="en-US"/>
+        </w:rPr>
+      </w:pPr>
+      <w:r>
+        <w:rPr>
+          <w:lang w:val="en-US"/>
+        </w:rPr>
+        <w:t xml:space="preserve">When the generation is launched, we first run a template validation. If this validation gets errors, an error file </w:t>
+      </w:r>
+      <w:r>
+        <w:rPr>
+          <w:lang w:val="en-US"/>
+        </w:rPr>
+        <w:t>will be</w:t>
+      </w:r>
+      <w:r>
+        <w:rPr>
+          <w:lang w:val="en-US"/>
+        </w:rPr>
+        <w:t xml:space="preserve"> generated near the generated result file.</w:t>
+      </w:r>
+    </w:p>
+    <w:p>
+      <w:pPr>
+        <w:rPr>
+          <w:lang w:val="en-US"/>
+        </w:rPr>
+      </w:pPr>
+      <w:r>
+        <w:rPr>
+          <w:lang w:val="en-US"/>
+        </w:rPr>
+        <w:t>T</w:t>
+      </w:r>
+      <w:r>
+        <w:rPr>
+          <w:lang w:val="en-US"/>
+        </w:rPr>
+        <w:t>he template validation</w:t>
+      </w:r>
+      <w:r>
+        <w:rPr>
+          <w:lang w:val="en-US"/>
+        </w:rPr>
+        <w:t xml:space="preserve"> can also be started alone, if it gets errors, an error file will be</w:t>
+      </w:r>
+      <w:r>
+        <w:rPr>
+          <w:lang w:val="en-US"/>
+        </w:rPr>
+        <w:t xml:space="preserve"> generated near the </w:t>
+      </w:r>
+      <w:r>
+        <w:rPr>
+          <w:lang w:val="en-US"/>
+        </w:rPr>
+        <w:t>template</w:t>
+      </w:r>
+      <w:r>
+        <w:rPr>
+          <w:lang w:val="en-US"/>
+        </w:rPr>
+        <w:t xml:space="preserve"> file.</w:t>
+      </w:r>
+    </w:p>
+    <w:p>
+      <w:pPr>
+        <w:rPr>
+          <w:lang w:val="en-US"/>
+        </w:rPr>
+      </w:pPr>
+      <w:r>
+        <w:rPr>
+          <w:noProof/>
+          <w:lang w:eastAsia="fr-FR"/>
+        </w:rPr>
+        <w:drawing>
+          <wp:inline distT="0" distB="0" distL="0" distR="0">
+            <wp:extent cx="6419850" cy="2381250"/>
+            <wp:effectExtent l="0" t="0" r="0" b="0"/>
+            <wp:docPr id="6" name="Image 6"/>
+            <wp:cNvGraphicFramePr>
+              <a:graphicFrameLocks xmlns:a="http://schemas.openxmlformats.org/drawingml/2006/main" noChangeAspect="1"/>
+            </wp:cNvGraphicFramePr>
+            <a:graphic xmlns:a="http://schemas.openxmlformats.org/drawingml/2006/main">
+              <a:graphicData uri="http://schemas.openxmlformats.org/drawingml/2006/picture">
+                <pic:pic xmlns:pic="http://schemas.openxmlformats.org/drawingml/2006/picture">
+                  <pic:nvPicPr>
+                    <pic:cNvPr id="0" name="Picture 3"/>
+                    <pic:cNvPicPr>
+                      <a:picLocks noChangeAspect="1" noChangeArrowheads="1"/>
+                    </pic:cNvPicPr>
+                  </pic:nvPicPr>
+                  <pic:blipFill>
+                    <a:blip r:embed="rId23">
+                      <a:extLst>
+                        <a:ext uri="{28A0092B-C50C-407E-A947-70E740481C1C}">
+                          <a14:useLocalDpi xmlns:a14="http://schemas.microsoft.com/office/drawing/2010/main" val="0"/>
+                        </a:ext>
+                      </a:extLst>
+                    </a:blip>
+                    <a:srcRect/>
+                    <a:stretch>
+                      <a:fillRect/>
+                    </a:stretch>
+                  </pic:blipFill>
+                  <pic:spPr bwMode="auto">
+                    <a:xfrm>
+                      <a:off x="0" y="0"/>
+                      <a:ext cx="6419850" cy="2381250"/>
+                    </a:xfrm>
+                    <a:prstGeom prst="rect">
+                      <a:avLst/>
+                    </a:prstGeom>
+                    <a:noFill/>
+                    <a:ln>
+                      <a:noFill/>
+                    </a:ln>
+                  </pic:spPr>
+                </pic:pic>
+              </a:graphicData>
+            </a:graphic>
+          </wp:inline>
+        </w:drawing>
+      </w:r>
+    </w:p>
+    <w:p>
+      <w:pPr>
+        <w:pStyle w:val="Default"/>
+      </w:pPr>
+      <w:r>
+        <w:t xml:space="preserve">The </w:t>
+      </w:r>
+      <w:proofErr w:type="spellStart"/>
+      <w:r>
+        <w:t>template</w:t>
+      </w:r>
+      <w:proofErr w:type="spellEnd"/>
+      <w:r>
+        <w:t xml:space="preserve"> validation </w:t>
+      </w:r>
+      <w:proofErr w:type="spellStart"/>
+      <w:r>
+        <w:t>checks</w:t>
+      </w:r>
+      <w:proofErr w:type="spellEnd"/>
+      <w:r>
+        <w:t> :</w:t>
+      </w:r>
+    </w:p>
+    <w:p>
+      <w:pPr>
+        <w:pStyle w:val="Default"/>
+        <w:numPr>
+          <w:ilvl w:val="0"/>
+          <w:numId w:val="13"/>
+        </w:numPr>
+      </w:pPr>
+      <w:r>
+        <w:t xml:space="preserve">M2Doc </w:t>
+      </w:r>
+      <w:proofErr w:type="spellStart"/>
+      <w:r>
+        <w:t>syntax</w:t>
+      </w:r>
+      <w:proofErr w:type="spellEnd"/>
+      <w:r>
+        <w:t>,</w:t>
+      </w:r>
+    </w:p>
+    <w:p>
+      <w:pPr>
+        <w:pStyle w:val="Default"/>
+        <w:numPr>
+          <w:ilvl w:val="0"/>
+          <w:numId w:val="13"/>
+        </w:numPr>
+        <w:rPr>
+          <w:lang w:val="en-US"/>
+        </w:rPr>
+      </w:pPr>
+      <w:r>
+        <w:rPr>
+          <w:lang w:val="en-US"/>
+        </w:rPr>
+        <w:t>AQL expression syntax</w:t>
+      </w:r>
+      <w:r>
+        <w:rPr>
+          <w:lang w:val="en-US"/>
+        </w:rPr>
+        <w:t xml:space="preserve"> </w:t>
+      </w:r>
+      <w:r>
+        <w:rPr>
+          <w:lang w:val="en-US"/>
+        </w:rPr>
+        <w:t xml:space="preserve">and </w:t>
+      </w:r>
+      <w:proofErr w:type="spellStart"/>
+      <w:r>
+        <w:rPr>
+          <w:lang w:val="en-US"/>
+        </w:rPr>
+        <w:t>and</w:t>
+      </w:r>
+      <w:proofErr w:type="spellEnd"/>
+      <w:r>
+        <w:rPr>
+          <w:lang w:val="en-US"/>
+        </w:rPr>
+        <w:t xml:space="preserve"> </w:t>
+      </w:r>
+      <w:r>
+        <w:rPr>
+          <w:lang w:val="en-US"/>
+        </w:rPr>
+        <w:t>typing,</w:t>
       </w:r>
       <w:bookmarkStart w:id="0" w:name="_GoBack"/>
       <w:bookmarkEnd w:id="0"/>
+    </w:p>
+    <w:p>
+      <w:pPr>
+        <w:pStyle w:val="Default"/>
+        <w:numPr>
+          <w:ilvl w:val="0"/>
+          <w:numId w:val="13"/>
+        </w:numPr>
+        <w:rPr>
+          <w:lang w:val="en-US"/>
+        </w:rPr>
+      </w:pPr>
+      <w:r>
+        <w:rPr>
+          <w:lang w:val="en-US"/>
+        </w:rPr>
+        <w:t>F</w:t>
+      </w:r>
+      <w:r>
+        <w:rPr>
+          <w:lang w:val="en-US"/>
+        </w:rPr>
+        <w:t xml:space="preserve">eature and services called </w:t>
+      </w:r>
+      <w:r>
+        <w:rPr>
+          <w:lang w:val="en-US"/>
+        </w:rPr>
+        <w:t xml:space="preserve">in AQL expressions </w:t>
+      </w:r>
+      <w:r>
+        <w:rPr>
+          <w:lang w:val="en-US"/>
+        </w:rPr>
+        <w:t>exist,</w:t>
+      </w:r>
+    </w:p>
+    <w:p>
+      <w:pPr>
+        <w:pStyle w:val="Default"/>
+        <w:numPr>
+          <w:ilvl w:val="0"/>
+          <w:numId w:val="13"/>
+        </w:numPr>
+        <w:rPr>
+          <w:lang w:val="en-US"/>
+        </w:rPr>
+      </w:pPr>
+      <w:r>
+        <w:rPr>
+          <w:lang w:val="en-US"/>
+        </w:rPr>
+        <w:t xml:space="preserve">Variables syntax </w:t>
+      </w:r>
+      <w:r>
+        <w:rPr>
+          <w:lang w:val="en-US"/>
+        </w:rPr>
+        <w:t>and typing.</w:t>
+      </w:r>
+    </w:p>
+    <w:p>
+      <w:pPr>
+        <w:pStyle w:val="Default"/>
+      </w:pPr>
     </w:p>
     <w:sectPr>
       <w:pgSz w:w="11906" w:h="16838"/>
@@ -4218,6 +5325,118 @@
     </w:lvl>
   </w:abstractNum>
   <w:abstractNum w:abstractNumId="3">
+    <w:nsid w:val="42201A99"/>
+    <w:multiLevelType w:val="hybridMultilevel"/>
+    <w:tmpl w:val="FE78FA26"/>
+    <w:lvl w:ilvl="0" w:tplc="EA6844C0">
+      <w:numFmt w:val="bullet"/>
+      <w:lvlText w:val="-"/>
+      <w:lvlJc w:val="left"/>
+      <w:pPr>
+        <w:ind w:left="720" w:hanging="360"/>
+      </w:pPr>
+      <w:rPr>
+        <w:rFonts w:ascii="Calibri" w:eastAsiaTheme="minorHAnsi" w:hAnsi="Calibri" w:cstheme="minorBidi" w:hint="default"/>
+      </w:rPr>
+    </w:lvl>
+    <w:lvl w:ilvl="1" w:tplc="040C0003" w:tentative="1">
+      <w:start w:val="1"/>
+      <w:numFmt w:val="bullet"/>
+      <w:lvlText w:val="o"/>
+      <w:lvlJc w:val="left"/>
+      <w:pPr>
+        <w:ind w:left="1440" w:hanging="360"/>
+      </w:pPr>
+      <w:rPr>
+        <w:rFonts w:ascii="Courier New" w:hAnsi="Courier New" w:cs="Courier New" w:hint="default"/>
+      </w:rPr>
+    </w:lvl>
+    <w:lvl w:ilvl="2" w:tplc="040C0005" w:tentative="1">
+      <w:start w:val="1"/>
+      <w:numFmt w:val="bullet"/>
+      <w:lvlText w:val=""/>
+      <w:lvlJc w:val="left"/>
+      <w:pPr>
+        <w:ind w:left="2160" w:hanging="360"/>
+      </w:pPr>
+      <w:rPr>
+        <w:rFonts w:ascii="Wingdings" w:hAnsi="Wingdings" w:hint="default"/>
+      </w:rPr>
+    </w:lvl>
+    <w:lvl w:ilvl="3" w:tplc="040C0001" w:tentative="1">
+      <w:start w:val="1"/>
+      <w:numFmt w:val="bullet"/>
+      <w:lvlText w:val=""/>
+      <w:lvlJc w:val="left"/>
+      <w:pPr>
+        <w:ind w:left="2880" w:hanging="360"/>
+      </w:pPr>
+      <w:rPr>
+        <w:rFonts w:ascii="Symbol" w:hAnsi="Symbol" w:hint="default"/>
+      </w:rPr>
+    </w:lvl>
+    <w:lvl w:ilvl="4" w:tplc="040C0003" w:tentative="1">
+      <w:start w:val="1"/>
+      <w:numFmt w:val="bullet"/>
+      <w:lvlText w:val="o"/>
+      <w:lvlJc w:val="left"/>
+      <w:pPr>
+        <w:ind w:left="3600" w:hanging="360"/>
+      </w:pPr>
+      <w:rPr>
+        <w:rFonts w:ascii="Courier New" w:hAnsi="Courier New" w:cs="Courier New" w:hint="default"/>
+      </w:rPr>
+    </w:lvl>
+    <w:lvl w:ilvl="5" w:tplc="040C0005" w:tentative="1">
+      <w:start w:val="1"/>
+      <w:numFmt w:val="bullet"/>
+      <w:lvlText w:val=""/>
+      <w:lvlJc w:val="left"/>
+      <w:pPr>
+        <w:ind w:left="4320" w:hanging="360"/>
+      </w:pPr>
+      <w:rPr>
+        <w:rFonts w:ascii="Wingdings" w:hAnsi="Wingdings" w:hint="default"/>
+      </w:rPr>
+    </w:lvl>
+    <w:lvl w:ilvl="6" w:tplc="040C0001" w:tentative="1">
+      <w:start w:val="1"/>
+      <w:numFmt w:val="bullet"/>
+      <w:lvlText w:val=""/>
+      <w:lvlJc w:val="left"/>
+      <w:pPr>
+        <w:ind w:left="5040" w:hanging="360"/>
+      </w:pPr>
+      <w:rPr>
+        <w:rFonts w:ascii="Symbol" w:hAnsi="Symbol" w:hint="default"/>
+      </w:rPr>
+    </w:lvl>
+    <w:lvl w:ilvl="7" w:tplc="040C0003" w:tentative="1">
+      <w:start w:val="1"/>
+      <w:numFmt w:val="bullet"/>
+      <w:lvlText w:val="o"/>
+      <w:lvlJc w:val="left"/>
+      <w:pPr>
+        <w:ind w:left="5760" w:hanging="360"/>
+      </w:pPr>
+      <w:rPr>
+        <w:rFonts w:ascii="Courier New" w:hAnsi="Courier New" w:cs="Courier New" w:hint="default"/>
+      </w:rPr>
+    </w:lvl>
+    <w:lvl w:ilvl="8" w:tplc="040C0005" w:tentative="1">
+      <w:start w:val="1"/>
+      <w:numFmt w:val="bullet"/>
+      <w:lvlText w:val=""/>
+      <w:lvlJc w:val="left"/>
+      <w:pPr>
+        <w:ind w:left="6480" w:hanging="360"/>
+      </w:pPr>
+      <w:rPr>
+        <w:rFonts w:ascii="Wingdings" w:hAnsi="Wingdings" w:hint="default"/>
+      </w:rPr>
+    </w:lvl>
+  </w:abstractNum>
+  <w:abstractNum w:abstractNumId="4">
     <w:nsid w:val="42917389"/>
     <w:multiLevelType w:val="hybridMultilevel"/>
     <w:tmpl w:val="36F835BE"/>
@@ -4330,7 +5549,7 @@
       </w:rPr>
     </w:lvl>
   </w:abstractNum>
-  <w:abstractNum w:abstractNumId="4">
+  <w:abstractNum w:abstractNumId="5">
     <w:nsid w:val="5D136F0A"/>
     <w:multiLevelType w:val="hybridMultilevel"/>
     <w:tmpl w:val="52004B72"/>
@@ -4443,7 +5662,7 @@
       </w:rPr>
     </w:lvl>
   </w:abstractNum>
-  <w:abstractNum w:abstractNumId="5">
+  <w:abstractNum w:abstractNumId="6">
     <w:nsid w:val="6664588D"/>
     <w:multiLevelType w:val="hybridMultilevel"/>
     <w:tmpl w:val="8CAE5AF0"/>
@@ -4556,7 +5775,7 @@
       </w:rPr>
     </w:lvl>
   </w:abstractNum>
-  <w:abstractNum w:abstractNumId="6">
+  <w:abstractNum w:abstractNumId="7">
     <w:nsid w:val="78B34F15"/>
     <w:multiLevelType w:val="hybridMultilevel"/>
     <w:tmpl w:val="F5346494"/>
@@ -4670,16 +5889,16 @@
     </w:lvl>
   </w:abstractNum>
   <w:num w:numId="1">
-    <w:abstractNumId w:val="5"/>
+    <w:abstractNumId w:val="6"/>
   </w:num>
   <w:num w:numId="2">
-    <w:abstractNumId w:val="5"/>
+    <w:abstractNumId w:val="6"/>
   </w:num>
   <w:num w:numId="3">
-    <w:abstractNumId w:val="3"/>
+    <w:abstractNumId w:val="4"/>
   </w:num>
   <w:num w:numId="4">
-    <w:abstractNumId w:val="3"/>
+    <w:abstractNumId w:val="4"/>
   </w:num>
   <w:num w:numId="5">
     <w:abstractNumId w:val="2"/>
@@ -4694,16 +5913,19 @@
     <w:abstractNumId w:val="0"/>
   </w:num>
   <w:num w:numId="9">
-    <w:abstractNumId w:val="6"/>
+    <w:abstractNumId w:val="7"/>
   </w:num>
   <w:num w:numId="10">
-    <w:abstractNumId w:val="6"/>
+    <w:abstractNumId w:val="7"/>
   </w:num>
   <w:num w:numId="11">
-    <w:abstractNumId w:val="4"/>
+    <w:abstractNumId w:val="5"/>
   </w:num>
   <w:num w:numId="12">
     <w:abstractNumId w:val="1"/>
+  </w:num>
+  <w:num w:numId="13">
+    <w:abstractNumId w:val="3"/>
   </w:num>
 </w:numbering>
 </file>
@@ -4897,7 +6119,6 @@
     <w:next w:val="Normal"/>
     <w:link w:val="Titre2Car"/>
     <w:uiPriority w:val="9"/>
-    <w:semiHidden/>
     <w:unhideWhenUsed/>
     <w:qFormat/>
     <w:pPr>
@@ -4921,7 +6142,6 @@
     <w:next w:val="Normal"/>
     <w:link w:val="Titre3Car"/>
     <w:uiPriority w:val="9"/>
-    <w:semiHidden/>
     <w:unhideWhenUsed/>
     <w:qFormat/>
     <w:pPr>
@@ -5005,7 +6225,6 @@
     <w:basedOn w:val="Policepardfaut"/>
     <w:link w:val="Titre2"/>
     <w:uiPriority w:val="9"/>
-    <w:semiHidden/>
     <w:locked/>
     <w:rPr>
       <w:rFonts w:asciiTheme="majorHAnsi" w:eastAsiaTheme="majorEastAsia" w:hAnsiTheme="majorHAnsi" w:cstheme="majorBidi" w:hint="default"/>
@@ -5021,7 +6240,6 @@
     <w:basedOn w:val="Policepardfaut"/>
     <w:link w:val="Titre3"/>
     <w:uiPriority w:val="9"/>
-    <w:semiHidden/>
     <w:locked/>
     <w:rPr>
       <w:rFonts w:asciiTheme="majorHAnsi" w:eastAsiaTheme="majorEastAsia" w:hAnsiTheme="majorHAnsi" w:cstheme="majorBidi" w:hint="default"/>
@@ -5151,6 +6369,21 @@
         <w:right w:w="108" w:type="dxa"/>
       </w:tblCellMar>
     </w:tblPr>
+  </w:style>
+  <w:style w:type="paragraph" w:customStyle="1" w:styleId="Default">
+    <w:name w:val="Default"/>
+    <w:rsid w:val="00696027"/>
+    <w:pPr>
+      <w:autoSpaceDE w:val="0"/>
+      <w:autoSpaceDN w:val="0"/>
+      <w:adjustRightInd w:val="0"/>
+    </w:pPr>
+    <w:rPr>
+      <w:rFonts w:ascii="Calibri" w:hAnsi="Calibri" w:cs="Calibri"/>
+      <w:color w:val="000000"/>
+      <w:sz w:val="24"/>
+      <w:szCs w:val="24"/>
+    </w:rPr>
   </w:style>
 </w:styles>
 </file>
@@ -5344,7 +6577,6 @@
     <w:next w:val="Normal"/>
     <w:link w:val="Titre2Car"/>
     <w:uiPriority w:val="9"/>
-    <w:semiHidden/>
     <w:unhideWhenUsed/>
     <w:qFormat/>
     <w:pPr>
@@ -5368,7 +6600,6 @@
     <w:next w:val="Normal"/>
     <w:link w:val="Titre3Car"/>
     <w:uiPriority w:val="9"/>
-    <w:semiHidden/>
     <w:unhideWhenUsed/>
     <w:qFormat/>
     <w:pPr>
@@ -5452,7 +6683,6 @@
     <w:basedOn w:val="Policepardfaut"/>
     <w:link w:val="Titre2"/>
     <w:uiPriority w:val="9"/>
-    <w:semiHidden/>
     <w:locked/>
     <w:rPr>
       <w:rFonts w:asciiTheme="majorHAnsi" w:eastAsiaTheme="majorEastAsia" w:hAnsiTheme="majorHAnsi" w:cstheme="majorBidi" w:hint="default"/>
@@ -5468,7 +6698,6 @@
     <w:basedOn w:val="Policepardfaut"/>
     <w:link w:val="Titre3"/>
     <w:uiPriority w:val="9"/>
-    <w:semiHidden/>
     <w:locked/>
     <w:rPr>
       <w:rFonts w:asciiTheme="majorHAnsi" w:eastAsiaTheme="majorEastAsia" w:hAnsiTheme="majorHAnsi" w:cstheme="majorBidi" w:hint="default"/>
@@ -5598,6 +6827,21 @@
         <w:right w:w="108" w:type="dxa"/>
       </w:tblCellMar>
     </w:tblPr>
+  </w:style>
+  <w:style w:type="paragraph" w:customStyle="1" w:styleId="Default">
+    <w:name w:val="Default"/>
+    <w:rsid w:val="00696027"/>
+    <w:pPr>
+      <w:autoSpaceDE w:val="0"/>
+      <w:autoSpaceDN w:val="0"/>
+      <w:adjustRightInd w:val="0"/>
+    </w:pPr>
+    <w:rPr>
+      <w:rFonts w:ascii="Calibri" w:hAnsi="Calibri" w:cs="Calibri"/>
+      <w:color w:val="000000"/>
+      <w:sz w:val="24"/>
+      <w:szCs w:val="24"/>
+    </w:rPr>
   </w:style>
 </w:styles>
 </file>
@@ -5892,7 +7136,7 @@
 </file>
 
 <file path=customXml/itemProps1.xml><?xml version="1.0" encoding="utf-8"?>
-<ds:datastoreItem xmlns:ds="http://schemas.openxmlformats.org/officeDocument/2006/customXml" ds:itemID="{04FEB976-9F0B-4483-ACD1-43A4A0CEB767}">
+<ds:datastoreItem xmlns:ds="http://schemas.openxmlformats.org/officeDocument/2006/customXml" ds:itemID="{B41ACAC8-E6B7-4124-8571-45C3D0AC8C49}">
   <ds:schemaRefs>
     <ds:schemaRef ds:uri="http://schemas.openxmlformats.org/officeDocument/2006/bibliography"/>
   </ds:schemaRefs>

</xml_diff>